<commit_message>
added abstract + part about cfr and long term planning + some corrections
</commit_message>
<xml_diff>
--- a/Building Poker Bot with Reinforcement Learning.docx
+++ b/Building Poker Bot with Reinforcement Learning.docx
@@ -62,7 +62,23 @@
         <w:t>,</w:t>
       </w:r>
       <w:r>
-        <w:t xml:space="preserve"> Mónika Farsang, </w:t>
+        <w:t xml:space="preserve"> </w:t>
+      </w:r>
+      <w:proofErr w:type="spellStart"/>
+      <w:r>
+        <w:t>Mónika</w:t>
+      </w:r>
+      <w:proofErr w:type="spellEnd"/>
+      <w:r>
+        <w:t xml:space="preserve"> </w:t>
+      </w:r>
+      <w:proofErr w:type="spellStart"/>
+      <w:r>
+        <w:t>Farsang</w:t>
+      </w:r>
+      <w:proofErr w:type="spellEnd"/>
+      <w:r>
+        <w:t xml:space="preserve">, </w:t>
       </w:r>
       <w:proofErr w:type="spellStart"/>
       <w:r>
@@ -80,148 +96,346 @@
     </w:p>
     <w:p>
       <w:pPr>
-        <w:pStyle w:val="Abstract"/>
-        <w:rPr>
-          <w:color w:val="FF0000"/>
-        </w:rPr>
-      </w:pPr>
-      <w:r>
-        <w:rPr>
-          <w:i/>
-          <w:iCs/>
-          <w:color w:val="FF0000"/>
-        </w:rPr>
-        <w:t>Abstract</w:t>
-      </w:r>
-      <w:r>
-        <w:rPr>
-          <w:color w:val="FF0000"/>
-        </w:rPr>
-        <w:t>—</w:t>
-      </w:r>
-      <w:r>
-        <w:rPr>
-          <w:color w:val="FF0000"/>
-          <w:highlight w:val="yellow"/>
-        </w:rPr>
-        <w:t>The</w:t>
-      </w:r>
-      <w:r>
-        <w:rPr>
-          <w:color w:val="FF0000"/>
-          <w:highlight w:val="yellow"/>
-        </w:rPr>
-        <w:t xml:space="preserve"> abstract should not exceed 250 words.</w:t>
-      </w:r>
-      <w:r>
-        <w:rPr>
-          <w:color w:val="FF0000"/>
-        </w:rPr>
-        <w:t xml:space="preserve"> This example is 250 words. Se</w:t>
-      </w:r>
-      <w:r>
-        <w:rPr>
-          <w:color w:val="FF0000"/>
-        </w:rPr>
-        <w:t xml:space="preserve">e instructions give you guidelines for preparing papers for IEEE </w:t>
-      </w:r>
-      <w:r>
-        <w:rPr>
-          <w:color w:val="FF0000"/>
-        </w:rPr>
-        <w:t>Transactions</w:t>
-      </w:r>
-      <w:r>
-        <w:rPr>
-          <w:color w:val="FF0000"/>
-        </w:rPr>
-        <w:t xml:space="preserve"> and </w:t>
-      </w:r>
-      <w:r>
-        <w:rPr>
-          <w:color w:val="FF0000"/>
-        </w:rPr>
-        <w:t>Journals</w:t>
-      </w:r>
-      <w:r>
-        <w:rPr>
-          <w:i/>
-          <w:iCs/>
-          <w:color w:val="FF0000"/>
+        <w:ind w:firstLine="202"/>
+        <w:rPr>
+          <w:b/>
+          <w:bCs/>
+        </w:rPr>
+      </w:pPr>
+      <w:r>
+        <w:rPr>
+          <w:b/>
+          <w:bCs/>
+        </w:rPr>
+        <w:t xml:space="preserve">No-limit Texas </w:t>
+      </w:r>
+      <w:proofErr w:type="spellStart"/>
+      <w:r>
+        <w:rPr>
+          <w:b/>
+          <w:bCs/>
+        </w:rPr>
+        <w:t>Hold’em</w:t>
+      </w:r>
+      <w:proofErr w:type="spellEnd"/>
+      <w:r>
+        <w:rPr>
+          <w:b/>
+          <w:bCs/>
+        </w:rPr>
+        <w:t xml:space="preserve"> is one of the most popular </w:t>
+      </w:r>
+      <w:proofErr w:type="spellStart"/>
+      <w:r>
+        <w:rPr>
+          <w:b/>
+          <w:bCs/>
+        </w:rPr>
+        <w:t>cardgame</w:t>
+      </w:r>
+      <w:r>
+        <w:rPr>
+          <w:b/>
+          <w:bCs/>
+        </w:rPr>
+        <w:t>s</w:t>
+      </w:r>
+      <w:proofErr w:type="spellEnd"/>
+      <w:r>
+        <w:rPr>
+          <w:b/>
+          <w:bCs/>
+        </w:rPr>
+        <w:t xml:space="preserve"> in the world. Leduc </w:t>
+      </w:r>
+      <w:proofErr w:type="spellStart"/>
+      <w:r>
+        <w:rPr>
+          <w:b/>
+          <w:bCs/>
+        </w:rPr>
+        <w:t>Hold’em</w:t>
+      </w:r>
+      <w:proofErr w:type="spellEnd"/>
+      <w:r>
+        <w:rPr>
+          <w:b/>
+          <w:bCs/>
+        </w:rPr>
+        <w:t xml:space="preserve"> is a simplified version, where new implementations can be easily tested. We present a poker bot that</w:t>
+      </w:r>
+      <w:r>
+        <w:rPr>
+          <w:b/>
+          <w:bCs/>
+        </w:rPr>
+        <w:t xml:space="preserve"> learns to play Limit-</w:t>
+      </w:r>
+      <w:proofErr w:type="spellStart"/>
+      <w:r>
+        <w:rPr>
+          <w:b/>
+          <w:bCs/>
+        </w:rPr>
+        <w:t>Hold’em</w:t>
+      </w:r>
+      <w:proofErr w:type="spellEnd"/>
+      <w:r>
+        <w:rPr>
+          <w:b/>
+          <w:bCs/>
+        </w:rPr>
+        <w:t xml:space="preserve"> and Leduc </w:t>
+      </w:r>
+      <w:proofErr w:type="spellStart"/>
+      <w:r>
+        <w:rPr>
+          <w:b/>
+          <w:bCs/>
+        </w:rPr>
+        <w:t>Hold’em</w:t>
+      </w:r>
+      <w:proofErr w:type="spellEnd"/>
+      <w:r>
+        <w:rPr>
+          <w:b/>
+          <w:bCs/>
+        </w:rPr>
+        <w:t xml:space="preserve"> by training </w:t>
+      </w:r>
+      <w:r>
+        <w:rPr>
+          <w:b/>
+          <w:bCs/>
+        </w:rPr>
+        <w:t>a random agent</w:t>
+      </w:r>
+      <w:r>
+        <w:rPr>
+          <w:b/>
+          <w:bCs/>
         </w:rPr>
         <w:t>.</w:t>
       </w:r>
       <w:r>
         <w:rPr>
-          <w:color w:val="FF0000"/>
-        </w:rPr>
-        <w:t xml:space="preserve"> Use this document as a template if you are using Microsoft </w:t>
-      </w:r>
-      <w:r>
-        <w:rPr>
-          <w:i/>
-          <w:iCs/>
-          <w:color w:val="FF0000"/>
-        </w:rPr>
-        <w:t>Word</w:t>
-      </w:r>
-      <w:r>
-        <w:rPr>
-          <w:color w:val="FF0000"/>
-        </w:rPr>
-        <w:t xml:space="preserve"> 6.0 or later. Otherwise, use this document as an instruction set. The electronic file of your paper will be formatted further at IEEE. </w:t>
-      </w:r>
-      <w:r>
-        <w:rPr>
-          <w:color w:val="FF0000"/>
-        </w:rPr>
-        <w:t xml:space="preserve">Paper titles should be written in uppercase and lowercase letters, not all uppercase. Avoid writing long formulas with subscripts in the title; short formulas that identify the elements are fine (e.g., "Nd–Fe–B"). Do not write “(Invited)” in the title. Full names of authors are preferred in the author </w:t>
+          <w:b/>
+          <w:bCs/>
+        </w:rPr>
+        <w:t xml:space="preserve"> For this </w:t>
       </w:r>
       <w:proofErr w:type="gramStart"/>
       <w:r>
         <w:rPr>
-          <w:color w:val="FF0000"/>
-        </w:rPr>
-        <w:t>field, but</w:t>
+          <w:b/>
+          <w:bCs/>
+        </w:rPr>
+        <w:t>purpose</w:t>
       </w:r>
       <w:proofErr w:type="gramEnd"/>
       <w:r>
         <w:rPr>
-          <w:color w:val="FF0000"/>
-        </w:rPr>
-        <w:t xml:space="preserve"> are not required. Put a space between authors’ initials. </w:t>
-      </w:r>
-      <w:r>
-        <w:rPr>
-          <w:color w:val="FF0000"/>
-          <w:sz w:val="20"/>
-          <w:szCs w:val="20"/>
-        </w:rPr>
-        <w:t xml:space="preserve">The abstract must be a concise yet comprehensive reflection of what is in your article. In particular, the abstract must be self-contained, without abbreviations, footnotes, or references. It should be a microcosm of the full article. The abstract must be between 150–250 words. Be sure that you adhere to these limits; otherwise, you will need to edit your abstract accordingly. The abstract must be written as one </w:t>
+          <w:b/>
+          <w:bCs/>
+        </w:rPr>
+        <w:t xml:space="preserve"> we use the </w:t>
+      </w:r>
+      <w:proofErr w:type="spellStart"/>
+      <w:r>
+        <w:rPr>
+          <w:b/>
+          <w:bCs/>
+        </w:rPr>
+        <w:t>RLCard</w:t>
+      </w:r>
+      <w:proofErr w:type="spellEnd"/>
+      <w:r>
+        <w:rPr>
+          <w:b/>
+          <w:bCs/>
+        </w:rPr>
+        <w:t xml:space="preserve"> environment.</w:t>
+      </w:r>
+      <w:r>
+        <w:rPr>
+          <w:b/>
+          <w:bCs/>
+        </w:rPr>
+        <w:t xml:space="preserve"> </w:t>
+      </w:r>
+      <w:r>
+        <w:rPr>
+          <w:b/>
+          <w:bCs/>
+        </w:rPr>
+        <w:t>Our bot uses</w:t>
+      </w:r>
+      <w:r>
+        <w:rPr>
+          <w:b/>
+          <w:bCs/>
+        </w:rPr>
+        <w:t xml:space="preserve"> Deep Q Learning and it</w:t>
+      </w:r>
+      <w:r>
+        <w:rPr>
+          <w:b/>
+          <w:bCs/>
+        </w:rPr>
+        <w:t>’</w:t>
+      </w:r>
+      <w:r>
+        <w:rPr>
+          <w:b/>
+          <w:bCs/>
+        </w:rPr>
+        <w:t xml:space="preserve">s implemented in </w:t>
+      </w:r>
+      <w:proofErr w:type="spellStart"/>
+      <w:r>
+        <w:rPr>
+          <w:b/>
+          <w:bCs/>
+        </w:rPr>
+        <w:t>PyTorch</w:t>
+      </w:r>
+      <w:proofErr w:type="spellEnd"/>
+      <w:r>
+        <w:rPr>
+          <w:b/>
+          <w:bCs/>
+        </w:rPr>
+        <w:t xml:space="preserve">. We also introduce various strategies that </w:t>
+      </w:r>
+      <w:r>
+        <w:rPr>
+          <w:b/>
+          <w:bCs/>
+        </w:rPr>
+        <w:t>even though are quite</w:t>
+      </w:r>
+      <w:r>
+        <w:rPr>
+          <w:b/>
+          <w:bCs/>
+        </w:rPr>
+        <w:t xml:space="preserve"> simple, yet sometimes effective. In </w:t>
+      </w:r>
+      <w:r>
+        <w:rPr>
+          <w:b/>
+          <w:bCs/>
+        </w:rPr>
+        <w:t>the process</w:t>
+      </w:r>
+      <w:r>
+        <w:rPr>
+          <w:b/>
+          <w:bCs/>
+        </w:rPr>
+        <w:t xml:space="preserve"> we use a replay buffer </w:t>
+      </w:r>
+      <w:r>
+        <w:rPr>
+          <w:b/>
+          <w:bCs/>
+        </w:rPr>
+        <w:t xml:space="preserve">to store past experiences </w:t>
+      </w:r>
+      <w:r>
+        <w:rPr>
+          <w:b/>
+          <w:bCs/>
+        </w:rPr>
+        <w:t xml:space="preserve">and another Q-network to aid the learning process. </w:t>
+      </w:r>
+      <w:r>
+        <w:rPr>
+          <w:b/>
+          <w:bCs/>
+        </w:rPr>
+        <w:t xml:space="preserve">We also </w:t>
       </w:r>
       <w:proofErr w:type="gramStart"/>
       <w:r>
         <w:rPr>
-          <w:color w:val="FF0000"/>
-          <w:sz w:val="20"/>
-          <w:szCs w:val="20"/>
-        </w:rPr>
-        <w:t>paragraph, and</w:t>
+          <w:b/>
+          <w:bCs/>
+        </w:rPr>
+        <w:t>take a look</w:t>
       </w:r>
       <w:proofErr w:type="gramEnd"/>
       <w:r>
         <w:rPr>
-          <w:color w:val="FF0000"/>
-          <w:sz w:val="20"/>
-          <w:szCs w:val="20"/>
-        </w:rPr>
-        <w:t xml:space="preserve"> should not contain displayed mathematical equations or tabular material. The abstract should include three or four different keywords or phrases, as this will help readers to find it. It is important to avoid over-repetition of such phrases as this can result in a page being rejected by search engines. Ensure that your abstract reads well and is grammatically correct</w:t>
-      </w:r>
-      <w:r>
-        <w:rPr>
-          <w:color w:val="FF0000"/>
-        </w:rPr>
-        <w:t>.</w:t>
+          <w:b/>
+          <w:bCs/>
+        </w:rPr>
+        <w:t xml:space="preserve"> at how long-term</w:t>
+      </w:r>
+      <w:r>
+        <w:rPr>
+          <w:b/>
+          <w:bCs/>
+        </w:rPr>
+        <w:t>-planning poker machines</w:t>
+      </w:r>
+      <w:r>
+        <w:rPr>
+          <w:b/>
+          <w:bCs/>
+        </w:rPr>
+        <w:t xml:space="preserve"> </w:t>
+      </w:r>
+      <w:r>
+        <w:rPr>
+          <w:b/>
+          <w:bCs/>
+        </w:rPr>
+        <w:t>perform against</w:t>
+      </w:r>
+      <w:r>
+        <w:rPr>
+          <w:b/>
+          <w:bCs/>
+        </w:rPr>
+        <w:t xml:space="preserve"> our implementation by creating a sample one</w:t>
+      </w:r>
+      <w:r>
+        <w:rPr>
+          <w:b/>
+          <w:bCs/>
+        </w:rPr>
+        <w:t xml:space="preserve"> that uses counterfactual regret minimization</w:t>
+      </w:r>
+      <w:r>
+        <w:rPr>
+          <w:b/>
+          <w:bCs/>
+        </w:rPr>
+        <w:t xml:space="preserve">. </w:t>
+      </w:r>
+      <w:r>
+        <w:rPr>
+          <w:b/>
+          <w:bCs/>
+        </w:rPr>
+        <w:t xml:space="preserve">Lastly, we compare the results of each unique strategy to the others, thus giving the reader a better understanding of how poker should be played (in a </w:t>
+      </w:r>
+      <w:proofErr w:type="gramStart"/>
+      <w:r>
+        <w:rPr>
+          <w:b/>
+          <w:bCs/>
+        </w:rPr>
+        <w:t>really simple</w:t>
+      </w:r>
+      <w:proofErr w:type="gramEnd"/>
+      <w:r>
+        <w:rPr>
+          <w:b/>
+          <w:bCs/>
+        </w:rPr>
+        <w:t xml:space="preserve"> manner). </w:t>
       </w:r>
     </w:p>
     <w:p>
@@ -3327,11 +3541,7 @@
         <w:pStyle w:val="Text"/>
       </w:pPr>
       <w:r>
-        <w:t xml:space="preserve">In 2016 another paper [4] argued that their NFSP (Neural Fictitious Self-Play) is the first deep reinforcement learning </w:t>
-      </w:r>
-      <w:r>
-        <w:lastRenderedPageBreak/>
-        <w:t xml:space="preserve">method known to converge to approximate Nash equilibria in self-play. </w:t>
+        <w:t xml:space="preserve">In 2016 another paper [4] argued that their NFSP (Neural Fictitious Self-Play) is the first deep reinforcement learning method known to converge to approximate Nash equilibria in self-play. </w:t>
       </w:r>
     </w:p>
     <w:p>
@@ -3384,7 +3594,11 @@
       </w:r>
       <w:proofErr w:type="spellEnd"/>
       <w:r>
-        <w:t xml:space="preserve"> allows computation to be focused on specific situations that arise when making decisions and the use of automatically trained value functions while using minimal domain knowledge.</w:t>
+        <w:t xml:space="preserve"> allows computation to be focused on specific situations that arise when making decisions and the use of automatically trained </w:t>
+      </w:r>
+      <w:r>
+        <w:lastRenderedPageBreak/>
+        <w:t>value functions while using minimal domain knowledge.</w:t>
       </w:r>
     </w:p>
     <w:p>
@@ -3962,10 +4176,7 @@
         <w:pStyle w:val="Text"/>
       </w:pPr>
       <w:r>
-        <w:t xml:space="preserve">The payoff is identical as well in both environments. It is </w:t>
-      </w:r>
-      <w:r>
-        <w:t>based on the big blinds per hand. The player gets the positive or negative R reward if he/she wins or loses R times the amount of the big blind, respectively.</w:t>
+        <w:t>The payoff is identical as well in both environments. It is based on the big blinds per hand. The player gets the positive or negative R reward if he/she wins or loses R times the amount of the big blind, respectively.</w:t>
       </w:r>
     </w:p>
     <w:p>
@@ -4029,15 +4240,10 @@
         <w:t>raise</w:t>
       </w:r>
       <w:r>
-        <w:t xml:space="preserve"> actions per round each with 4 betting rounds in total. The state representation in this game is a vector of length 72. The first part contains the known cards, namely the hole cards and the already known community cards. The first 13 represents the cards from the Ace of Spade to the King of Spade, followed by the Heart, the </w:t>
-      </w:r>
-      <w:proofErr w:type="gramStart"/>
-      <w:r>
-        <w:t>Diamond</w:t>
-      </w:r>
-      <w:proofErr w:type="gramEnd"/>
-      <w:r>
-        <w:t xml:space="preserve"> and the Club similarly. The rest of the vector is the number of </w:t>
+        <w:t xml:space="preserve"> actions per round each with 4 betting rounds in total. The state representation in this game is a vector of length 72. The first </w:t>
+      </w:r>
+      <w:r>
+        <w:t xml:space="preserve">part contains the known cards, namely the hole cards and the already known community cards. The first 13 represents the cards from the Ace of Spade to the King of Spade, followed by the Heart, the Diamond and the Club similarly. The rest of the vector is the number of </w:t>
       </w:r>
       <w:r>
         <w:rPr>
@@ -4159,13 +4365,8 @@
         <w:t>,</w:t>
       </w:r>
       <w:r>
-        <w:t xml:space="preserve"> we add the state, action, </w:t>
-      </w:r>
-      <w:proofErr w:type="gramStart"/>
-      <w:r>
-        <w:t>reward</w:t>
-      </w:r>
-      <w:proofErr w:type="gramEnd"/>
+        <w:t xml:space="preserve"> we add the state, action, reward</w:t>
+      </w:r>
       <w:r>
         <w:t xml:space="preserve"> and</w:t>
       </w:r>
@@ -4194,15 +4395,7 @@
         <w:t>is</w:t>
       </w:r>
       <w:r>
-        <w:t xml:space="preserve"> replay buffer for a more consistent result. Second, to make the training more stable, another Q-network is used as a target network </w:t>
-      </w:r>
-      <w:proofErr w:type="gramStart"/>
-      <w:r>
-        <w:t>in order to</w:t>
-      </w:r>
-      <w:proofErr w:type="gramEnd"/>
-      <w:r>
-        <w:t xml:space="preserve"> backpropagate through it and train the policy Q-network. These features were first described in </w:t>
+        <w:t xml:space="preserve"> replay buffer for a more consistent result. Second, to make the training more stable, another Q-network is used as a target network in order to backpropagate through it and train the policy Q-network. These features were first described in </w:t>
       </w:r>
       <w:r>
         <w:fldChar w:fldCharType="begin"/>
@@ -4498,11 +4691,7 @@
         <w:t>high</w:t>
       </w:r>
       <w:r>
-        <w:t xml:space="preserve"> </w:t>
-      </w:r>
-      <w:r>
-        <w:lastRenderedPageBreak/>
-        <w:t>value</w:t>
+        <w:t xml:space="preserve"> value</w:t>
       </w:r>
       <w:r>
         <w:t xml:space="preserve"> “exploring” the environment</w:t>
@@ -4543,7 +4732,11 @@
         <w:t xml:space="preserve">It </w:t>
       </w:r>
       <w:r>
-        <w:t>calculates the target action using the reward from the replay memory and the target Q-value</w:t>
+        <w:t xml:space="preserve">calculates the target action using the reward from the replay </w:t>
+      </w:r>
+      <w:r>
+        <w:lastRenderedPageBreak/>
+        <w:t>memory and the target Q-value</w:t>
       </w:r>
       <w:r>
         <w:t>. Afterward, it</w:t>
@@ -4851,7 +5044,6 @@
       <w:r>
         <w:t xml:space="preserve">, </w:t>
       </w:r>
-      <w:proofErr w:type="gramStart"/>
       <w:r>
         <w:rPr>
           <w:i/>
@@ -4859,7 +5051,6 @@
         </w:rPr>
         <w:t>checking</w:t>
       </w:r>
-      <w:proofErr w:type="gramEnd"/>
       <w:r>
         <w:t xml:space="preserve"> and </w:t>
       </w:r>
@@ -4910,15 +5101,7 @@
         <w:t>in both environments.</w:t>
       </w:r>
       <w:r>
-        <w:t xml:space="preserve"> During the hyperparameter tuning the number of layers, the replay memory size, the batch size, the discount </w:t>
-      </w:r>
-      <w:proofErr w:type="gramStart"/>
-      <w:r>
-        <w:t>factor</w:t>
-      </w:r>
-      <w:proofErr w:type="gramEnd"/>
-      <w:r>
-        <w:t xml:space="preserve"> and the learning rate were examined.</w:t>
+        <w:t xml:space="preserve"> During the hyperparameter tuning the number of layers, the replay memory size, the batch size, the discount factor and the learning rate were examined.</w:t>
       </w:r>
     </w:p>
     <w:p>
@@ -6919,11 +7102,7 @@
         <w:t>it is easy to</w:t>
       </w:r>
       <w:r>
-        <w:t xml:space="preserve"> find its </w:t>
-      </w:r>
-      <w:r>
-        <w:lastRenderedPageBreak/>
-        <w:t>weaknesses.</w:t>
+        <w:t xml:space="preserve"> find its weaknesses.</w:t>
       </w:r>
       <w:r>
         <w:t xml:space="preserve"> </w:t>
@@ -7236,6 +7415,7 @@
                 <w:b/>
                 <w:bCs/>
               </w:rPr>
+              <w:lastRenderedPageBreak/>
               <w:t>CFR</w:t>
             </w:r>
           </w:p>
@@ -7713,13 +7893,7 @@
       </w:r>
       <w:proofErr w:type="spellEnd"/>
       <w:r>
-        <w:t xml:space="preserve"> environment as well. We added a human player and an easy-to-use interface </w:t>
-      </w:r>
-      <w:r>
-        <w:t>to the game</w:t>
-      </w:r>
-      <w:r>
-        <w:t xml:space="preserve">. In this part, we highly relied on the offered elements from the </w:t>
+        <w:t xml:space="preserve"> environment as well. We added a human player and an easy-to-use interface to the game. In this part, we highly relied on the offered elements from the </w:t>
       </w:r>
       <w:proofErr w:type="spellStart"/>
       <w:r>
@@ -7938,8 +8112,426 @@
     </w:p>
     <w:p>
       <w:pPr>
+        <w:spacing w:after="120"/>
+        <w:ind w:firstLine="202"/>
+      </w:pPr>
+      <w:r>
+        <w:t xml:space="preserve">Long-term planning poker bots have not been in the </w:t>
+      </w:r>
+      <w:proofErr w:type="gramStart"/>
+      <w:r>
+        <w:t>main focus</w:t>
+      </w:r>
+      <w:proofErr w:type="gramEnd"/>
+      <w:r>
+        <w:t xml:space="preserve"> of research. To handle this problem, we created a simple CFR agent by editing </w:t>
+      </w:r>
+      <w:proofErr w:type="gramStart"/>
+      <w:r>
+        <w:t>it’s</w:t>
+      </w:r>
+      <w:proofErr w:type="gramEnd"/>
+      <w:r>
+        <w:t xml:space="preserve"> code in the </w:t>
+      </w:r>
+      <w:proofErr w:type="spellStart"/>
+      <w:r>
+        <w:t>RLCard</w:t>
+      </w:r>
+      <w:proofErr w:type="spellEnd"/>
+      <w:r>
+        <w:t xml:space="preserve"> library. For computational reasons, our implementation only deals with 2 rounds of play, and it’s specialized in a curious way: its main goal is to have more chips at the end of the round than the opponent has. As CFR learns by traversing the tree and the correcting its policy by the calculated regrets, moving beyond two rounds resulted in </w:t>
+      </w:r>
+      <w:proofErr w:type="gramStart"/>
+      <w:r>
+        <w:t>really slow</w:t>
+      </w:r>
+      <w:proofErr w:type="gramEnd"/>
+      <w:r>
+        <w:t xml:space="preserve"> learning speed. </w:t>
+      </w:r>
+    </w:p>
+    <w:p>
+      <w:pPr>
+        <w:pStyle w:val="Kpalrs"/>
+        <w:keepNext/>
+        <w:spacing w:after="0"/>
+        <w:jc w:val="center"/>
+        <w:rPr>
+          <w:i w:val="0"/>
+          <w:iCs w:val="0"/>
+          <w:smallCaps/>
+          <w:color w:val="auto"/>
+          <w:sz w:val="16"/>
+          <w:szCs w:val="16"/>
+        </w:rPr>
+      </w:pPr>
+      <w:r>
+        <w:rPr>
+          <w:i w:val="0"/>
+          <w:iCs w:val="0"/>
+          <w:smallCaps/>
+          <w:color w:val="auto"/>
+          <w:sz w:val="16"/>
+          <w:szCs w:val="16"/>
+        </w:rPr>
+        <w:t>Table</w:t>
+      </w:r>
+      <w:r>
+        <w:rPr>
+          <w:i w:val="0"/>
+          <w:iCs w:val="0"/>
+          <w:smallCaps/>
+          <w:color w:val="auto"/>
+          <w:sz w:val="16"/>
+          <w:szCs w:val="16"/>
+        </w:rPr>
+        <w:t xml:space="preserve"> V.</w:t>
+      </w:r>
+    </w:p>
+    <w:p>
+      <w:pPr>
+        <w:pStyle w:val="Kpalrs"/>
+        <w:keepNext/>
+        <w:spacing w:after="0"/>
+        <w:jc w:val="center"/>
+        <w:rPr>
+          <w:i w:val="0"/>
+          <w:iCs w:val="0"/>
+          <w:smallCaps/>
+          <w:color w:val="auto"/>
+          <w:sz w:val="16"/>
+          <w:szCs w:val="16"/>
+        </w:rPr>
+      </w:pPr>
+      <w:r>
+        <w:rPr>
+          <w:i w:val="0"/>
+          <w:iCs w:val="0"/>
+          <w:smallCaps/>
+          <w:color w:val="auto"/>
+          <w:sz w:val="16"/>
+          <w:szCs w:val="16"/>
+        </w:rPr>
+        <w:t>RESULTS IN REGARDS OF WHO HAS MORE CHIPS IN LEDUC HOLD’EM</w:t>
+      </w:r>
+    </w:p>
+    <w:tbl>
+      <w:tblPr>
+        <w:tblStyle w:val="Rcsostblzat"/>
+        <w:tblW w:w="0" w:type="auto"/>
+        <w:jc w:val="center"/>
+        <w:tblLook w:val="04A0" w:firstRow="1" w:lastRow="0" w:firstColumn="1" w:lastColumn="0" w:noHBand="0" w:noVBand="1"/>
+      </w:tblPr>
+      <w:tblGrid>
+        <w:gridCol w:w="1276"/>
+        <w:gridCol w:w="1418"/>
+        <w:gridCol w:w="137"/>
+      </w:tblGrid>
+      <w:tr>
+        <w:trPr>
+          <w:gridAfter w:val="1"/>
+          <w:wAfter w:w="137" w:type="dxa"/>
+          <w:jc w:val="center"/>
+        </w:trPr>
+        <w:tc>
+          <w:tcPr>
+            <w:tcW w:w="1276" w:type="dxa"/>
+            <w:tcBorders>
+              <w:top w:val="double" w:sz="4" w:space="0" w:color="auto"/>
+              <w:left w:val="nil"/>
+              <w:right w:val="nil"/>
+            </w:tcBorders>
+          </w:tcPr>
+          <w:p>
+            <w:pPr>
+              <w:pStyle w:val="Text"/>
+              <w:spacing w:before="120" w:after="120"/>
+              <w:ind w:firstLine="0"/>
+            </w:pPr>
+          </w:p>
+        </w:tc>
+        <w:tc>
+          <w:tcPr>
+            <w:tcW w:w="1418" w:type="dxa"/>
+            <w:tcBorders>
+              <w:top w:val="double" w:sz="4" w:space="0" w:color="auto"/>
+              <w:left w:val="nil"/>
+              <w:right w:val="nil"/>
+            </w:tcBorders>
+          </w:tcPr>
+          <w:p>
+            <w:pPr>
+              <w:pStyle w:val="Text"/>
+              <w:spacing w:before="120" w:after="120"/>
+              <w:ind w:firstLine="0"/>
+              <w:jc w:val="center"/>
+            </w:pPr>
+            <w:r>
+              <w:t xml:space="preserve"> </w:t>
+            </w:r>
+            <w:r>
+              <w:t>Win percentage</w:t>
+            </w:r>
+          </w:p>
+        </w:tc>
+      </w:tr>
+      <w:tr>
+        <w:trPr>
+          <w:jc w:val="center"/>
+        </w:trPr>
+        <w:tc>
+          <w:tcPr>
+            <w:tcW w:w="1276" w:type="dxa"/>
+            <w:tcBorders>
+              <w:left w:val="nil"/>
+              <w:bottom w:val="nil"/>
+              <w:right w:val="nil"/>
+            </w:tcBorders>
+          </w:tcPr>
+          <w:p>
+            <w:pPr>
+              <w:pStyle w:val="Text"/>
+              <w:ind w:firstLine="0"/>
+            </w:pPr>
+            <w:r>
+              <w:t>DQN</w:t>
+            </w:r>
+          </w:p>
+        </w:tc>
+        <w:tc>
+          <w:tcPr>
+            <w:tcW w:w="1555" w:type="dxa"/>
+            <w:gridSpan w:val="2"/>
+            <w:tcBorders>
+              <w:left w:val="nil"/>
+              <w:bottom w:val="nil"/>
+              <w:right w:val="nil"/>
+            </w:tcBorders>
+          </w:tcPr>
+          <w:p>
+            <w:pPr>
+              <w:pStyle w:val="Text"/>
+              <w:ind w:firstLine="0"/>
+              <w:jc w:val="center"/>
+            </w:pPr>
+            <w:r>
+              <w:t>71.2</w:t>
+            </w:r>
+          </w:p>
+        </w:tc>
+      </w:tr>
+      <w:tr>
+        <w:trPr>
+          <w:jc w:val="center"/>
+        </w:trPr>
+        <w:tc>
+          <w:tcPr>
+            <w:tcW w:w="1276" w:type="dxa"/>
+            <w:tcBorders>
+              <w:top w:val="nil"/>
+              <w:left w:val="nil"/>
+              <w:bottom w:val="nil"/>
+              <w:right w:val="nil"/>
+            </w:tcBorders>
+          </w:tcPr>
+          <w:p>
+            <w:pPr>
+              <w:pStyle w:val="Text"/>
+              <w:ind w:firstLine="0"/>
+            </w:pPr>
+            <w:r>
+              <w:rPr>
+                <w:b/>
+                <w:bCs/>
+              </w:rPr>
+              <w:t>DQN-CAR</w:t>
+            </w:r>
+          </w:p>
+        </w:tc>
+        <w:tc>
+          <w:tcPr>
+            <w:tcW w:w="1555" w:type="dxa"/>
+            <w:gridSpan w:val="2"/>
+            <w:tcBorders>
+              <w:top w:val="nil"/>
+              <w:left w:val="nil"/>
+              <w:bottom w:val="nil"/>
+              <w:right w:val="nil"/>
+            </w:tcBorders>
+          </w:tcPr>
+          <w:p>
+            <w:pPr>
+              <w:pStyle w:val="Text"/>
+              <w:ind w:firstLine="0"/>
+              <w:jc w:val="center"/>
+              <w:rPr>
+                <w:b/>
+                <w:bCs/>
+              </w:rPr>
+            </w:pPr>
+            <w:r>
+              <w:rPr>
+                <w:b/>
+                <w:bCs/>
+              </w:rPr>
+              <w:t>76.99</w:t>
+            </w:r>
+          </w:p>
+        </w:tc>
+      </w:tr>
+      <w:tr>
+        <w:trPr>
+          <w:jc w:val="center"/>
+        </w:trPr>
+        <w:tc>
+          <w:tcPr>
+            <w:tcW w:w="1276" w:type="dxa"/>
+            <w:tcBorders>
+              <w:top w:val="nil"/>
+              <w:left w:val="nil"/>
+              <w:bottom w:val="nil"/>
+              <w:right w:val="nil"/>
+            </w:tcBorders>
+          </w:tcPr>
+          <w:p>
+            <w:pPr>
+              <w:pStyle w:val="Text"/>
+              <w:ind w:firstLine="0"/>
+            </w:pPr>
+            <w:r>
+              <w:t>DQN-CHR</w:t>
+            </w:r>
+          </w:p>
+        </w:tc>
+        <w:tc>
+          <w:tcPr>
+            <w:tcW w:w="1555" w:type="dxa"/>
+            <w:gridSpan w:val="2"/>
+            <w:tcBorders>
+              <w:top w:val="nil"/>
+              <w:left w:val="nil"/>
+              <w:bottom w:val="nil"/>
+              <w:right w:val="nil"/>
+            </w:tcBorders>
+          </w:tcPr>
+          <w:p>
+            <w:pPr>
+              <w:pStyle w:val="Text"/>
+              <w:ind w:firstLine="0"/>
+              <w:jc w:val="center"/>
+            </w:pPr>
+            <w:r>
+              <w:t>70.86</w:t>
+            </w:r>
+          </w:p>
+        </w:tc>
+      </w:tr>
+      <w:tr>
+        <w:trPr>
+          <w:jc w:val="center"/>
+        </w:trPr>
+        <w:tc>
+          <w:tcPr>
+            <w:tcW w:w="1276" w:type="dxa"/>
+            <w:tcBorders>
+              <w:top w:val="nil"/>
+              <w:left w:val="nil"/>
+              <w:bottom w:val="double" w:sz="4" w:space="0" w:color="auto"/>
+              <w:right w:val="nil"/>
+            </w:tcBorders>
+          </w:tcPr>
+          <w:p>
+            <w:pPr>
+              <w:pStyle w:val="Text"/>
+              <w:ind w:firstLine="0"/>
+            </w:pPr>
+            <w:r>
+              <w:t>DQN-FR</w:t>
+            </w:r>
+          </w:p>
+          <w:p>
+            <w:pPr>
+              <w:pStyle w:val="Text"/>
+              <w:ind w:firstLine="0"/>
+            </w:pPr>
+            <w:r>
+              <w:t xml:space="preserve">CFR </w:t>
+            </w:r>
+          </w:p>
+        </w:tc>
+        <w:tc>
+          <w:tcPr>
+            <w:tcW w:w="1555" w:type="dxa"/>
+            <w:gridSpan w:val="2"/>
+            <w:tcBorders>
+              <w:top w:val="nil"/>
+              <w:left w:val="nil"/>
+              <w:bottom w:val="double" w:sz="4" w:space="0" w:color="auto"/>
+              <w:right w:val="nil"/>
+            </w:tcBorders>
+          </w:tcPr>
+          <w:p>
+            <w:pPr>
+              <w:pStyle w:val="Text"/>
+              <w:ind w:firstLine="0"/>
+              <w:jc w:val="center"/>
+            </w:pPr>
+            <w:r>
+              <w:t>70.98</w:t>
+            </w:r>
+          </w:p>
+          <w:p>
+            <w:pPr>
+              <w:pStyle w:val="Text"/>
+              <w:ind w:firstLine="0"/>
+              <w:jc w:val="center"/>
+            </w:pPr>
+            <w:r>
+              <w:t>75.88</w:t>
+            </w:r>
+          </w:p>
+        </w:tc>
+      </w:tr>
+    </w:tbl>
+    <w:p>
+      <w:pPr>
         <w:pStyle w:val="Text"/>
       </w:pPr>
+      <w:r>
+        <w:t xml:space="preserve">In TABLE V. we can see that our DQN-CAR bot is heavily outperforming the others in this regard. It is important to mention that these results happened against a random agent, so this should not be so surprising. Intuitively, what DQN-CAR does is </w:t>
+      </w:r>
+      <w:proofErr w:type="gramStart"/>
+      <w:r>
+        <w:t>it  encourages</w:t>
+      </w:r>
+      <w:proofErr w:type="gramEnd"/>
+      <w:r>
+        <w:t xml:space="preserve"> the bot to choose raise over call. Against a random agent who happened to raise randomly, </w:t>
+      </w:r>
+      <w:r>
+        <w:t xml:space="preserve">raising instead of calling could very often be beneficial. Still, this experimentation should not be treated as a proof that the </w:t>
+      </w:r>
+      <w:r>
+        <w:lastRenderedPageBreak/>
+        <w:t xml:space="preserve">modern poker playing machines are performing well in every circumstances. These special types of long-planning problems are yet to be explored even in the field of poker, meaning that this field </w:t>
+      </w:r>
+      <w:proofErr w:type="spellStart"/>
+      <w:r>
+        <w:t>can not</w:t>
+      </w:r>
+      <w:proofErr w:type="spellEnd"/>
+      <w:r>
+        <w:t xml:space="preserve"> be ignored, even though some argued </w:t>
+      </w:r>
+      <w:proofErr w:type="gramStart"/>
+      <w:r>
+        <w:t>against  its</w:t>
+      </w:r>
+      <w:proofErr w:type="gramEnd"/>
+      <w:r>
+        <w:t xml:space="preserve"> importance after Pluribus was made. </w:t>
+      </w:r>
     </w:p>
     <w:p>
       <w:pPr>
@@ -8260,7 +8852,6 @@
           <w:szCs w:val="20"/>
           <w:shd w:val="clear" w:color="auto" w:fill="FFFFFF"/>
         </w:rPr>
-        <w:lastRenderedPageBreak/>
         <w:t>Thore</w:t>
       </w:r>
       <w:proofErr w:type="spellEnd"/>
@@ -11302,10 +11893,11 @@
   <w:abstractNum w:abstractNumId="10" w15:restartNumberingAfterBreak="0">
     <w:nsid w:val="FFFFFF89"/>
     <w:multiLevelType w:val="singleLevel"/>
-    <w:tmpl w:val="69F8DF4C"/>
+    <w:tmpl w:val="D89C970E"/>
     <w:lvl w:ilvl="0">
       <w:start w:val="1"/>
       <w:numFmt w:val="bullet"/>
+      <w:pStyle w:val="Felsorols"/>
       <w:lvlText w:val=""/>
       <w:lvlJc w:val="left"/>
       <w:pPr>
@@ -14149,6 +14741,17 @@
       <w:shd w:val="clear" w:color="auto" w:fill="E1DFDD"/>
     </w:rPr>
   </w:style>
+  <w:style w:type="paragraph" w:styleId="Felsorols">
+    <w:name w:val="List Bullet"/>
+    <w:basedOn w:val="Norml"/>
+    <w:rsid w:val="00B41ACE"/>
+    <w:pPr>
+      <w:numPr>
+        <w:numId w:val="30"/>
+      </w:numPr>
+      <w:contextualSpacing/>
+    </w:pPr>
+  </w:style>
 </w:styles>
 </file>
 

</xml_diff>

<commit_message>
+ nash equilibrium example
</commit_message>
<xml_diff>
--- a/Building Poker Bot with Reinforcement Learning.docx
+++ b/Building Poker Bot with Reinforcement Learning.docx
@@ -3488,36 +3488,88 @@
     <w:p>
       <w:pPr>
         <w:pStyle w:val="Text"/>
-      </w:pPr>
+        <w:rPr>
+          <w:color w:val="000000"/>
+        </w:rPr>
+      </w:pPr>
+      <w:proofErr w:type="gramStart"/>
+      <w:r>
+        <w:rPr>
+          <w:color w:val="000000"/>
+        </w:rPr>
+        <w:t>In order to</w:t>
+      </w:r>
+      <w:proofErr w:type="gramEnd"/>
+      <w:r>
+        <w:rPr>
+          <w:color w:val="000000"/>
+        </w:rPr>
+        <w:t xml:space="preserve"> have a better understanding of the Nash equilibrium, let me </w:t>
+      </w:r>
+      <w:r>
+        <w:rPr>
+          <w:color w:val="000000"/>
+        </w:rPr>
+        <w:t>explain it</w:t>
+      </w:r>
+      <w:r>
+        <w:rPr>
+          <w:color w:val="000000"/>
+        </w:rPr>
+        <w:t xml:space="preserve"> </w:t>
+      </w:r>
+      <w:r>
+        <w:rPr>
+          <w:color w:val="000000"/>
+        </w:rPr>
+        <w:t>with</w:t>
+      </w:r>
+      <w:r>
+        <w:rPr>
+          <w:color w:val="000000"/>
+        </w:rPr>
+        <w:t xml:space="preserve"> an example. The prisoner's dilemma is commonly analyzed in game theory. The problem is the following: two criminals are arrested but the police have no evidence. In order to catch someone for the crime, they offer the pair the opportunity to either betray the other guy and say he did the </w:t>
+      </w:r>
+      <w:proofErr w:type="gramStart"/>
+      <w:r>
+        <w:rPr>
+          <w:color w:val="000000"/>
+        </w:rPr>
+        <w:t>crime, or</w:t>
+      </w:r>
+      <w:proofErr w:type="gramEnd"/>
+      <w:r>
+        <w:rPr>
+          <w:color w:val="000000"/>
+        </w:rPr>
+        <w:t xml:space="preserve"> remain silent. If both prisoners betray each other, each serves five years in prison. If A betrays B but B remains silent, prisoner A is set free and prisoner B serves 10 years in prison or vice versa. If each remains silent, then each serves just one year in prison. The Nash equilibrium tells us that the best decision for both players is to betray the other guy. Even though </w:t>
+      </w:r>
+      <w:proofErr w:type="gramStart"/>
+      <w:r>
+        <w:rPr>
+          <w:color w:val="000000"/>
+        </w:rPr>
+        <w:t>mutual cooperation</w:t>
+      </w:r>
+      <w:proofErr w:type="gramEnd"/>
+      <w:r>
+        <w:rPr>
+          <w:color w:val="000000"/>
+        </w:rPr>
+        <w:t xml:space="preserve"> leads to better results if player one alters from this but player two does not, then player one’s outcome is worse.  </w:t>
+      </w:r>
     </w:p>
     <w:p>
       <w:pPr>
-        <w:pStyle w:val="Cmsor1"/>
-      </w:pPr>
-      <w:r>
-        <w:t>Literature review</w:t>
-      </w:r>
+        <w:pStyle w:val="Text"/>
+      </w:pPr>
     </w:p>
     <w:p>
       <w:pPr>
-        <w:pStyle w:val="Text"/>
-      </w:pPr>
-      <w:r>
-        <w:t>In the past few years</w:t>
-      </w:r>
-      <w:r>
-        <w:t>,</w:t>
-      </w:r>
-      <w:r>
-        <w:t xml:space="preserve"> the media has been constantly covering breakthroughs in reinforcement learning. For example, in 2019 </w:t>
-      </w:r>
-      <w:proofErr w:type="spellStart"/>
-      <w:r>
-        <w:t>OpenAI</w:t>
-      </w:r>
-      <w:proofErr w:type="spellEnd"/>
-      <w:r>
-        <w:t xml:space="preserve"> Five [3] became the first AI system to defeat the world champions at an esports game. Some thought it was inevitable that the precision of the computers will outshine their human opponents, and it was bound to happen. Later that year Pluribus shocked the world: a superhuman AI has been made that managed to consistently beat human professional players. Beating humans in poker is not something we have not seen before. </w:t>
+        <w:pStyle w:val="Cmsor1"/>
+      </w:pPr>
+      <w:r>
+        <w:t>Literature review</w:t>
       </w:r>
     </w:p>
     <w:p>
@@ -3525,15 +3577,21 @@
         <w:pStyle w:val="Text"/>
       </w:pPr>
       <w:r>
-        <w:t xml:space="preserve">First, in 2015 a paper claimed that Heads-up Limit </w:t>
-      </w:r>
-      <w:proofErr w:type="spellStart"/>
-      <w:r>
-        <w:t>Hold’em</w:t>
-      </w:r>
-      <w:proofErr w:type="spellEnd"/>
-      <w:r>
-        <w:t xml:space="preserve"> Poker is essentially solved. Cepheus (the name of the supercomputer) was trained for 68 days with CPUs, using a special version of counterfactual regret minimization. Cepheus heavily outperformed Polaris, the poker bot made in 2008. This triggered a snowball effect in the world of poker AIs. </w:t>
+        <w:t>In the past few years</w:t>
+      </w:r>
+      <w:r>
+        <w:t>,</w:t>
+      </w:r>
+      <w:r>
+        <w:t xml:space="preserve"> the media has been constantly covering breakthroughs in reinforcement learning. For example, in 2019 </w:t>
+      </w:r>
+      <w:proofErr w:type="spellStart"/>
+      <w:r>
+        <w:t>OpenAI</w:t>
+      </w:r>
+      <w:proofErr w:type="spellEnd"/>
+      <w:r>
+        <w:t xml:space="preserve"> Five [3] became the first AI system to defeat the world champions at an esports game. Some thought it was inevitable that the precision of the computers will outshine their human opponents, and it was bound to happen. Later that year Pluribus shocked the world: a superhuman AI has been made that managed to consistently beat human professional players. Beating humans in poker is not something we have not seen before. </w:t>
       </w:r>
     </w:p>
     <w:p>
@@ -3541,7 +3599,19 @@
         <w:pStyle w:val="Text"/>
       </w:pPr>
       <w:r>
-        <w:t xml:space="preserve">In 2016 another paper [4] argued that their NFSP (Neural Fictitious Self-Play) is the first deep reinforcement learning method known to converge to approximate Nash equilibria in self-play. </w:t>
+        <w:t xml:space="preserve">First, in 2015 a paper claimed that Heads-up Limit </w:t>
+      </w:r>
+      <w:proofErr w:type="spellStart"/>
+      <w:r>
+        <w:t>Hold’em</w:t>
+      </w:r>
+      <w:proofErr w:type="spellEnd"/>
+      <w:r>
+        <w:t xml:space="preserve"> </w:t>
+      </w:r>
+      <w:r>
+        <w:lastRenderedPageBreak/>
+        <w:t xml:space="preserve">Poker is essentially solved. Cepheus (the name of the supercomputer) was trained for 68 days with CPUs, using a special version of counterfactual regret minimization. Cepheus heavily outperformed Polaris, the poker bot made in 2008. This triggered a snowball effect in the world of poker AIs. </w:t>
       </w:r>
     </w:p>
     <w:p>
@@ -3549,6 +3619,14 @@
         <w:pStyle w:val="Text"/>
       </w:pPr>
       <w:r>
+        <w:t xml:space="preserve">In 2016 another paper [4] argued that their NFSP (Neural Fictitious Self-Play) is the first deep reinforcement learning method known to converge to approximate Nash equilibria in self-play. </w:t>
+      </w:r>
+    </w:p>
+    <w:p>
+      <w:pPr>
+        <w:pStyle w:val="Text"/>
+      </w:pPr>
+      <w:r>
         <w:t xml:space="preserve">In early 2017 </w:t>
       </w:r>
       <w:proofErr w:type="spellStart"/>
@@ -3594,11 +3672,7 @@
       </w:r>
       <w:proofErr w:type="spellEnd"/>
       <w:r>
-        <w:t xml:space="preserve"> allows computation to be focused on specific situations that arise when making decisions and the use of automatically trained </w:t>
-      </w:r>
-      <w:r>
-        <w:lastRenderedPageBreak/>
-        <w:t>value functions while using minimal domain knowledge.</w:t>
+        <w:t xml:space="preserve"> allows computation to be focused on specific situations that arise when making decisions and the use of automatically trained value functions while using minimal domain knowledge.</w:t>
       </w:r>
     </w:p>
     <w:p>
@@ -4240,10 +4314,7 @@
         <w:t>raise</w:t>
       </w:r>
       <w:r>
-        <w:t xml:space="preserve"> actions per round each with 4 betting rounds in total. The state representation in this game is a vector of length 72. The first </w:t>
-      </w:r>
-      <w:r>
-        <w:t xml:space="preserve">part contains the known cards, namely the hole cards and the already known community cards. The first 13 represents the cards from the Ace of Spade to the King of Spade, followed by the Heart, the Diamond and the Club similarly. The rest of the vector is the number of </w:t>
+        <w:t xml:space="preserve"> actions per round each with 4 betting rounds in total. The state representation in this game is a vector of length 72. The first part contains the known cards, namely the hole cards and the already known community cards. The first 13 represents the cards from the Ace of Spade to the King of Spade, followed by the Heart, the Diamond and the Club similarly. The rest of the vector is the number of </w:t>
       </w:r>
       <w:r>
         <w:rPr>
@@ -4632,7 +4703,11 @@
         <w:t xml:space="preserve"> purpose of these</w:t>
       </w:r>
       <w:r>
-        <w:t xml:space="preserve"> networks is to estimate a Q-value given the current state, which can be used to determine which action the agent will take. They consist of a simple neural network with the number of states as its input layer and the number of actions as its output layer. </w:t>
+        <w:t xml:space="preserve"> networks is to estimate a Q-value given the current state, which can be used to determine which action the agent will take. They consist of a simple neural </w:t>
+      </w:r>
+      <w:r>
+        <w:lastRenderedPageBreak/>
+        <w:t xml:space="preserve">network with the number of states as its input layer and the number of actions as its output layer. </w:t>
       </w:r>
     </w:p>
     <w:p>
@@ -4732,11 +4807,7 @@
         <w:t xml:space="preserve">It </w:t>
       </w:r>
       <w:r>
-        <w:t xml:space="preserve">calculates the target action using the reward from the replay </w:t>
-      </w:r>
-      <w:r>
-        <w:lastRenderedPageBreak/>
-        <w:t>memory and the target Q-value</w:t>
+        <w:t>calculates the target action using the reward from the replay memory and the target Q-value</w:t>
       </w:r>
       <w:r>
         <w:t>. Afterward, it</w:t>
@@ -7060,6 +7131,7 @@
         <w:pStyle w:val="Text"/>
       </w:pPr>
       <w:r>
+        <w:lastRenderedPageBreak/>
         <w:t>These results with the proposed DQN-CAR algorithm against a random agent shows great performance in both environments. However,</w:t>
       </w:r>
       <w:r>
@@ -7415,7 +7487,6 @@
                 <w:b/>
                 <w:bCs/>
               </w:rPr>
-              <w:lastRenderedPageBreak/>
               <w:t>CFR</w:t>
             </w:r>
           </w:p>
@@ -8268,10 +8339,7 @@
               <w:jc w:val="center"/>
             </w:pPr>
             <w:r>
-              <w:t xml:space="preserve"> </w:t>
-            </w:r>
-            <w:r>
-              <w:t>Win percentage</w:t>
+              <w:t xml:space="preserve"> Win percentage</w:t>
             </w:r>
           </w:p>
         </w:tc>

</xml_diff>

<commit_message>
Small changes in the paper and created pdf format
</commit_message>
<xml_diff>
--- a/Building Poker Bot with Reinforcement Learning.docx
+++ b/Building Poker Bot with Reinforcement Learning.docx
@@ -62,23 +62,7 @@
         <w:t>,</w:t>
       </w:r>
       <w:r>
-        <w:t xml:space="preserve"> </w:t>
-      </w:r>
-      <w:proofErr w:type="spellStart"/>
-      <w:r>
-        <w:t>Mónika</w:t>
-      </w:r>
-      <w:proofErr w:type="spellEnd"/>
-      <w:r>
-        <w:t xml:space="preserve"> </w:t>
-      </w:r>
-      <w:proofErr w:type="spellStart"/>
-      <w:r>
-        <w:t>Farsang</w:t>
-      </w:r>
-      <w:proofErr w:type="spellEnd"/>
-      <w:r>
-        <w:t xml:space="preserve">, </w:t>
+        <w:t xml:space="preserve"> Mónika Farsang, </w:t>
       </w:r>
       <w:proofErr w:type="spellStart"/>
       <w:r>
@@ -97,6 +81,7 @@
     <w:p>
       <w:pPr>
         <w:ind w:firstLine="202"/>
+        <w:jc w:val="both"/>
         <w:rPr>
           <w:b/>
           <w:bCs/>
@@ -123,388 +108,387 @@
           <w:b/>
           <w:bCs/>
         </w:rPr>
-        <w:t xml:space="preserve"> is one of the most popular </w:t>
-      </w:r>
-      <w:proofErr w:type="spellStart"/>
+        <w:t xml:space="preserve"> is one of the most popular card</w:t>
+      </w:r>
       <w:r>
         <w:rPr>
           <w:b/>
           <w:bCs/>
         </w:rPr>
-        <w:t>cardgame</w:t>
+        <w:t xml:space="preserve"> </w:t>
       </w:r>
       <w:r>
         <w:rPr>
           <w:b/>
           <w:bCs/>
         </w:rPr>
-        <w:t>s</w:t>
-      </w:r>
-      <w:proofErr w:type="spellEnd"/>
+        <w:t>game</w:t>
+      </w:r>
       <w:r>
         <w:rPr>
           <w:b/>
           <w:bCs/>
         </w:rPr>
-        <w:t xml:space="preserve"> in the world. Leduc </w:t>
-      </w:r>
-      <w:proofErr w:type="spellStart"/>
+        <w:t>s</w:t>
+      </w:r>
       <w:r>
         <w:rPr>
           <w:b/>
           <w:bCs/>
         </w:rPr>
-        <w:t>Hold’em</w:t>
-      </w:r>
-      <w:proofErr w:type="spellEnd"/>
+        <w:t xml:space="preserve"> in the world. Leduc </w:t>
+      </w:r>
+      <w:proofErr w:type="spellStart"/>
       <w:r>
         <w:rPr>
           <w:b/>
           <w:bCs/>
         </w:rPr>
-        <w:t xml:space="preserve"> is a simplified version, where new implementations can be easily tested. We present a poker bot that</w:t>
-      </w:r>
+        <w:t>Hold’em</w:t>
+      </w:r>
+      <w:proofErr w:type="spellEnd"/>
       <w:r>
         <w:rPr>
           <w:b/>
           <w:bCs/>
         </w:rPr>
-        <w:t xml:space="preserve"> learns to play Limit-</w:t>
-      </w:r>
-      <w:proofErr w:type="spellStart"/>
+        <w:t xml:space="preserve"> is a simplified version, where new implementations can be easily tested. We present a poker bot that</w:t>
+      </w:r>
       <w:r>
         <w:rPr>
           <w:b/>
           <w:bCs/>
         </w:rPr>
-        <w:t>Hold’em</w:t>
-      </w:r>
-      <w:proofErr w:type="spellEnd"/>
+        <w:t xml:space="preserve"> learns to play Limit-</w:t>
+      </w:r>
+      <w:proofErr w:type="spellStart"/>
       <w:r>
         <w:rPr>
           <w:b/>
           <w:bCs/>
         </w:rPr>
-        <w:t xml:space="preserve"> and Leduc </w:t>
-      </w:r>
-      <w:proofErr w:type="spellStart"/>
+        <w:t>Hold’em</w:t>
+      </w:r>
+      <w:proofErr w:type="spellEnd"/>
       <w:r>
         <w:rPr>
           <w:b/>
           <w:bCs/>
         </w:rPr>
-        <w:t>Hold’em</w:t>
-      </w:r>
-      <w:proofErr w:type="spellEnd"/>
+        <w:t xml:space="preserve"> and Leduc </w:t>
+      </w:r>
+      <w:proofErr w:type="spellStart"/>
       <w:r>
         <w:rPr>
           <w:b/>
           <w:bCs/>
         </w:rPr>
-        <w:t xml:space="preserve"> by training </w:t>
-      </w:r>
+        <w:t>Hold’em</w:t>
+      </w:r>
+      <w:proofErr w:type="spellEnd"/>
       <w:r>
         <w:rPr>
           <w:b/>
           <w:bCs/>
         </w:rPr>
-        <w:t>a random agent</w:t>
+        <w:t xml:space="preserve"> by training</w:t>
       </w:r>
       <w:r>
         <w:rPr>
           <w:b/>
           <w:bCs/>
         </w:rPr>
-        <w:t>.</w:t>
+        <w:t xml:space="preserve"> against</w:t>
       </w:r>
       <w:r>
         <w:rPr>
           <w:b/>
           <w:bCs/>
         </w:rPr>
-        <w:t xml:space="preserve"> For this </w:t>
-      </w:r>
-      <w:proofErr w:type="gramStart"/>
+        <w:t xml:space="preserve"> </w:t>
+      </w:r>
       <w:r>
         <w:rPr>
           <w:b/>
           <w:bCs/>
         </w:rPr>
-        <w:t>purpose</w:t>
-      </w:r>
-      <w:proofErr w:type="gramEnd"/>
+        <w:t>a random agent</w:t>
+      </w:r>
       <w:r>
         <w:rPr>
           <w:b/>
           <w:bCs/>
         </w:rPr>
-        <w:t xml:space="preserve"> we use the </w:t>
-      </w:r>
-      <w:proofErr w:type="spellStart"/>
+        <w:t>.</w:t>
+      </w:r>
       <w:r>
         <w:rPr>
           <w:b/>
           <w:bCs/>
         </w:rPr>
-        <w:t>RLCard</w:t>
-      </w:r>
-      <w:proofErr w:type="spellEnd"/>
+        <w:t xml:space="preserve"> For this purpose</w:t>
+      </w:r>
       <w:r>
         <w:rPr>
           <w:b/>
           <w:bCs/>
         </w:rPr>
-        <w:t xml:space="preserve"> environment.</w:t>
+        <w:t>,</w:t>
       </w:r>
       <w:r>
         <w:rPr>
           <w:b/>
           <w:bCs/>
         </w:rPr>
-        <w:t xml:space="preserve"> </w:t>
-      </w:r>
+        <w:t xml:space="preserve"> we use the </w:t>
+      </w:r>
+      <w:proofErr w:type="spellStart"/>
       <w:r>
         <w:rPr>
           <w:b/>
           <w:bCs/>
         </w:rPr>
-        <w:t>Our bot uses</w:t>
-      </w:r>
+        <w:t>RLCard</w:t>
+      </w:r>
+      <w:proofErr w:type="spellEnd"/>
       <w:r>
         <w:rPr>
           <w:b/>
           <w:bCs/>
         </w:rPr>
-        <w:t xml:space="preserve"> Deep Q Learning and it</w:t>
+        <w:t xml:space="preserve"> environment.</w:t>
       </w:r>
       <w:r>
         <w:rPr>
           <w:b/>
           <w:bCs/>
         </w:rPr>
-        <w:t>’</w:t>
+        <w:t xml:space="preserve"> </w:t>
       </w:r>
       <w:r>
         <w:rPr>
           <w:b/>
           <w:bCs/>
         </w:rPr>
-        <w:t xml:space="preserve">s implemented in </w:t>
-      </w:r>
-      <w:proofErr w:type="spellStart"/>
+        <w:t>Our bot uses</w:t>
+      </w:r>
       <w:r>
         <w:rPr>
           <w:b/>
           <w:bCs/>
         </w:rPr>
-        <w:t>PyTorch</w:t>
-      </w:r>
-      <w:proofErr w:type="spellEnd"/>
+        <w:t xml:space="preserve"> Deep Q Learning and it</w:t>
+      </w:r>
       <w:r>
         <w:rPr>
           <w:b/>
           <w:bCs/>
         </w:rPr>
-        <w:t xml:space="preserve">. We also introduce various strategies that </w:t>
+        <w:t xml:space="preserve"> i</w:t>
       </w:r>
       <w:r>
         <w:rPr>
           <w:b/>
           <w:bCs/>
         </w:rPr>
-        <w:t>even though are quite</w:t>
-      </w:r>
+        <w:t xml:space="preserve">s implemented in </w:t>
+      </w:r>
+      <w:proofErr w:type="spellStart"/>
       <w:r>
         <w:rPr>
           <w:b/>
           <w:bCs/>
         </w:rPr>
-        <w:t xml:space="preserve"> simple, yet sometimes effective. In </w:t>
-      </w:r>
+        <w:t>PyTorch</w:t>
+      </w:r>
+      <w:proofErr w:type="spellEnd"/>
       <w:r>
         <w:rPr>
           <w:b/>
           <w:bCs/>
         </w:rPr>
-        <w:t>the process</w:t>
+        <w:t xml:space="preserve">. We also introduce various strategies that </w:t>
       </w:r>
       <w:r>
         <w:rPr>
           <w:b/>
           <w:bCs/>
         </w:rPr>
-        <w:t xml:space="preserve"> we use a replay buffer </w:t>
+        <w:t>even though are quite</w:t>
       </w:r>
       <w:r>
         <w:rPr>
           <w:b/>
           <w:bCs/>
         </w:rPr>
-        <w:t xml:space="preserve">to store past experiences </w:t>
+        <w:t xml:space="preserve"> simple, yet sometimes effective. In </w:t>
       </w:r>
       <w:r>
         <w:rPr>
           <w:b/>
           <w:bCs/>
         </w:rPr>
-        <w:t xml:space="preserve">and another Q-network to aid the learning process. </w:t>
+        <w:t>the process</w:t>
       </w:r>
       <w:r>
         <w:rPr>
           <w:b/>
           <w:bCs/>
         </w:rPr>
-        <w:t xml:space="preserve">We also </w:t>
-      </w:r>
-      <w:proofErr w:type="gramStart"/>
+        <w:t>,</w:t>
+      </w:r>
       <w:r>
         <w:rPr>
           <w:b/>
           <w:bCs/>
         </w:rPr>
-        <w:t>take a look</w:t>
-      </w:r>
-      <w:proofErr w:type="gramEnd"/>
+        <w:t xml:space="preserve"> we use a replay buffer </w:t>
+      </w:r>
       <w:r>
         <w:rPr>
           <w:b/>
           <w:bCs/>
         </w:rPr>
-        <w:t xml:space="preserve"> at how long-term</w:t>
+        <w:t xml:space="preserve">to store past experiences </w:t>
       </w:r>
       <w:r>
         <w:rPr>
           <w:b/>
           <w:bCs/>
         </w:rPr>
-        <w:t>-planning poker machines</w:t>
+        <w:t xml:space="preserve">and another Q-network to aid the learning process. </w:t>
       </w:r>
       <w:r>
         <w:rPr>
           <w:b/>
           <w:bCs/>
         </w:rPr>
-        <w:t xml:space="preserve"> </w:t>
-      </w:r>
+        <w:t xml:space="preserve">We also </w:t>
+      </w:r>
+      <w:proofErr w:type="gramStart"/>
       <w:r>
         <w:rPr>
           <w:b/>
           <w:bCs/>
         </w:rPr>
-        <w:t>perform against</w:t>
-      </w:r>
+        <w:t>take a look</w:t>
+      </w:r>
+      <w:proofErr w:type="gramEnd"/>
       <w:r>
         <w:rPr>
           <w:b/>
           <w:bCs/>
         </w:rPr>
-        <w:t xml:space="preserve"> our implementation by creating a sample one</w:t>
+        <w:t xml:space="preserve"> at how long-term</w:t>
       </w:r>
       <w:r>
         <w:rPr>
           <w:b/>
           <w:bCs/>
         </w:rPr>
-        <w:t xml:space="preserve"> that uses counterfactual regret minimization</w:t>
+        <w:t>-planning poker machines</w:t>
       </w:r>
       <w:r>
         <w:rPr>
           <w:b/>
           <w:bCs/>
         </w:rPr>
-        <w:t xml:space="preserve">. </w:t>
+        <w:t xml:space="preserve"> </w:t>
       </w:r>
       <w:r>
         <w:rPr>
           <w:b/>
           <w:bCs/>
         </w:rPr>
-        <w:t xml:space="preserve">Lastly, we compare the results of each unique strategy to the others, thus giving the reader a better understanding of how poker should be played (in a </w:t>
-      </w:r>
-      <w:proofErr w:type="gramStart"/>
+        <w:t>perform against</w:t>
+      </w:r>
       <w:r>
         <w:rPr>
           <w:b/>
           <w:bCs/>
         </w:rPr>
-        <w:t>really simple</w:t>
-      </w:r>
-      <w:proofErr w:type="gramEnd"/>
+        <w:t xml:space="preserve"> our implementation by creating a sample one</w:t>
+      </w:r>
       <w:r>
         <w:rPr>
           <w:b/>
           <w:bCs/>
         </w:rPr>
+        <w:t xml:space="preserve"> that uses </w:t>
+      </w:r>
+      <w:r>
+        <w:rPr>
+          <w:b/>
+          <w:bCs/>
+        </w:rPr>
+        <w:t>C</w:t>
+      </w:r>
+      <w:r>
+        <w:rPr>
+          <w:b/>
+          <w:bCs/>
+        </w:rPr>
+        <w:t xml:space="preserve">ounterfactual </w:t>
+      </w:r>
+      <w:r>
+        <w:rPr>
+          <w:b/>
+          <w:bCs/>
+        </w:rPr>
+        <w:t>R</w:t>
+      </w:r>
+      <w:r>
+        <w:rPr>
+          <w:b/>
+          <w:bCs/>
+        </w:rPr>
+        <w:t xml:space="preserve">egret </w:t>
+      </w:r>
+      <w:r>
+        <w:rPr>
+          <w:b/>
+          <w:bCs/>
+        </w:rPr>
+        <w:t>M</w:t>
+      </w:r>
+      <w:r>
+        <w:rPr>
+          <w:b/>
+          <w:bCs/>
+        </w:rPr>
+        <w:t>inimization</w:t>
+      </w:r>
+      <w:r>
+        <w:rPr>
+          <w:b/>
+          <w:bCs/>
+        </w:rPr>
+        <w:t xml:space="preserve">. </w:t>
+      </w:r>
+      <w:r>
+        <w:rPr>
+          <w:b/>
+          <w:bCs/>
+        </w:rPr>
+        <w:t xml:space="preserve">Lastly, we compare the results of each unique strategy to the others, thus giving the reader a better understanding of how poker should be played (in a </w:t>
+      </w:r>
+      <w:proofErr w:type="gramStart"/>
+      <w:r>
+        <w:rPr>
+          <w:b/>
+          <w:bCs/>
+        </w:rPr>
+        <w:t>really simple</w:t>
+      </w:r>
+      <w:proofErr w:type="gramEnd"/>
+      <w:r>
+        <w:rPr>
+          <w:b/>
+          <w:bCs/>
+        </w:rPr>
         <w:t xml:space="preserve"> manner). </w:t>
       </w:r>
     </w:p>
-    <w:p>
-      <w:pPr>
-        <w:rPr>
-          <w:color w:val="FF0000"/>
-        </w:rPr>
-      </w:pPr>
-    </w:p>
-    <w:p>
-      <w:pPr>
-        <w:pStyle w:val="Abstract"/>
-        <w:rPr>
-          <w:color w:val="FF0000"/>
-        </w:rPr>
-      </w:pPr>
-      <w:r>
-        <w:rPr>
-          <w:i/>
-          <w:iCs/>
-          <w:color w:val="FF0000"/>
-          <w:highlight w:val="yellow"/>
-        </w:rPr>
-        <w:t xml:space="preserve">Impact Statement </w:t>
-      </w:r>
-      <w:r>
-        <w:rPr>
-          <w:color w:val="FF0000"/>
-          <w:highlight w:val="yellow"/>
-        </w:rPr>
-        <w:t xml:space="preserve">— The impact statement should not </w:t>
-      </w:r>
-      <w:proofErr w:type="spellStart"/>
-      <w:r>
-        <w:rPr>
-          <w:color w:val="FF0000"/>
-          <w:highlight w:val="yellow"/>
-        </w:rPr>
-        <w:t>exceeed</w:t>
-      </w:r>
-      <w:proofErr w:type="spellEnd"/>
-      <w:r>
-        <w:rPr>
-          <w:color w:val="FF0000"/>
-          <w:highlight w:val="yellow"/>
-        </w:rPr>
-        <w:t xml:space="preserve"> 150 words. This section offers an example that is expanded to have only and just 150 words to demonstrate the point. Here is an example on how to write an appropriate impact statement: Chatbots are a popular technology in online interaction. They reduce the load on human support teams and offer continuous 24-7 support to customers. However, recent usability research has demonstrated that 30% of customers are unhappy with current chatbots due to their poor conversational capabilities and inability to emotionally engage customers. The natural language algorithms we introduce in this paper overcame these limitations. With a significant increase in user satisfaction to 92% after adopting our algorithms, the technology is ready to support users in a wide variety of applications including government front shops,</w:t>
-      </w:r>
-      <w:r>
-        <w:rPr>
-          <w:color w:val="FF0000"/>
-        </w:rPr>
-        <w:t xml:space="preserve"> </w:t>
-      </w:r>
-      <w:r>
-        <w:rPr>
-          <w:color w:val="FF0000"/>
-          <w:highlight w:val="yellow"/>
-        </w:rPr>
-        <w:t>automatic tellers, and the gaming industry. It could offer an alternative way of interaction for some physically disable users.</w:t>
-      </w:r>
-      <w:r>
-        <w:rPr>
-          <w:color w:val="FF0000"/>
-        </w:rPr>
-        <w:t xml:space="preserve"> </w:t>
-      </w:r>
-    </w:p>
-    <w:p/>
     <w:p/>
     <w:p>
       <w:pPr>
@@ -3037,7 +3021,7 @@
           <w:sz w:val="20"/>
           <w:szCs w:val="20"/>
         </w:rPr>
-        <w:t>example</w:t>
+        <w:t>explanation</w:t>
       </w:r>
       <w:proofErr w:type="spellEnd"/>
       <w:r>
@@ -3492,106 +3476,158 @@
           <w:color w:val="000000"/>
         </w:rPr>
       </w:pPr>
-      <w:proofErr w:type="gramStart"/>
-      <w:r>
-        <w:rPr>
-          <w:color w:val="000000"/>
-        </w:rPr>
-        <w:t>In order to</w:t>
-      </w:r>
-      <w:proofErr w:type="gramEnd"/>
-      <w:r>
-        <w:rPr>
-          <w:color w:val="000000"/>
-        </w:rPr>
-        <w:t xml:space="preserve"> have a better understanding of the Nash equilibrium, let me </w:t>
-      </w:r>
-      <w:r>
-        <w:rPr>
-          <w:color w:val="000000"/>
-        </w:rPr>
-        <w:t>explain it</w:t>
-      </w:r>
-      <w:r>
-        <w:rPr>
-          <w:color w:val="000000"/>
-        </w:rPr>
-        <w:t xml:space="preserve"> </w:t>
-      </w:r>
-      <w:r>
-        <w:rPr>
-          <w:color w:val="000000"/>
-        </w:rPr>
-        <w:t>with</w:t>
-      </w:r>
-      <w:r>
-        <w:rPr>
-          <w:color w:val="000000"/>
-        </w:rPr>
-        <w:t xml:space="preserve"> an example. The prisoner's dilemma is commonly analyzed in game theory. The problem is the following: two criminals are arrested but the police have no evidence. In order to catch someone for the crime, they offer the pair the opportunity to either betray the other guy and say he did the </w:t>
-      </w:r>
-      <w:proofErr w:type="gramStart"/>
-      <w:r>
-        <w:rPr>
-          <w:color w:val="000000"/>
-        </w:rPr>
-        <w:t>crime, or</w:t>
-      </w:r>
-      <w:proofErr w:type="gramEnd"/>
-      <w:r>
-        <w:rPr>
-          <w:color w:val="000000"/>
-        </w:rPr>
-        <w:t xml:space="preserve"> remain silent. If both prisoners betray each other, each serves five years in prison. If A betrays B but B remains silent, prisoner A is set free and prisoner B serves 10 years in prison or vice versa. If each remains silent, then each serves just one year in prison. The Nash equilibrium tells us that the best decision for both players is to betray the other guy. Even though </w:t>
-      </w:r>
-      <w:proofErr w:type="gramStart"/>
-      <w:r>
-        <w:rPr>
-          <w:color w:val="000000"/>
-        </w:rPr>
-        <w:t>mutual cooperation</w:t>
-      </w:r>
-      <w:proofErr w:type="gramEnd"/>
-      <w:r>
-        <w:rPr>
-          <w:color w:val="000000"/>
-        </w:rPr>
-        <w:t xml:space="preserve"> leads to better results if player one alters from this but player two does not, then player one’s outcome is worse.  </w:t>
-      </w:r>
     </w:p>
     <w:p>
       <w:pPr>
         <w:pStyle w:val="Text"/>
-      </w:pPr>
+        <w:rPr>
+          <w:color w:val="000000"/>
+        </w:rPr>
+      </w:pPr>
+      <w:proofErr w:type="gramStart"/>
+      <w:r>
+        <w:rPr>
+          <w:color w:val="000000"/>
+        </w:rPr>
+        <w:t>In order to</w:t>
+      </w:r>
+      <w:proofErr w:type="gramEnd"/>
+      <w:r>
+        <w:rPr>
+          <w:color w:val="000000"/>
+        </w:rPr>
+        <w:t xml:space="preserve"> have a better understanding of the Nash equilibrium, </w:t>
+      </w:r>
+      <w:r>
+        <w:rPr>
+          <w:color w:val="000000"/>
+        </w:rPr>
+        <w:t>we illustrate</w:t>
+      </w:r>
+      <w:r>
+        <w:rPr>
+          <w:color w:val="000000"/>
+        </w:rPr>
+        <w:t xml:space="preserve"> it</w:t>
+      </w:r>
+      <w:r>
+        <w:rPr>
+          <w:color w:val="000000"/>
+        </w:rPr>
+        <w:t xml:space="preserve"> </w:t>
+      </w:r>
+      <w:r>
+        <w:rPr>
+          <w:color w:val="000000"/>
+        </w:rPr>
+        <w:t>with</w:t>
+      </w:r>
+      <w:r>
+        <w:rPr>
+          <w:color w:val="000000"/>
+        </w:rPr>
+        <w:t xml:space="preserve"> an example. The prisoner's dilemma is commonly analyzed in game theory. The problem is the following: two criminals are arrested but the police have no evidence. </w:t>
+      </w:r>
+      <w:r>
+        <w:rPr>
+          <w:color w:val="000000"/>
+        </w:rPr>
+        <w:t>T</w:t>
+      </w:r>
+      <w:r>
+        <w:rPr>
+          <w:color w:val="000000"/>
+        </w:rPr>
+        <w:t xml:space="preserve">o catch someone for the crime, they offer the pair the opportunity to either betray the other </w:t>
+      </w:r>
+      <w:r>
+        <w:rPr>
+          <w:color w:val="000000"/>
+        </w:rPr>
+        <w:t>person</w:t>
+      </w:r>
+      <w:r>
+        <w:rPr>
+          <w:color w:val="000000"/>
+        </w:rPr>
+        <w:t xml:space="preserve"> and say he</w:t>
+      </w:r>
+      <w:r>
+        <w:rPr>
+          <w:color w:val="000000"/>
+        </w:rPr>
+        <w:t>/she</w:t>
+      </w:r>
+      <w:r>
+        <w:rPr>
+          <w:color w:val="000000"/>
+        </w:rPr>
+        <w:t xml:space="preserve"> did the </w:t>
+      </w:r>
+      <w:proofErr w:type="gramStart"/>
+      <w:r>
+        <w:rPr>
+          <w:color w:val="000000"/>
+        </w:rPr>
+        <w:t>crime, or</w:t>
+      </w:r>
+      <w:proofErr w:type="gramEnd"/>
+      <w:r>
+        <w:rPr>
+          <w:color w:val="000000"/>
+        </w:rPr>
+        <w:t xml:space="preserve"> remain silent. If both prisoners betray each other, each serves five years in prison. If A betrays B but B remains silent, prisoner A is set free and prisoner B serves 10 years in prison or vice versa. If each remains silent, then each serves just one year in prison. The Nash equilibrium tells us that the best decision for both players is to betray </w:t>
+      </w:r>
+      <w:r>
+        <w:rPr>
+          <w:color w:val="000000"/>
+        </w:rPr>
+        <w:t>each other</w:t>
+      </w:r>
+      <w:r>
+        <w:rPr>
+          <w:color w:val="000000"/>
+        </w:rPr>
+        <w:t xml:space="preserve">. Even though </w:t>
+      </w:r>
+      <w:proofErr w:type="gramStart"/>
+      <w:r>
+        <w:rPr>
+          <w:color w:val="000000"/>
+        </w:rPr>
+        <w:t>mutual cooperation</w:t>
+      </w:r>
+      <w:proofErr w:type="gramEnd"/>
+      <w:r>
+        <w:rPr>
+          <w:color w:val="000000"/>
+        </w:rPr>
+        <w:t xml:space="preserve"> leads to better results</w:t>
+      </w:r>
+      <w:r>
+        <w:rPr>
+          <w:color w:val="000000"/>
+        </w:rPr>
+        <w:t>,</w:t>
+      </w:r>
+      <w:r>
+        <w:rPr>
+          <w:color w:val="000000"/>
+        </w:rPr>
+        <w:t xml:space="preserve"> if player one alters from this but player two does not, then player one’s outcome is worse. </w:t>
+      </w:r>
     </w:p>
     <w:p>
       <w:pPr>
-        <w:pStyle w:val="Cmsor1"/>
-      </w:pPr>
-      <w:r>
-        <w:t>Literature review</w:t>
-      </w:r>
+        <w:pStyle w:val="Text"/>
+      </w:pPr>
     </w:p>
     <w:p>
       <w:pPr>
-        <w:pStyle w:val="Text"/>
-      </w:pPr>
-      <w:r>
-        <w:t>In the past few years</w:t>
-      </w:r>
-      <w:r>
-        <w:t>,</w:t>
-      </w:r>
-      <w:r>
-        <w:t xml:space="preserve"> the media has been constantly covering breakthroughs in reinforcement learning. For example, in 2019 </w:t>
-      </w:r>
-      <w:proofErr w:type="spellStart"/>
-      <w:r>
-        <w:t>OpenAI</w:t>
-      </w:r>
-      <w:proofErr w:type="spellEnd"/>
-      <w:r>
-        <w:t xml:space="preserve"> Five [3] became the first AI system to defeat the world champions at an esports game. Some thought it was inevitable that the precision of the computers will outshine their human opponents, and it was bound to happen. Later that year Pluribus shocked the world: a superhuman AI has been made that managed to consistently beat human professional players. Beating humans in poker is not something we have not seen before. </w:t>
+        <w:pStyle w:val="Cmsor1"/>
+      </w:pPr>
+      <w:r>
+        <w:t>Literature review</w:t>
       </w:r>
     </w:p>
     <w:p>
@@ -3599,19 +3635,21 @@
         <w:pStyle w:val="Text"/>
       </w:pPr>
       <w:r>
-        <w:t xml:space="preserve">First, in 2015 a paper claimed that Heads-up Limit </w:t>
-      </w:r>
-      <w:proofErr w:type="spellStart"/>
-      <w:r>
-        <w:t>Hold’em</w:t>
-      </w:r>
-      <w:proofErr w:type="spellEnd"/>
-      <w:r>
-        <w:t xml:space="preserve"> </w:t>
-      </w:r>
-      <w:r>
-        <w:lastRenderedPageBreak/>
-        <w:t xml:space="preserve">Poker is essentially solved. Cepheus (the name of the supercomputer) was trained for 68 days with CPUs, using a special version of counterfactual regret minimization. Cepheus heavily outperformed Polaris, the poker bot made in 2008. This triggered a snowball effect in the world of poker AIs. </w:t>
+        <w:t>In the past few years</w:t>
+      </w:r>
+      <w:r>
+        <w:t>,</w:t>
+      </w:r>
+      <w:r>
+        <w:t xml:space="preserve"> the media has been constantly covering breakthroughs in reinforcement learning. For example, in 2019 </w:t>
+      </w:r>
+      <w:proofErr w:type="spellStart"/>
+      <w:r>
+        <w:t>OpenAI</w:t>
+      </w:r>
+      <w:proofErr w:type="spellEnd"/>
+      <w:r>
+        <w:t xml:space="preserve"> Five [3] became the first AI system to defeat the world champions at an esports game. Some thought it was inevitable that the precision of the computers will outshine their human opponents, and it was bound to happen. Later that year Pluribus shocked the world: a superhuman AI has been made that managed to consistently beat human professional players. Beating humans in poker is not something we have not seen before. </w:t>
       </w:r>
     </w:p>
     <w:p>
@@ -3619,7 +3657,60 @@
         <w:pStyle w:val="Text"/>
       </w:pPr>
       <w:r>
-        <w:t xml:space="preserve">In 2016 another paper [4] argued that their NFSP (Neural Fictitious Self-Play) is the first deep reinforcement learning method known to converge to approximate Nash equilibria in self-play. </w:t>
+        <w:t xml:space="preserve">First, in 2015 a paper claimed that Heads-up Limit </w:t>
+      </w:r>
+      <w:proofErr w:type="spellStart"/>
+      <w:r>
+        <w:t>Hold’em</w:t>
+      </w:r>
+      <w:proofErr w:type="spellEnd"/>
+      <w:r>
+        <w:t xml:space="preserve"> Poker is essentially solved</w:t>
+      </w:r>
+      <w:r>
+        <w:t xml:space="preserve"> </w:t>
+      </w:r>
+      <w:r>
+        <w:fldChar w:fldCharType="begin"/>
+      </w:r>
+      <w:r>
+        <w:instrText xml:space="preserve"> REF _Ref58607801 \r \h </w:instrText>
+      </w:r>
+      <w:r>
+        <w:fldChar w:fldCharType="separate"/>
+      </w:r>
+      <w:r>
+        <w:t>[4]</w:t>
+      </w:r>
+      <w:r>
+        <w:fldChar w:fldCharType="end"/>
+      </w:r>
+      <w:r>
+        <w:t xml:space="preserve">. Cepheus (the name of the supercomputer) was trained for 68 days with CPUs, using a special version of </w:t>
+      </w:r>
+      <w:r>
+        <w:t>C</w:t>
+      </w:r>
+      <w:r>
+        <w:t xml:space="preserve">ounterfactual </w:t>
+      </w:r>
+      <w:r>
+        <w:t>R</w:t>
+      </w:r>
+      <w:r>
+        <w:t xml:space="preserve">egret </w:t>
+      </w:r>
+      <w:r>
+        <w:t>M</w:t>
+      </w:r>
+      <w:r>
+        <w:t>inimization</w:t>
+      </w:r>
+      <w:r>
+        <w:t xml:space="preserve"> (CFR)</w:t>
+      </w:r>
+      <w:r>
+        <w:t xml:space="preserve">. Cepheus heavily outperformed Polaris, the poker bot made in 2008. This triggered a snowball effect in the world of poker AIs. </w:t>
       </w:r>
     </w:p>
     <w:p>
@@ -3627,52 +3718,28 @@
         <w:pStyle w:val="Text"/>
       </w:pPr>
       <w:r>
-        <w:t xml:space="preserve">In early 2017 </w:t>
-      </w:r>
-      <w:proofErr w:type="spellStart"/>
-      <w:r>
-        <w:t>DeepStack</w:t>
-      </w:r>
-      <w:proofErr w:type="spellEnd"/>
-      <w:r>
-        <w:t xml:space="preserve"> [5] achieved expert-level artificial intelligence in heads-up no-limit poker. It became the first poker ai that managed to beat professional poker players in heads-up </w:t>
-      </w:r>
-      <w:r>
-        <w:t>N</w:t>
-      </w:r>
-      <w:r>
-        <w:t>o-</w:t>
-      </w:r>
-      <w:r>
-        <w:t>L</w:t>
-      </w:r>
-      <w:r>
-        <w:t xml:space="preserve">imit </w:t>
-      </w:r>
-      <w:r>
-        <w:t>T</w:t>
-      </w:r>
-      <w:r>
-        <w:t xml:space="preserve">exas </w:t>
-      </w:r>
-      <w:proofErr w:type="spellStart"/>
-      <w:r>
-        <w:t>H</w:t>
-      </w:r>
-      <w:r>
-        <w:t>old’em</w:t>
-      </w:r>
-      <w:proofErr w:type="spellEnd"/>
-      <w:r>
-        <w:t xml:space="preserve">. </w:t>
-      </w:r>
-      <w:proofErr w:type="spellStart"/>
-      <w:r>
-        <w:t>DeepStack</w:t>
-      </w:r>
-      <w:proofErr w:type="spellEnd"/>
-      <w:r>
-        <w:t xml:space="preserve"> allows computation to be focused on specific situations that arise when making decisions and the use of automatically trained value functions while using minimal domain knowledge.</w:t>
+        <w:t>In 2016 another paper</w:t>
+      </w:r>
+      <w:r>
+        <w:t xml:space="preserve"> </w:t>
+      </w:r>
+      <w:r>
+        <w:fldChar w:fldCharType="begin"/>
+      </w:r>
+      <w:r>
+        <w:instrText xml:space="preserve"> REF _Ref58607843 \r \h </w:instrText>
+      </w:r>
+      <w:r>
+        <w:fldChar w:fldCharType="separate"/>
+      </w:r>
+      <w:r>
+        <w:t>[5]</w:t>
+      </w:r>
+      <w:r>
+        <w:fldChar w:fldCharType="end"/>
+      </w:r>
+      <w:r>
+        <w:t xml:space="preserve"> argued that their NFSP (Neural Fictitious Self-Play) is the first deep reinforcement learning method known to converge to approximate Nash equilibria in self-play. </w:t>
       </w:r>
     </w:p>
     <w:p>
@@ -3680,23 +3747,48 @@
         <w:pStyle w:val="Text"/>
       </w:pPr>
       <w:r>
-        <w:t xml:space="preserve">To completely isolate these machines from humans, in 2018 </w:t>
-      </w:r>
-      <w:proofErr w:type="spellStart"/>
-      <w:r>
-        <w:t>Libratus</w:t>
-      </w:r>
-      <w:proofErr w:type="spellEnd"/>
-      <w:r>
-        <w:t xml:space="preserve"> [6] was created without any domain knowledge </w:t>
-      </w:r>
-      <w:proofErr w:type="gramStart"/>
-      <w:r>
-        <w:t>and also</w:t>
-      </w:r>
-      <w:proofErr w:type="gramEnd"/>
-      <w:r>
-        <w:t xml:space="preserve"> greatly reduced the required training time. It defeated four top human specialist professionals in a 120,000-hand competition in heads-up </w:t>
+        <w:t xml:space="preserve">In early 2017 </w:t>
+      </w:r>
+      <w:proofErr w:type="spellStart"/>
+      <w:r>
+        <w:t>DeepStack</w:t>
+      </w:r>
+      <w:proofErr w:type="spellEnd"/>
+      <w:r>
+        <w:t xml:space="preserve"> </w:t>
+      </w:r>
+      <w:r>
+        <w:fldChar w:fldCharType="begin"/>
+      </w:r>
+      <w:r>
+        <w:instrText xml:space="preserve"> REF _Ref58607856 \r \h </w:instrText>
+      </w:r>
+      <w:r>
+        <w:fldChar w:fldCharType="separate"/>
+      </w:r>
+      <w:r>
+        <w:t>[6]</w:t>
+      </w:r>
+      <w:r>
+        <w:fldChar w:fldCharType="end"/>
+      </w:r>
+      <w:r>
+        <w:t xml:space="preserve"> </w:t>
+      </w:r>
+      <w:r>
+        <w:t xml:space="preserve">achieved expert-level artificial intelligence in </w:t>
+      </w:r>
+      <w:r>
+        <w:t>H</w:t>
+      </w:r>
+      <w:r>
+        <w:t>eads-</w:t>
+      </w:r>
+      <w:r>
+        <w:t>U</w:t>
+      </w:r>
+      <w:r>
+        <w:t xml:space="preserve">p </w:t>
       </w:r>
       <w:r>
         <w:t>N</w:t>
@@ -3711,6 +3803,42 @@
         <w:t xml:space="preserve">imit </w:t>
       </w:r>
       <w:r>
+        <w:t>P</w:t>
+      </w:r>
+      <w:r>
+        <w:t xml:space="preserve">oker. It became the first poker </w:t>
+      </w:r>
+      <w:r>
+        <w:t>AI</w:t>
+      </w:r>
+      <w:r>
+        <w:t xml:space="preserve"> that managed to beat professional poker players in </w:t>
+      </w:r>
+      <w:r>
+        <w:t>H</w:t>
+      </w:r>
+      <w:r>
+        <w:t>eads-</w:t>
+      </w:r>
+      <w:r>
+        <w:t>U</w:t>
+      </w:r>
+      <w:r>
+        <w:t xml:space="preserve">p </w:t>
+      </w:r>
+      <w:r>
+        <w:t>N</w:t>
+      </w:r>
+      <w:r>
+        <w:t>o-</w:t>
+      </w:r>
+      <w:r>
+        <w:t>L</w:t>
+      </w:r>
+      <w:r>
+        <w:t xml:space="preserve">imit </w:t>
+      </w:r>
+      <w:r>
         <w:t>T</w:t>
       </w:r>
       <w:r>
@@ -3725,7 +3853,19 @@
       </w:r>
       <w:proofErr w:type="spellEnd"/>
       <w:r>
-        <w:t xml:space="preserve">. It consisted of a blueprint strategy for the overall strategy, an algorithm that provided more information on the details of the strategy for subgames that were reached during play, and a self-improver algorithm that fixes potential weaknesses that the opponents might identify. </w:t>
+        <w:t xml:space="preserve">. </w:t>
+      </w:r>
+      <w:proofErr w:type="spellStart"/>
+      <w:r>
+        <w:t>DeepStack</w:t>
+      </w:r>
+      <w:proofErr w:type="spellEnd"/>
+      <w:r>
+        <w:t xml:space="preserve"> allows computation to be focused on specific situations that arise when making decisions and the use of automatically trained </w:t>
+      </w:r>
+      <w:r>
+        <w:lastRenderedPageBreak/>
+        <w:t>value functions while using minimal domain knowledge.</w:t>
       </w:r>
     </w:p>
     <w:p>
@@ -3733,7 +3873,45 @@
         <w:pStyle w:val="Text"/>
       </w:pPr>
       <w:r>
-        <w:t xml:space="preserve">To top it all, in 2019 Pluribus [7] crushed multiple humans simultaneously. It was tested in six-player </w:t>
+        <w:t xml:space="preserve">To completely isolate these machines from humans, in 2018 </w:t>
+      </w:r>
+      <w:proofErr w:type="spellStart"/>
+      <w:r>
+        <w:t>Libratus</w:t>
+      </w:r>
+      <w:proofErr w:type="spellEnd"/>
+      <w:r>
+        <w:t xml:space="preserve"> </w:t>
+      </w:r>
+      <w:r>
+        <w:fldChar w:fldCharType="begin"/>
+      </w:r>
+      <w:r>
+        <w:instrText xml:space="preserve"> REF _Ref58607868 \r \h </w:instrText>
+      </w:r>
+      <w:r>
+        <w:fldChar w:fldCharType="separate"/>
+      </w:r>
+      <w:r>
+        <w:t>[7]</w:t>
+      </w:r>
+      <w:r>
+        <w:fldChar w:fldCharType="end"/>
+      </w:r>
+      <w:r>
+        <w:t xml:space="preserve"> was created without any domain knowledge and also greatly reduced the required training time. It defeated four top human specialist professionals in a 120,000-hand competition in </w:t>
+      </w:r>
+      <w:r>
+        <w:t>H</w:t>
+      </w:r>
+      <w:r>
+        <w:t>eads-</w:t>
+      </w:r>
+      <w:r>
+        <w:t>U</w:t>
+      </w:r>
+      <w:r>
+        <w:t xml:space="preserve">p </w:t>
       </w:r>
       <w:r>
         <w:t>N</w:t>
@@ -3762,36 +3940,97 @@
       </w:r>
       <w:proofErr w:type="spellEnd"/>
       <w:r>
-        <w:t xml:space="preserve"> poker, the </w:t>
-      </w:r>
-      <w:proofErr w:type="gramStart"/>
-      <w:r>
-        <w:t>most commonly played</w:t>
-      </w:r>
-      <w:proofErr w:type="gramEnd"/>
-      <w:r>
-        <w:t xml:space="preserve"> poker format in the world.</w:t>
+        <w:t xml:space="preserve">. It consisted of a blueprint strategy for the overall strategy, an algorithm that provided more information on the details of the strategy for subgames that were reached during play, and a self-improver algorithm that fixes potential weaknesses that the opponents might identify. </w:t>
       </w:r>
     </w:p>
     <w:p>
       <w:pPr>
         <w:pStyle w:val="Text"/>
       </w:pPr>
+      <w:r>
+        <w:t xml:space="preserve">To top it all, in 2019 Pluribus </w:t>
+      </w:r>
+      <w:r>
+        <w:fldChar w:fldCharType="begin"/>
+      </w:r>
+      <w:r>
+        <w:instrText xml:space="preserve"> REF _Ref58607876 \r \h </w:instrText>
+      </w:r>
+      <w:r>
+        <w:fldChar w:fldCharType="separate"/>
+      </w:r>
+      <w:r>
+        <w:t>[8]</w:t>
+      </w:r>
+      <w:r>
+        <w:fldChar w:fldCharType="end"/>
+      </w:r>
+      <w:r>
+        <w:t xml:space="preserve"> </w:t>
+      </w:r>
+      <w:r>
+        <w:t xml:space="preserve">crushed multiple humans simultaneously. It was tested in six-player </w:t>
+      </w:r>
+      <w:r>
+        <w:t>N</w:t>
+      </w:r>
+      <w:r>
+        <w:t>o-</w:t>
+      </w:r>
+      <w:r>
+        <w:t>L</w:t>
+      </w:r>
+      <w:r>
+        <w:t xml:space="preserve">imit </w:t>
+      </w:r>
+      <w:r>
+        <w:t>T</w:t>
+      </w:r>
+      <w:r>
+        <w:t xml:space="preserve">exas </w:t>
+      </w:r>
+      <w:proofErr w:type="spellStart"/>
+      <w:r>
+        <w:t>H</w:t>
+      </w:r>
+      <w:r>
+        <w:t>old’em</w:t>
+      </w:r>
+      <w:proofErr w:type="spellEnd"/>
+      <w:r>
+        <w:t xml:space="preserve"> poker, the </w:t>
+      </w:r>
+      <w:proofErr w:type="gramStart"/>
+      <w:r>
+        <w:t>most commonly played</w:t>
+      </w:r>
+      <w:proofErr w:type="gramEnd"/>
+      <w:r>
+        <w:t xml:space="preserve"> poker format in the world.</w:t>
+      </w:r>
     </w:p>
     <w:p>
       <w:pPr>
-        <w:pStyle w:val="Cmsor1"/>
-      </w:pPr>
-      <w:r>
-        <w:t>Methodology</w:t>
-      </w:r>
+        <w:pStyle w:val="Text"/>
+      </w:pPr>
     </w:p>
     <w:p>
       <w:pPr>
+        <w:pStyle w:val="Cmsor1"/>
+      </w:pPr>
+      <w:r>
+        <w:t>Methodology</w:t>
+      </w:r>
+    </w:p>
+    <w:p>
+      <w:pPr>
         <w:pStyle w:val="Text"/>
       </w:pPr>
       <w:r>
-        <w:t xml:space="preserve">We used </w:t>
+        <w:t>During our project, w</w:t>
+      </w:r>
+      <w:r>
+        <w:t xml:space="preserve">e used </w:t>
       </w:r>
       <w:proofErr w:type="spellStart"/>
       <w:r>
@@ -3814,16 +4053,13 @@
         <w:fldChar w:fldCharType="begin"/>
       </w:r>
       <w:r>
-        <w:instrText xml:space="preserve"> REF _Ref57825397 \r \h </w:instrText>
+        <w:instrText xml:space="preserve"> REF _Ref58517743 \r \h </w:instrText>
       </w:r>
       <w:r>
         <w:fldChar w:fldCharType="separate"/>
       </w:r>
       <w:r>
-        <w:t>[8</w:t>
-      </w:r>
-      <w:r>
-        <w:t>]</w:t>
+        <w:t>[9]</w:t>
       </w:r>
       <w:r>
         <w:fldChar w:fldCharType="end"/>
@@ -3838,7 +4074,34 @@
         <w:t xml:space="preserve"> designed for reinforcement learning researc</w:t>
       </w:r>
       <w:r>
-        <w:t xml:space="preserve">h. </w:t>
+        <w:t>h.</w:t>
+      </w:r>
+      <w:r>
+        <w:t xml:space="preserve"> A simple sketch illustrates its main components in </w:t>
+      </w:r>
+      <w:r>
+        <w:fldChar w:fldCharType="begin"/>
+      </w:r>
+      <w:r>
+        <w:instrText xml:space="preserve"> REF _Ref58605678 \h </w:instrText>
+      </w:r>
+      <w:r>
+        <w:instrText xml:space="preserve"> \* MERGEFORMAT </w:instrText>
+      </w:r>
+      <w:r>
+        <w:fldChar w:fldCharType="separate"/>
+      </w:r>
+      <w:r>
+        <w:t>Fig. 1</w:t>
+      </w:r>
+      <w:r>
+        <w:fldChar w:fldCharType="end"/>
+      </w:r>
+      <w:r>
+        <w:t>.</w:t>
+      </w:r>
+      <w:r>
+        <w:t xml:space="preserve"> </w:t>
       </w:r>
       <w:r>
         <w:t>It</w:t>
@@ -3889,13 +4152,7 @@
         <w:fldChar w:fldCharType="separate"/>
       </w:r>
       <w:r>
-        <w:t>[</w:t>
-      </w:r>
-      <w:r>
-        <w:t>9</w:t>
-      </w:r>
-      <w:r>
-        <w:t>]</w:t>
+        <w:t>[10]</w:t>
       </w:r>
       <w:r>
         <w:fldChar w:fldCharType="end"/>
@@ -3972,6 +4229,7 @@
           <w:szCs w:val="16"/>
         </w:rPr>
       </w:pPr>
+      <w:bookmarkStart w:id="1" w:name="_Ref58605678"/>
       <w:r>
         <w:rPr>
           <w:i w:val="0"/>
@@ -4033,6 +4291,7 @@
         </w:rPr>
         <w:fldChar w:fldCharType="end"/>
       </w:r>
+      <w:bookmarkEnd w:id="1"/>
       <w:r>
         <w:rPr>
           <w:i w:val="0"/>
@@ -4314,7 +4573,39 @@
         <w:t>raise</w:t>
       </w:r>
       <w:r>
-        <w:t xml:space="preserve"> actions per round each with 4 betting rounds in total. The state representation in this game is a vector of length 72. The first part contains the known cards, namely the hole cards and the already known community cards. The first 13 represents the cards from the Ace of Spade to the King of Spade, followed by the Heart, the Diamond and the Club similarly. The rest of the vector is the number of </w:t>
+        <w:t xml:space="preserve"> actions per round each with 4 betting rounds in total. The state </w:t>
+      </w:r>
+      <w:r>
+        <w:t>representation is a vector of length 72</w:t>
+      </w:r>
+      <w:r>
+        <w:t xml:space="preserve"> </w:t>
+      </w:r>
+      <w:r>
+        <w:t>in this game</w:t>
+      </w:r>
+      <w:r>
+        <w:t xml:space="preserve">. The first part contains the known cards, namely the hole cards and the already </w:t>
+      </w:r>
+      <w:r>
+        <w:t>revealed</w:t>
+      </w:r>
+      <w:r>
+        <w:t xml:space="preserve"> community cards. The first 13</w:t>
+      </w:r>
+      <w:r>
+        <w:t xml:space="preserve"> element</w:t>
+      </w:r>
+      <w:r>
+        <w:t xml:space="preserve"> represents the cards from the Ace of Spade to the King of Spade, followed by the Heart, the </w:t>
+      </w:r>
+      <w:proofErr w:type="gramStart"/>
+      <w:r>
+        <w:t>Diamond</w:t>
+      </w:r>
+      <w:proofErr w:type="gramEnd"/>
+      <w:r>
+        <w:t xml:space="preserve"> and the Club similarly. The rest of the vector is the number of </w:t>
       </w:r>
       <w:r>
         <w:rPr>
@@ -4332,6 +4623,9 @@
         <w:pStyle w:val="Text"/>
       </w:pPr>
       <w:r>
+        <w:t xml:space="preserve">A more simplified version is the </w:t>
+      </w:r>
+      <w:r>
         <w:t xml:space="preserve">Leduc </w:t>
       </w:r>
       <w:proofErr w:type="spellStart"/>
@@ -4339,6 +4633,9 @@
         <w:t>Hold’em</w:t>
       </w:r>
       <w:proofErr w:type="spellEnd"/>
+      <w:r>
+        <w:t>. It</w:t>
+      </w:r>
       <w:r>
         <w:t xml:space="preserve"> is limited to 6 cards, which are two pairs of King, Queen and Jack. This game is played by 2 players with 2 rounds, where there are 2 </w:t>
       </w:r>
@@ -4367,7 +4664,21 @@
         <w:pStyle w:val="Text"/>
       </w:pPr>
       <w:r>
-        <w:t xml:space="preserve">We implemented a DQN agent in </w:t>
+        <w:t>After describing the used environments and their features, we present the classical algorithm, DQN, and its modified version in the remaining part of this section.</w:t>
+      </w:r>
+    </w:p>
+    <w:p>
+      <w:pPr>
+        <w:pStyle w:val="Text"/>
+      </w:pPr>
+      <w:r>
+        <w:t xml:space="preserve">We </w:t>
+      </w:r>
+      <w:r>
+        <w:t>have chosen the DQN algorithm and implemented it</w:t>
+      </w:r>
+      <w:r>
+        <w:t xml:space="preserve"> in </w:t>
       </w:r>
       <w:proofErr w:type="spellStart"/>
       <w:r>
@@ -4395,10 +4706,7 @@
         <w:fldChar w:fldCharType="separate"/>
       </w:r>
       <w:r>
-        <w:t>[10</w:t>
-      </w:r>
-      <w:r>
-        <w:t>]</w:t>
+        <w:t>[11]</w:t>
       </w:r>
       <w:r>
         <w:fldChar w:fldCharType="end"/>
@@ -4478,10 +4786,7 @@
         <w:fldChar w:fldCharType="separate"/>
       </w:r>
       <w:r>
-        <w:t>[11</w:t>
-      </w:r>
-      <w:r>
-        <w:t>]</w:t>
+        <w:t>[12]</w:t>
       </w:r>
       <w:r>
         <w:fldChar w:fldCharType="end"/>
@@ -4555,6 +4860,7 @@
           <w:szCs w:val="16"/>
         </w:rPr>
       </w:pPr>
+      <w:bookmarkStart w:id="2" w:name="_Ref58605484"/>
       <w:r>
         <w:rPr>
           <w:i w:val="0"/>
@@ -4616,6 +4922,7 @@
         </w:rPr>
         <w:fldChar w:fldCharType="end"/>
       </w:r>
+      <w:bookmarkEnd w:id="2"/>
       <w:r>
         <w:rPr>
           <w:i w:val="0"/>
@@ -4673,7 +4980,7 @@
           <w:sz w:val="16"/>
           <w:szCs w:val="16"/>
         </w:rPr>
-        <w:t>[12]</w:t>
+        <w:t>[13]</w:t>
       </w:r>
       <w:r>
         <w:rPr>
@@ -4703,11 +5010,37 @@
         <w:t xml:space="preserve"> purpose of these</w:t>
       </w:r>
       <w:r>
-        <w:t xml:space="preserve"> networks is to estimate a Q-value given the current state, which can be used to determine which action the agent will take. They consist of a simple neural </w:t>
-      </w:r>
-      <w:r>
-        <w:lastRenderedPageBreak/>
-        <w:t xml:space="preserve">network with the number of states as its input layer and the number of actions as its output layer. </w:t>
+        <w:t xml:space="preserve"> networks is to estimate a Q-value given the current state, which can be used to determine which action the agent will take. They consist of a simple neural network with the states as its input layer and the action</w:t>
+      </w:r>
+      <w:r>
+        <w:t xml:space="preserve"> values for the current policy</w:t>
+      </w:r>
+      <w:r>
+        <w:t xml:space="preserve"> as its output layer. </w:t>
+      </w:r>
+      <w:r>
+        <w:t xml:space="preserve">This structure is illustrated in </w:t>
+      </w:r>
+      <w:r>
+        <w:fldChar w:fldCharType="begin"/>
+      </w:r>
+      <w:r>
+        <w:instrText xml:space="preserve"> REF _Ref58605484 \h </w:instrText>
+      </w:r>
+      <w:r>
+        <w:instrText xml:space="preserve"> \* MERGEFORMAT </w:instrText>
+      </w:r>
+      <w:r>
+        <w:fldChar w:fldCharType="separate"/>
+      </w:r>
+      <w:r>
+        <w:t>Fig. 2</w:t>
+      </w:r>
+      <w:r>
+        <w:fldChar w:fldCharType="end"/>
+      </w:r>
+      <w:r>
+        <w:t>.</w:t>
       </w:r>
     </w:p>
     <w:p>
@@ -4781,7 +5114,11 @@
         <w:t>s value i</w:t>
       </w:r>
       <w:r>
-        <w:t xml:space="preserve">s reduced by a small amount to the point when it will be near </w:t>
+        <w:t xml:space="preserve">s </w:t>
+      </w:r>
+      <w:r>
+        <w:lastRenderedPageBreak/>
+        <w:t xml:space="preserve">reduced by a small amount to the point when it will be near </w:t>
       </w:r>
       <w:r>
         <w:t>zero</w:t>
@@ -4814,6 +5151,30 @@
       </w:r>
       <w:r>
         <w:t xml:space="preserve"> backpropagates using this value.</w:t>
+      </w:r>
+      <w:r>
+        <w:t xml:space="preserve"> The figure below [</w:t>
+      </w:r>
+      <w:r>
+        <w:fldChar w:fldCharType="begin"/>
+      </w:r>
+      <w:r>
+        <w:instrText xml:space="preserve"> REF _Ref58605967 \h </w:instrText>
+      </w:r>
+      <w:r>
+        <w:instrText xml:space="preserve"> \* MERGEFORMAT </w:instrText>
+      </w:r>
+      <w:r>
+        <w:fldChar w:fldCharType="separate"/>
+      </w:r>
+      <w:r>
+        <w:t>Fig. 3</w:t>
+      </w:r>
+      <w:r>
+        <w:fldChar w:fldCharType="end"/>
+      </w:r>
+      <w:r>
+        <w:t>] presents the target network and the policy or prediction network in other words.</w:t>
       </w:r>
     </w:p>
     <w:p>
@@ -4881,6 +5242,7 @@
           <w:szCs w:val="16"/>
         </w:rPr>
       </w:pPr>
+      <w:bookmarkStart w:id="3" w:name="_Ref58605967"/>
       <w:r>
         <w:rPr>
           <w:i w:val="0"/>
@@ -4942,6 +5304,7 @@
         </w:rPr>
         <w:fldChar w:fldCharType="end"/>
       </w:r>
+      <w:bookmarkEnd w:id="3"/>
       <w:r>
         <w:rPr>
           <w:i w:val="0"/>
@@ -5029,7 +5392,7 @@
           <w:sz w:val="16"/>
           <w:szCs w:val="16"/>
         </w:rPr>
-        <w:t>[12]</w:t>
+        <w:t>[13]</w:t>
       </w:r>
       <w:r>
         <w:rPr>
@@ -5059,7 +5422,13 @@
         <w:t>,</w:t>
       </w:r>
       <w:r>
-        <w:t xml:space="preserve"> the agent will “explore” the environment making random actions and getting positive/negative rewards and updating its Q-network accordingly. But as it plays more and more it will take less random actions and has more accurate Q</w:t>
+        <w:t xml:space="preserve"> the agent explore</w:t>
+      </w:r>
+      <w:r>
+        <w:t>s</w:t>
+      </w:r>
+      <w:r>
+        <w:t xml:space="preserve"> the environment making random actions and getting positive/negative rewards and updating its Q-network accordingly. But as it plays more and more it will take less random actions and has more accurate Q</w:t>
       </w:r>
       <w:r>
         <w:noBreakHyphen/>
@@ -5073,7 +5442,13 @@
         <w:pStyle w:val="Text"/>
       </w:pPr>
       <w:r>
-        <w:t xml:space="preserve">Furthermore, as an extra component, we added the opportunity of a more aggressive playing strategy. In case of the given action has the maximum q-value, the agent chooses the </w:t>
+        <w:t xml:space="preserve">Furthermore, as an extra component, we added the opportunity of a more aggressive playing strategy. In case of the given action has the maximum </w:t>
+      </w:r>
+      <w:r>
+        <w:t>Q</w:t>
+      </w:r>
+      <w:r>
+        <w:t xml:space="preserve">-value, the agent chooses the </w:t>
       </w:r>
       <w:r>
         <w:rPr>
@@ -5115,6 +5490,7 @@
       <w:r>
         <w:t xml:space="preserve">, </w:t>
       </w:r>
+      <w:proofErr w:type="gramStart"/>
       <w:r>
         <w:rPr>
           <w:i/>
@@ -5122,6 +5498,7 @@
         </w:rPr>
         <w:t>checking</w:t>
       </w:r>
+      <w:proofErr w:type="gramEnd"/>
       <w:r>
         <w:t xml:space="preserve"> and </w:t>
       </w:r>
@@ -5133,46 +5510,64 @@
         <w:t>folding</w:t>
       </w:r>
       <w:r>
-        <w:t xml:space="preserve">. We investigate </w:t>
-      </w:r>
-      <w:proofErr w:type="gramStart"/>
-      <w:r>
-        <w:t>its</w:t>
-      </w:r>
-      <w:proofErr w:type="gramEnd"/>
-      <w:r>
-        <w:t xml:space="preserve"> impact on the performance of the agent. </w:t>
+        <w:t xml:space="preserve">. </w:t>
+      </w:r>
+      <w:r>
+        <w:t>For referring to these alternative versions, we use the abbreviation of these actions next to the name of the DQN, namely the DQN-CAR, DQN-CHR and DQN-FR, respectively.</w:t>
       </w:r>
     </w:p>
     <w:p>
       <w:pPr>
         <w:pStyle w:val="Text"/>
-        <w:ind w:firstLine="0"/>
-      </w:pPr>
+      </w:pPr>
+      <w:r>
+        <w:t xml:space="preserve">At the first glimpse, DQN-FR, where the agent is encouraged to prefer </w:t>
+      </w:r>
+      <w:r>
+        <w:rPr>
+          <w:i/>
+          <w:iCs/>
+        </w:rPr>
+        <w:t>raising</w:t>
+      </w:r>
+      <w:r>
+        <w:t xml:space="preserve"> to </w:t>
+      </w:r>
+      <w:r>
+        <w:rPr>
+          <w:i/>
+          <w:iCs/>
+        </w:rPr>
+        <w:t>folding</w:t>
+      </w:r>
+      <w:r>
+        <w:t>, seems a bit too extreme, but the other two methods can make sense in several situations. In the next section, w</w:t>
+      </w:r>
+      <w:r>
+        <w:t xml:space="preserve">e investigate </w:t>
+      </w:r>
+      <w:r>
+        <w:t>their</w:t>
+      </w:r>
+      <w:r>
+        <w:t xml:space="preserve"> impact on the performance of the agent</w:t>
+      </w:r>
+      <w:r>
+        <w:t>.</w:t>
+      </w:r>
     </w:p>
     <w:p>
       <w:pPr>
-        <w:pStyle w:val="Cmsor1"/>
-      </w:pPr>
-      <w:r>
-        <w:t>Results and Discussion</w:t>
-      </w:r>
+        <w:pStyle w:val="Text"/>
+        <w:ind w:firstLine="0"/>
+      </w:pPr>
     </w:p>
     <w:p>
       <w:pPr>
-        <w:pStyle w:val="Text"/>
-      </w:pPr>
-      <w:r>
-        <w:t xml:space="preserve">We trained the DQN agents with 215 different hyperparameter settings </w:t>
-      </w:r>
-      <w:r>
-        <w:t xml:space="preserve">against random agents </w:t>
-      </w:r>
-      <w:r>
-        <w:t>in both environments.</w:t>
-      </w:r>
-      <w:r>
-        <w:t xml:space="preserve"> During the hyperparameter tuning the number of layers, the replay memory size, the batch size, the discount factor and the learning rate were examined.</w:t>
+        <w:pStyle w:val="Cmsor1"/>
+      </w:pPr>
+      <w:r>
+        <w:t>Results and Discussion</w:t>
       </w:r>
     </w:p>
     <w:p>
@@ -5180,6 +5575,23 @@
         <w:pStyle w:val="Text"/>
       </w:pPr>
       <w:r>
+        <w:t xml:space="preserve">We trained the DQN agents with 215 different hyperparameter settings </w:t>
+      </w:r>
+      <w:r>
+        <w:t xml:space="preserve">against random agents </w:t>
+      </w:r>
+      <w:r>
+        <w:t>in both environments.</w:t>
+      </w:r>
+      <w:r>
+        <w:t xml:space="preserve"> During the hyperparameter tuning the number of layers, the replay memory size, the batch size, the discount factor and the learning rate were examined.</w:t>
+      </w:r>
+    </w:p>
+    <w:p>
+      <w:pPr>
+        <w:pStyle w:val="Text"/>
+      </w:pPr>
+      <w:r>
         <w:t xml:space="preserve">The best parameter combinations are shown in </w:t>
       </w:r>
       <w:r>
@@ -5189,23 +5601,25 @@
         <w:instrText xml:space="preserve"> REF _Ref58350316 \h </w:instrText>
       </w:r>
       <w:r>
+        <w:instrText xml:space="preserve"> \* MERGEFORMAT </w:instrText>
+      </w:r>
+      <w:r>
         <w:fldChar w:fldCharType="separate"/>
       </w:r>
       <w:r>
-        <w:rPr>
-          <w:i/>
-          <w:iCs/>
-          <w:smallCaps/>
-          <w:sz w:val="16"/>
-          <w:szCs w:val="16"/>
-        </w:rPr>
         <w:t>Table I.</w:t>
       </w:r>
       <w:r>
         <w:fldChar w:fldCharType="end"/>
       </w:r>
       <w:r>
-        <w:t xml:space="preserve"> It is interesting to observe that 3 parameters, which are the replay memory size, the batch size and the discount factor, lead to the best performance in both environments. The differentiation comes from the parameter of the network layers and the learning rate.</w:t>
+        <w:t xml:space="preserve"> It is interesting to observe that 3 parameters, which are the replay memory size, the batch size and the discount factor, lead to the best performance in both environments. The </w:t>
+      </w:r>
+      <w:r>
+        <w:t xml:space="preserve">difference is in </w:t>
+      </w:r>
+      <w:r>
+        <w:t>the parameter of the network layers and the learning rate.</w:t>
       </w:r>
     </w:p>
     <w:p>
@@ -5228,7 +5642,7 @@
           <w:szCs w:val="16"/>
         </w:rPr>
       </w:pPr>
-      <w:bookmarkStart w:id="1" w:name="_Ref58350316"/>
+      <w:bookmarkStart w:id="4" w:name="_Ref58350316"/>
       <w:r>
         <w:rPr>
           <w:i w:val="0"/>
@@ -5307,7 +5721,7 @@
         </w:rPr>
         <w:t>.</w:t>
       </w:r>
-      <w:bookmarkEnd w:id="1"/>
+      <w:bookmarkEnd w:id="4"/>
       <w:r>
         <w:rPr>
           <w:i w:val="0"/>
@@ -5773,13 +6187,16 @@
         <w:t>.</w:t>
       </w:r>
       <w:r>
-        <w:t xml:space="preserve"> We trained them 1000 episodes long and in each tenth episode</w:t>
-      </w:r>
-      <w:r>
-        <w:t>,</w:t>
-      </w:r>
-      <w:r>
-        <w:t xml:space="preserve"> they were evaluated with 100 games. The reward is calculated from the last 10 evaluations.</w:t>
+        <w:t xml:space="preserve"> We trained them 1000 episodes long and they were evaluated with 100 games</w:t>
+      </w:r>
+      <w:r>
+        <w:t xml:space="preserve"> </w:t>
+      </w:r>
+      <w:r>
+        <w:t>in each tenth episode</w:t>
+      </w:r>
+      <w:r>
+        <w:t>. The reward is calculated from the last 10 evaluations.</w:t>
       </w:r>
       <w:r>
         <w:t xml:space="preserve"> </w:t>
@@ -5971,7 +6388,7 @@
           <w:szCs w:val="16"/>
         </w:rPr>
       </w:pPr>
-      <w:bookmarkStart w:id="2" w:name="_Ref58350907"/>
+      <w:bookmarkStart w:id="5" w:name="_Ref58350907"/>
       <w:r>
         <w:rPr>
           <w:i w:val="0"/>
@@ -6050,7 +6467,7 @@
         </w:rPr>
         <w:t>.</w:t>
       </w:r>
-      <w:bookmarkEnd w:id="2"/>
+      <w:bookmarkEnd w:id="5"/>
       <w:r>
         <w:rPr>
           <w:i w:val="0"/>
@@ -6581,6 +6998,114 @@
       <w:r>
         <w:t xml:space="preserve"> almost 40% improvement.</w:t>
       </w:r>
+      <w:r>
+        <w:t xml:space="preserve"> In this game, the CFR agent learns far slower, because it </w:t>
+      </w:r>
+      <w:r>
+        <w:t>requires full traversals of the game tree</w:t>
+      </w:r>
+      <w:r>
+        <w:t xml:space="preserve"> </w:t>
+      </w:r>
+      <w:r>
+        <w:fldChar w:fldCharType="begin"/>
+      </w:r>
+      <w:r>
+        <w:instrText xml:space="preserve"> REF _Ref58608520 \r \h </w:instrText>
+      </w:r>
+      <w:r>
+        <w:fldChar w:fldCharType="separate"/>
+      </w:r>
+      <w:r>
+        <w:t>[14]</w:t>
+      </w:r>
+      <w:r>
+        <w:fldChar w:fldCharType="end"/>
+      </w:r>
+      <w:r>
+        <w:t>, which</w:t>
+      </w:r>
+      <w:r>
+        <w:t xml:space="preserve"> </w:t>
+      </w:r>
+      <w:r>
+        <w:t xml:space="preserve">is infeasible in </w:t>
+      </w:r>
+      <w:r>
+        <w:t xml:space="preserve">a </w:t>
+      </w:r>
+      <w:r>
+        <w:t>large</w:t>
+      </w:r>
+      <w:r>
+        <w:t>r</w:t>
+      </w:r>
+      <w:r>
+        <w:t xml:space="preserve"> game</w:t>
+      </w:r>
+      <w:r>
+        <w:t>. To overcome this situation,</w:t>
+      </w:r>
+      <w:r>
+        <w:t xml:space="preserve"> abstraction</w:t>
+      </w:r>
+      <w:r>
+        <w:t xml:space="preserve"> </w:t>
+      </w:r>
+      <w:r>
+        <w:t>is typically applied before running CFR</w:t>
+      </w:r>
+      <w:r>
+        <w:t xml:space="preserve">, where </w:t>
+      </w:r>
+      <w:r>
+        <w:t>determining a good abstraction</w:t>
+      </w:r>
+      <w:r>
+        <w:t xml:space="preserve"> can be a huge challenge </w:t>
+      </w:r>
+      <w:r>
+        <w:fldChar w:fldCharType="begin"/>
+      </w:r>
+      <w:r>
+        <w:instrText xml:space="preserve"> REF _Ref58608527 \r \h </w:instrText>
+      </w:r>
+      <w:r>
+        <w:fldChar w:fldCharType="separate"/>
+      </w:r>
+      <w:r>
+        <w:t>[15]</w:t>
+      </w:r>
+      <w:r>
+        <w:fldChar w:fldCharType="end"/>
+      </w:r>
+      <w:r>
+        <w:t xml:space="preserve">. We found this to be a part that </w:t>
+      </w:r>
+      <w:r>
+        <w:t>falls outside the scope of this paper</w:t>
+      </w:r>
+      <w:r>
+        <w:t xml:space="preserve">. For this reason, there is no comparison with the CFR agent in the Limit </w:t>
+      </w:r>
+      <w:proofErr w:type="spellStart"/>
+      <w:r>
+        <w:t>Hold’em</w:t>
+      </w:r>
+      <w:proofErr w:type="spellEnd"/>
+      <w:r>
+        <w:t xml:space="preserve"> environment.</w:t>
+      </w:r>
+    </w:p>
+    <w:p>
+      <w:pPr>
+        <w:pStyle w:val="Text"/>
+      </w:pPr>
+    </w:p>
+    <w:p>
+      <w:pPr>
+        <w:pStyle w:val="Text"/>
+      </w:pPr>
     </w:p>
     <w:p>
       <w:pPr>
@@ -6602,7 +7127,7 @@
           <w:szCs w:val="16"/>
         </w:rPr>
       </w:pPr>
-      <w:bookmarkStart w:id="3" w:name="_Ref58350909"/>
+      <w:bookmarkStart w:id="6" w:name="_Ref58350909"/>
       <w:r>
         <w:rPr>
           <w:i w:val="0"/>
@@ -6612,6 +7137,7 @@
           <w:sz w:val="16"/>
           <w:szCs w:val="16"/>
         </w:rPr>
+        <w:lastRenderedPageBreak/>
         <w:t xml:space="preserve">Table </w:t>
       </w:r>
       <w:r>
@@ -6681,7 +7207,7 @@
         </w:rPr>
         <w:t>.</w:t>
       </w:r>
-      <w:bookmarkEnd w:id="3"/>
+      <w:bookmarkEnd w:id="6"/>
       <w:r>
         <w:rPr>
           <w:i w:val="0"/>
@@ -6766,8 +7292,8 @@
       <w:tblGrid>
         <w:gridCol w:w="1276"/>
         <w:gridCol w:w="1418"/>
-        <w:gridCol w:w="137"/>
-        <w:gridCol w:w="1422"/>
+        <w:gridCol w:w="32"/>
+        <w:gridCol w:w="1527"/>
       </w:tblGrid>
       <w:tr>
         <w:trPr>
@@ -6857,7 +7383,7 @@
         </w:tc>
         <w:tc>
           <w:tcPr>
-            <w:tcW w:w="1555" w:type="dxa"/>
+            <w:tcW w:w="1450" w:type="dxa"/>
             <w:gridSpan w:val="2"/>
             <w:tcBorders>
               <w:left w:val="nil"/>
@@ -6880,7 +7406,7 @@
         </w:tc>
         <w:tc>
           <w:tcPr>
-            <w:tcW w:w="1422" w:type="dxa"/>
+            <w:tcW w:w="1527" w:type="dxa"/>
             <w:tcBorders>
               <w:left w:val="nil"/>
               <w:bottom w:val="nil"/>
@@ -6928,7 +7454,7 @@
         </w:tc>
         <w:tc>
           <w:tcPr>
-            <w:tcW w:w="1555" w:type="dxa"/>
+            <w:tcW w:w="1450" w:type="dxa"/>
             <w:gridSpan w:val="2"/>
             <w:tcBorders>
               <w:top w:val="nil"/>
@@ -6957,7 +7483,7 @@
         </w:tc>
         <w:tc>
           <w:tcPr>
-            <w:tcW w:w="1422" w:type="dxa"/>
+            <w:tcW w:w="1527" w:type="dxa"/>
             <w:tcBorders>
               <w:top w:val="nil"/>
               <w:left w:val="nil"/>
@@ -7010,7 +7536,7 @@
         </w:tc>
         <w:tc>
           <w:tcPr>
-            <w:tcW w:w="1555" w:type="dxa"/>
+            <w:tcW w:w="1450" w:type="dxa"/>
             <w:gridSpan w:val="2"/>
             <w:tcBorders>
               <w:top w:val="nil"/>
@@ -7034,7 +7560,7 @@
         </w:tc>
         <w:tc>
           <w:tcPr>
-            <w:tcW w:w="1422" w:type="dxa"/>
+            <w:tcW w:w="1527" w:type="dxa"/>
             <w:tcBorders>
               <w:top w:val="nil"/>
               <w:left w:val="nil"/>
@@ -7079,7 +7605,7 @@
         </w:tc>
         <w:tc>
           <w:tcPr>
-            <w:tcW w:w="1555" w:type="dxa"/>
+            <w:tcW w:w="1450" w:type="dxa"/>
             <w:gridSpan w:val="2"/>
             <w:tcBorders>
               <w:top w:val="nil"/>
@@ -7100,7 +7626,7 @@
         </w:tc>
         <w:tc>
           <w:tcPr>
-            <w:tcW w:w="1422" w:type="dxa"/>
+            <w:tcW w:w="1527" w:type="dxa"/>
             <w:tcBorders>
               <w:top w:val="nil"/>
               <w:left w:val="nil"/>
@@ -7131,7 +7657,6 @@
         <w:pStyle w:val="Text"/>
       </w:pPr>
       <w:r>
-        <w:lastRenderedPageBreak/>
         <w:t>These results with the proposed DQN-CAR algorithm against a random agent shows great performance in both environments. However,</w:t>
       </w:r>
       <w:r>
@@ -7150,16 +7675,13 @@
         <w:fldChar w:fldCharType="begin"/>
       </w:r>
       <w:r>
-        <w:instrText xml:space="preserve"> REF _Ref57825397 \r \h </w:instrText>
+        <w:instrText xml:space="preserve"> REF _Ref58517743 \r \h </w:instrText>
       </w:r>
       <w:r>
         <w:fldChar w:fldCharType="separate"/>
       </w:r>
       <w:r>
-        <w:t>[8</w:t>
-      </w:r>
-      <w:r>
-        <w:t>]</w:t>
+        <w:t>[9]</w:t>
       </w:r>
       <w:r>
         <w:fldChar w:fldCharType="end"/>
@@ -7242,7 +7764,7 @@
           <w:szCs w:val="16"/>
         </w:rPr>
       </w:pPr>
-      <w:bookmarkStart w:id="4" w:name="_Ref58362036"/>
+      <w:bookmarkStart w:id="7" w:name="_Ref58362036"/>
       <w:r>
         <w:rPr>
           <w:i w:val="0"/>
@@ -7320,7 +7842,7 @@
         </w:rPr>
         <w:t>.</w:t>
       </w:r>
-      <w:bookmarkEnd w:id="4"/>
+      <w:bookmarkEnd w:id="7"/>
       <w:r>
         <w:rPr>
           <w:i w:val="0"/>
@@ -7394,8 +7916,8 @@
       <w:tblGrid>
         <w:gridCol w:w="1276"/>
         <w:gridCol w:w="1418"/>
-        <w:gridCol w:w="137"/>
-        <w:gridCol w:w="1422"/>
+        <w:gridCol w:w="32"/>
+        <w:gridCol w:w="1527"/>
       </w:tblGrid>
       <w:tr>
         <w:trPr>
@@ -7493,7 +8015,7 @@
         </w:tc>
         <w:tc>
           <w:tcPr>
-            <w:tcW w:w="1555" w:type="dxa"/>
+            <w:tcW w:w="1450" w:type="dxa"/>
             <w:gridSpan w:val="2"/>
             <w:tcBorders>
               <w:left w:val="nil"/>
@@ -7521,7 +8043,7 @@
         </w:tc>
         <w:tc>
           <w:tcPr>
-            <w:tcW w:w="1422" w:type="dxa"/>
+            <w:tcW w:w="1527" w:type="dxa"/>
             <w:tcBorders>
               <w:left w:val="nil"/>
               <w:bottom w:val="nil"/>
@@ -7573,7 +8095,7 @@
         </w:tc>
         <w:tc>
           <w:tcPr>
-            <w:tcW w:w="1555" w:type="dxa"/>
+            <w:tcW w:w="1450" w:type="dxa"/>
             <w:gridSpan w:val="2"/>
             <w:tcBorders>
               <w:top w:val="nil"/>
@@ -7594,7 +8116,7 @@
         </w:tc>
         <w:tc>
           <w:tcPr>
-            <w:tcW w:w="1422" w:type="dxa"/>
+            <w:tcW w:w="1527" w:type="dxa"/>
             <w:tcBorders>
               <w:top w:val="nil"/>
               <w:left w:val="nil"/>
@@ -7642,7 +8164,7 @@
         </w:tc>
         <w:tc>
           <w:tcPr>
-            <w:tcW w:w="1555" w:type="dxa"/>
+            <w:tcW w:w="1450" w:type="dxa"/>
             <w:gridSpan w:val="2"/>
             <w:tcBorders>
               <w:top w:val="nil"/>
@@ -7663,7 +8185,7 @@
         </w:tc>
         <w:tc>
           <w:tcPr>
-            <w:tcW w:w="1422" w:type="dxa"/>
+            <w:tcW w:w="1527" w:type="dxa"/>
             <w:tcBorders>
               <w:top w:val="nil"/>
               <w:left w:val="nil"/>
@@ -7708,7 +8230,7 @@
         </w:tc>
         <w:tc>
           <w:tcPr>
-            <w:tcW w:w="1555" w:type="dxa"/>
+            <w:tcW w:w="1450" w:type="dxa"/>
             <w:gridSpan w:val="2"/>
             <w:tcBorders>
               <w:top w:val="nil"/>
@@ -7729,7 +8251,7 @@
         </w:tc>
         <w:tc>
           <w:tcPr>
-            <w:tcW w:w="1422" w:type="dxa"/>
+            <w:tcW w:w="1527" w:type="dxa"/>
             <w:tcBorders>
               <w:top w:val="nil"/>
               <w:left w:val="nil"/>
@@ -7774,7 +8296,7 @@
         </w:tc>
         <w:tc>
           <w:tcPr>
-            <w:tcW w:w="1555" w:type="dxa"/>
+            <w:tcW w:w="1450" w:type="dxa"/>
             <w:gridSpan w:val="2"/>
             <w:tcBorders>
               <w:top w:val="nil"/>
@@ -7795,7 +8317,7 @@
         </w:tc>
         <w:tc>
           <w:tcPr>
-            <w:tcW w:w="1422" w:type="dxa"/>
+            <w:tcW w:w="1527" w:type="dxa"/>
             <w:tcBorders>
               <w:top w:val="nil"/>
               <w:left w:val="nil"/>
@@ -7853,19 +8375,13 @@
         <w:fldChar w:fldCharType="begin"/>
       </w:r>
       <w:r>
-        <w:instrText xml:space="preserve"> REF _Ref57825397 \r \h </w:instrText>
+        <w:instrText xml:space="preserve"> REF _Ref58517743 \r \h </w:instrText>
       </w:r>
       <w:r>
         <w:fldChar w:fldCharType="separate"/>
       </w:r>
       <w:r>
-        <w:t>[</w:t>
-      </w:r>
-      <w:r>
-        <w:t>8</w:t>
-      </w:r>
-      <w:r>
-        <w:t>]</w:t>
+        <w:t>[9]</w:t>
       </w:r>
       <w:r>
         <w:fldChar w:fldCharType="end"/>
@@ -7880,10 +8396,7 @@
         <w:fldChar w:fldCharType="separate"/>
       </w:r>
       <w:r>
-        <w:t>[11</w:t>
-      </w:r>
-      <w:r>
-        <w:t>]</w:t>
+        <w:t>[12]</w:t>
       </w:r>
       <w:r>
         <w:fldChar w:fldCharType="end"/>
@@ -7917,30 +8430,36 @@
         <w:fldChar w:fldCharType="begin"/>
       </w:r>
       <w:r>
-        <w:instrText xml:space="preserve"> REF _Ref57825397 \r \h </w:instrText>
+        <w:instrText xml:space="preserve"> REF _Ref58517743 \r \h </w:instrText>
       </w:r>
       <w:r>
         <w:fldChar w:fldCharType="separate"/>
       </w:r>
       <w:r>
-        <w:t>[8</w:t>
-      </w:r>
-      <w:r>
-        <w:t>]</w:t>
+        <w:t>[9]</w:t>
       </w:r>
       <w:r>
         <w:fldChar w:fldCharType="end"/>
       </w:r>
       <w:r>
-        <w:t xml:space="preserve">. Of course, it is possible to train a strong agent with NFSP or CFR by </w:t>
+        <w:t xml:space="preserve">. </w:t>
+      </w:r>
+      <w:r>
+        <w:t>Although it</w:t>
+      </w:r>
+      <w:r>
+        <w:t xml:space="preserve"> is possible to train a strong agent by </w:t>
       </w:r>
       <w:proofErr w:type="gramStart"/>
       <w:r>
-        <w:t>ourself</w:t>
+        <w:t>oursel</w:t>
+      </w:r>
+      <w:r>
+        <w:t>ves</w:t>
       </w:r>
       <w:proofErr w:type="gramEnd"/>
       <w:r>
-        <w:t xml:space="preserve"> but it was not part of our research.</w:t>
+        <w:t>, as mentioned before, abstraction in the case of the CFR agent in a complex environment is tricky. Hence, it is not dealt with in this paper.</w:t>
       </w:r>
     </w:p>
     <w:p>
@@ -7984,7 +8503,7 @@
         <w:fldChar w:fldCharType="separate"/>
       </w:r>
       <w:r>
-        <w:t>[10]</w:t>
+        <w:t>[11]</w:t>
       </w:r>
       <w:r>
         <w:fldChar w:fldCharType="end"/>
@@ -8185,6 +8704,7 @@
       <w:pPr>
         <w:spacing w:after="120"/>
         <w:ind w:firstLine="202"/>
+        <w:jc w:val="both"/>
       </w:pPr>
       <w:r>
         <w:t xml:space="preserve">Long-term planning poker bots have not been in the </w:t>
@@ -8195,32 +8715,40 @@
       </w:r>
       <w:proofErr w:type="gramEnd"/>
       <w:r>
-        <w:t xml:space="preserve"> of research. To handle this problem, we created a simple CFR agent by editing </w:t>
+        <w:t xml:space="preserve"> of research. To handle this problem, we created a simple CFR agent by editing its code in the </w:t>
+      </w:r>
+      <w:proofErr w:type="spellStart"/>
+      <w:r>
+        <w:t>RLCard</w:t>
+      </w:r>
+      <w:proofErr w:type="spellEnd"/>
+      <w:r>
+        <w:t xml:space="preserve"> library. For computational reasons, our implementation only deals with 2 rounds of play, and it</w:t>
+      </w:r>
+      <w:r>
+        <w:t xml:space="preserve"> i</w:t>
+      </w:r>
+      <w:r>
+        <w:t xml:space="preserve">s specialized in a curious way: its main goal is to have more chips at the end of the round than the opponent has. As CFR learns by traversing the tree and correcting its policy by the calculated regrets, moving beyond two rounds resulted in </w:t>
+      </w:r>
+      <w:r>
+        <w:t xml:space="preserve">a </w:t>
       </w:r>
       <w:proofErr w:type="gramStart"/>
       <w:r>
-        <w:t>it’s</w:t>
+        <w:t>really slow</w:t>
       </w:r>
       <w:proofErr w:type="gramEnd"/>
       <w:r>
-        <w:t xml:space="preserve"> code in the </w:t>
-      </w:r>
-      <w:proofErr w:type="spellStart"/>
-      <w:r>
-        <w:t>RLCard</w:t>
-      </w:r>
-      <w:proofErr w:type="spellEnd"/>
-      <w:r>
-        <w:t xml:space="preserve"> library. For computational reasons, our implementation only deals with 2 rounds of play, and it’s specialized in a curious way: its main goal is to have more chips at the end of the round than the opponent has. As CFR learns by traversing the tree and the correcting its policy by the calculated regrets, moving beyond two rounds resulted in </w:t>
-      </w:r>
-      <w:proofErr w:type="gramStart"/>
-      <w:r>
-        <w:t>really slow</w:t>
-      </w:r>
-      <w:proofErr w:type="gramEnd"/>
-      <w:r>
         <w:t xml:space="preserve"> learning speed. </w:t>
       </w:r>
+    </w:p>
+    <w:p>
+      <w:pPr>
+        <w:spacing w:after="120"/>
+        <w:ind w:firstLine="202"/>
+        <w:jc w:val="both"/>
+      </w:pPr>
     </w:p>
     <w:p>
       <w:pPr>
@@ -8284,7 +8812,34 @@
           <w:sz w:val="16"/>
           <w:szCs w:val="16"/>
         </w:rPr>
-        <w:t>RESULTS IN REGARDS OF WHO HAS MORE CHIPS IN LEDUC HOLD’EM</w:t>
+        <w:t xml:space="preserve">RESULTS IN REGARDS OF WHO HAS MORE CHIPS </w:t>
+      </w:r>
+    </w:p>
+    <w:p>
+      <w:pPr>
+        <w:pStyle w:val="Kpalrs"/>
+        <w:keepNext/>
+        <w:spacing w:after="0"/>
+        <w:jc w:val="center"/>
+        <w:rPr>
+          <w:i w:val="0"/>
+          <w:iCs w:val="0"/>
+          <w:smallCaps/>
+          <w:color w:val="auto"/>
+          <w:sz w:val="16"/>
+          <w:szCs w:val="16"/>
+        </w:rPr>
+      </w:pPr>
+      <w:r>
+        <w:rPr>
+          <w:i w:val="0"/>
+          <w:iCs w:val="0"/>
+          <w:smallCaps/>
+          <w:color w:val="auto"/>
+          <w:sz w:val="16"/>
+          <w:szCs w:val="16"/>
+        </w:rPr>
+        <w:t>IN LEDUC HOLD’EM</w:t>
       </w:r>
     </w:p>
     <w:tbl>
@@ -8295,19 +8850,17 @@
         <w:tblLook w:val="04A0" w:firstRow="1" w:lastRow="0" w:firstColumn="1" w:lastColumn="0" w:noHBand="0" w:noVBand="1"/>
       </w:tblPr>
       <w:tblGrid>
-        <w:gridCol w:w="1276"/>
-        <w:gridCol w:w="1418"/>
-        <w:gridCol w:w="137"/>
+        <w:gridCol w:w="1813"/>
+        <w:gridCol w:w="1555"/>
+        <w:gridCol w:w="49"/>
       </w:tblGrid>
       <w:tr>
         <w:trPr>
-          <w:gridAfter w:val="1"/>
-          <w:wAfter w:w="137" w:type="dxa"/>
           <w:jc w:val="center"/>
         </w:trPr>
         <w:tc>
           <w:tcPr>
-            <w:tcW w:w="1276" w:type="dxa"/>
+            <w:tcW w:w="1813" w:type="dxa"/>
             <w:tcBorders>
               <w:top w:val="double" w:sz="4" w:space="0" w:color="auto"/>
               <w:left w:val="nil"/>
@@ -8324,7 +8877,8 @@
         </w:tc>
         <w:tc>
           <w:tcPr>
-            <w:tcW w:w="1418" w:type="dxa"/>
+            <w:tcW w:w="1604" w:type="dxa"/>
+            <w:gridSpan w:val="2"/>
             <w:tcBorders>
               <w:top w:val="double" w:sz="4" w:space="0" w:color="auto"/>
               <w:left w:val="nil"/>
@@ -8336,7 +8890,7 @@
               <w:pStyle w:val="Text"/>
               <w:spacing w:before="120" w:after="120"/>
               <w:ind w:firstLine="0"/>
-              <w:jc w:val="center"/>
+              <w:jc w:val="left"/>
             </w:pPr>
             <w:r>
               <w:t xml:space="preserve"> Win percentage</w:t>
@@ -8346,11 +8900,13 @@
       </w:tr>
       <w:tr>
         <w:trPr>
+          <w:gridAfter w:val="1"/>
+          <w:wAfter w:w="49" w:type="dxa"/>
           <w:jc w:val="center"/>
         </w:trPr>
         <w:tc>
           <w:tcPr>
-            <w:tcW w:w="1276" w:type="dxa"/>
+            <w:tcW w:w="1813" w:type="dxa"/>
             <w:tcBorders>
               <w:left w:val="nil"/>
               <w:bottom w:val="nil"/>
@@ -8370,7 +8926,6 @@
         <w:tc>
           <w:tcPr>
             <w:tcW w:w="1555" w:type="dxa"/>
-            <w:gridSpan w:val="2"/>
             <w:tcBorders>
               <w:left w:val="nil"/>
               <w:bottom w:val="nil"/>
@@ -8381,7 +8936,7 @@
             <w:pPr>
               <w:pStyle w:val="Text"/>
               <w:ind w:firstLine="0"/>
-              <w:jc w:val="center"/>
+              <w:jc w:val="left"/>
             </w:pPr>
             <w:r>
               <w:t>71.2</w:t>
@@ -8391,11 +8946,13 @@
       </w:tr>
       <w:tr>
         <w:trPr>
+          <w:gridAfter w:val="1"/>
+          <w:wAfter w:w="49" w:type="dxa"/>
           <w:jc w:val="center"/>
         </w:trPr>
         <w:tc>
           <w:tcPr>
-            <w:tcW w:w="1276" w:type="dxa"/>
+            <w:tcW w:w="1813" w:type="dxa"/>
             <w:tcBorders>
               <w:top w:val="nil"/>
               <w:left w:val="nil"/>
@@ -8420,7 +8977,6 @@
         <w:tc>
           <w:tcPr>
             <w:tcW w:w="1555" w:type="dxa"/>
-            <w:gridSpan w:val="2"/>
             <w:tcBorders>
               <w:top w:val="nil"/>
               <w:left w:val="nil"/>
@@ -8432,7 +8988,7 @@
             <w:pPr>
               <w:pStyle w:val="Text"/>
               <w:ind w:firstLine="0"/>
-              <w:jc w:val="center"/>
+              <w:jc w:val="left"/>
               <w:rPr>
                 <w:b/>
                 <w:bCs/>
@@ -8450,11 +9006,13 @@
       </w:tr>
       <w:tr>
         <w:trPr>
+          <w:gridAfter w:val="1"/>
+          <w:wAfter w:w="49" w:type="dxa"/>
           <w:jc w:val="center"/>
         </w:trPr>
         <w:tc>
           <w:tcPr>
-            <w:tcW w:w="1276" w:type="dxa"/>
+            <w:tcW w:w="1813" w:type="dxa"/>
             <w:tcBorders>
               <w:top w:val="nil"/>
               <w:left w:val="nil"/>
@@ -8475,7 +9033,6 @@
         <w:tc>
           <w:tcPr>
             <w:tcW w:w="1555" w:type="dxa"/>
-            <w:gridSpan w:val="2"/>
             <w:tcBorders>
               <w:top w:val="nil"/>
               <w:left w:val="nil"/>
@@ -8487,7 +9044,7 @@
             <w:pPr>
               <w:pStyle w:val="Text"/>
               <w:ind w:firstLine="0"/>
-              <w:jc w:val="center"/>
+              <w:jc w:val="left"/>
             </w:pPr>
             <w:r>
               <w:t>70.86</w:t>
@@ -8497,11 +9054,13 @@
       </w:tr>
       <w:tr>
         <w:trPr>
+          <w:gridAfter w:val="1"/>
+          <w:wAfter w:w="49" w:type="dxa"/>
           <w:jc w:val="center"/>
         </w:trPr>
         <w:tc>
           <w:tcPr>
-            <w:tcW w:w="1276" w:type="dxa"/>
+            <w:tcW w:w="1813" w:type="dxa"/>
             <w:tcBorders>
               <w:top w:val="nil"/>
               <w:left w:val="nil"/>
@@ -8531,7 +9090,6 @@
         <w:tc>
           <w:tcPr>
             <w:tcW w:w="1555" w:type="dxa"/>
-            <w:gridSpan w:val="2"/>
             <w:tcBorders>
               <w:top w:val="nil"/>
               <w:left w:val="nil"/>
@@ -8543,7 +9101,7 @@
             <w:pPr>
               <w:pStyle w:val="Text"/>
               <w:ind w:firstLine="0"/>
-              <w:jc w:val="center"/>
+              <w:jc w:val="left"/>
             </w:pPr>
             <w:r>
               <w:t>70.98</w:t>
@@ -8553,7 +9111,7 @@
             <w:pPr>
               <w:pStyle w:val="Text"/>
               <w:ind w:firstLine="0"/>
-              <w:jc w:val="center"/>
+              <w:jc w:val="left"/>
             </w:pPr>
             <w:r>
               <w:t>75.88</w:t>
@@ -8566,73 +9124,87 @@
       <w:pPr>
         <w:pStyle w:val="Text"/>
       </w:pPr>
-      <w:r>
-        <w:t xml:space="preserve">In TABLE V. we can see that our DQN-CAR bot is heavily outperforming the others in this regard. It is important to mention that these results happened against a random agent, so this should not be so surprising. Intuitively, what DQN-CAR does is </w:t>
-      </w:r>
-      <w:proofErr w:type="gramStart"/>
-      <w:r>
-        <w:t>it  encourages</w:t>
-      </w:r>
-      <w:proofErr w:type="gramEnd"/>
-      <w:r>
-        <w:t xml:space="preserve"> the bot to choose raise over call. Against a random agent who happened to raise randomly, </w:t>
-      </w:r>
-      <w:r>
-        <w:t xml:space="preserve">raising instead of calling could very often be beneficial. Still, this experimentation should not be treated as a proof that the </w:t>
-      </w:r>
-      <w:r>
-        <w:lastRenderedPageBreak/>
-        <w:t xml:space="preserve">modern poker playing machines are performing well in every circumstances. These special types of long-planning problems are yet to be explored even in the field of poker, meaning that this field </w:t>
-      </w:r>
-      <w:proofErr w:type="spellStart"/>
-      <w:r>
-        <w:t>can not</w:t>
-      </w:r>
-      <w:proofErr w:type="spellEnd"/>
-      <w:r>
-        <w:t xml:space="preserve"> be ignored, even though some argued </w:t>
-      </w:r>
-      <w:proofErr w:type="gramStart"/>
-      <w:r>
-        <w:t>against  its</w:t>
-      </w:r>
-      <w:proofErr w:type="gramEnd"/>
-      <w:r>
-        <w:t xml:space="preserve"> importance after Pluribus was made. </w:t>
-      </w:r>
     </w:p>
     <w:p>
       <w:pPr>
-        <w:pStyle w:val="Cmsor1"/>
-      </w:pPr>
-      <w:r>
-        <w:t>Conclusions</w:t>
+        <w:pStyle w:val="Text"/>
+      </w:pPr>
+      <w:r>
+        <w:t>In T</w:t>
+      </w:r>
+      <w:r>
+        <w:t>able</w:t>
+      </w:r>
+      <w:r>
+        <w:t xml:space="preserve"> V. we can see that our DQN-CAR bot is heavily outperforming the others in this regard. It is important to mention that these results happened against a random agent, so this should not be so surprising. Intuitively, what DQN-CAR does is encourag</w:t>
+      </w:r>
+      <w:r>
+        <w:t>ing</w:t>
+      </w:r>
+      <w:r>
+        <w:t xml:space="preserve"> the bot to choose </w:t>
+      </w:r>
+      <w:proofErr w:type="gramStart"/>
+      <w:r>
+        <w:rPr>
+          <w:i/>
+          <w:iCs/>
+        </w:rPr>
+        <w:t>raise</w:t>
+      </w:r>
+      <w:proofErr w:type="gramEnd"/>
+      <w:r>
+        <w:t xml:space="preserve"> over </w:t>
+      </w:r>
+      <w:r>
+        <w:rPr>
+          <w:i/>
+          <w:iCs/>
+        </w:rPr>
+        <w:t>call</w:t>
+      </w:r>
+      <w:r>
+        <w:t xml:space="preserve">. Against a random agent who happened to raise randomly, </w:t>
+      </w:r>
+      <w:r>
+        <w:rPr>
+          <w:i/>
+          <w:iCs/>
+        </w:rPr>
+        <w:t>raising</w:t>
+      </w:r>
+      <w:r>
+        <w:t xml:space="preserve"> </w:t>
+      </w:r>
+      <w:r>
+        <w:lastRenderedPageBreak/>
+        <w:t xml:space="preserve">instead of </w:t>
+      </w:r>
+      <w:r>
+        <w:rPr>
+          <w:i/>
+          <w:iCs/>
+        </w:rPr>
+        <w:t>calling</w:t>
+      </w:r>
+      <w:r>
+        <w:t xml:space="preserve"> could very often be beneficial. Still, this experimentation should not be treated as a proof that the modern poker playing machines are performing well in every circumstance. These special types of long-planning problems are yet to be explored even in the field of poker, meaning that this field </w:t>
+      </w:r>
+      <w:proofErr w:type="spellStart"/>
+      <w:r>
+        <w:t>can not</w:t>
+      </w:r>
+      <w:proofErr w:type="spellEnd"/>
+      <w:r>
+        <w:t xml:space="preserve"> be ignored, even though some argued against its importance after Pluribus was made. </w:t>
       </w:r>
     </w:p>
     <w:p>
       <w:pPr>
-        <w:pStyle w:val="Text"/>
-      </w:pPr>
-      <w:r>
-        <w:t xml:space="preserve">In this paper, we have presented the methodology for creating a poker-bot based on a reinforcement learning algorithm. For this purpose, we selected the classical DQN agent, which performs well in Atari games </w:t>
-      </w:r>
-      <w:r>
-        <w:fldChar w:fldCharType="begin"/>
-      </w:r>
-      <w:r>
-        <w:instrText xml:space="preserve"> REF _Ref57829804 \r \h </w:instrText>
-      </w:r>
-      <w:r>
-        <w:fldChar w:fldCharType="separate"/>
-      </w:r>
-      <w:r>
-        <w:t>[11]</w:t>
-      </w:r>
-      <w:r>
-        <w:fldChar w:fldCharType="end"/>
-      </w:r>
-      <w:r>
-        <w:t>.</w:t>
+        <w:pStyle w:val="Cmsor1"/>
+      </w:pPr>
+      <w:r>
+        <w:t>Conclusions</w:t>
       </w:r>
     </w:p>
     <w:p>
@@ -8640,7 +9212,25 @@
         <w:pStyle w:val="Text"/>
       </w:pPr>
       <w:r>
-        <w:t xml:space="preserve">As an additional component, we created 3 different versions of the original method to encourage the agent to play more aggressively. After comparing our results, the DQN-CAR algorithm against a random agent outperformed the other ones, including DQN and CFR. However, further investigations lead us to the fact these results highly vary from a game with a strong pre-trained opponent. </w:t>
+        <w:t xml:space="preserve">In this paper, we have presented the methodology for creating a poker-bot based on a reinforcement learning algorithm. For this purpose, we selected the classical DQN agent, which performs well in Atari games </w:t>
+      </w:r>
+      <w:r>
+        <w:fldChar w:fldCharType="begin"/>
+      </w:r>
+      <w:r>
+        <w:instrText xml:space="preserve"> REF _Ref57829804 \r \h </w:instrText>
+      </w:r>
+      <w:r>
+        <w:fldChar w:fldCharType="separate"/>
+      </w:r>
+      <w:r>
+        <w:t>[12]</w:t>
+      </w:r>
+      <w:r>
+        <w:fldChar w:fldCharType="end"/>
+      </w:r>
+      <w:r>
+        <w:t>.</w:t>
       </w:r>
     </w:p>
     <w:p>
@@ -8648,6 +9238,14 @@
         <w:pStyle w:val="Text"/>
       </w:pPr>
       <w:r>
+        <w:t xml:space="preserve">As an additional component, we created 3 different versions of the original method to encourage the agent to play more aggressively. After comparing our results, the DQN-CAR algorithm against a random agent outperformed the other ones, including DQN and CFR. However, further investigations lead us to the fact these results highly vary from a game with a strong pre-trained opponent. </w:t>
+      </w:r>
+    </w:p>
+    <w:p>
+      <w:pPr>
+        <w:pStyle w:val="Text"/>
+      </w:pPr>
+      <w:r>
         <w:t xml:space="preserve">In conclusion, the power of the DQN agent in imperfect-information games is limited compared to stronger agents like CFR. Our </w:t>
       </w:r>
       <w:r>
@@ -8676,6 +9274,32 @@
       </w:r>
       <w:r>
         <w:t xml:space="preserve"> level players especially.</w:t>
+      </w:r>
+    </w:p>
+    <w:p>
+      <w:pPr>
+        <w:pStyle w:val="Text"/>
+      </w:pPr>
+      <w:r>
+        <w:t>As also recommended above, f</w:t>
+      </w:r>
+      <w:r>
+        <w:t xml:space="preserve">uture research should consider the potential </w:t>
+      </w:r>
+      <w:r>
+        <w:t>training of a strong CFR or NFSP agent to explore the performance of our proposed algorithms against them in complex environments. Aside from this, interesting topics would be training an advanced level poker AI and creating a poker bot at any level in No</w:t>
+      </w:r>
+      <w:r>
+        <w:noBreakHyphen/>
+        <w:t xml:space="preserve">Limit Texas </w:t>
+      </w:r>
+      <w:proofErr w:type="spellStart"/>
+      <w:r>
+        <w:t>Hold’em</w:t>
+      </w:r>
+      <w:proofErr w:type="spellEnd"/>
+      <w:r>
+        <w:t xml:space="preserve"> environment.</w:t>
       </w:r>
     </w:p>
     <w:p>
@@ -8722,7 +9346,7 @@
           <w:szCs w:val="20"/>
         </w:rPr>
       </w:pPr>
-      <w:bookmarkStart w:id="5" w:name="_Ref57825397"/>
+      <w:bookmarkStart w:id="8" w:name="_Ref57825397"/>
       <w:r>
         <w:rPr>
           <w:color w:val="000000"/>
@@ -10183,15 +10807,87 @@
           <w:szCs w:val="20"/>
         </w:rPr>
       </w:pPr>
-      <w:r>
-        <w:rPr>
-          <w:color w:val="000000"/>
-          <w:sz w:val="20"/>
-          <w:szCs w:val="20"/>
-        </w:rPr>
-        <w:t xml:space="preserve">Johannes </w:t>
-      </w:r>
-      <w:proofErr w:type="spellStart"/>
+      <w:bookmarkStart w:id="9" w:name="_Ref58607801"/>
+      <w:proofErr w:type="spellStart"/>
+      <w:r>
+        <w:rPr>
+          <w:color w:val="000000"/>
+          <w:sz w:val="20"/>
+          <w:szCs w:val="20"/>
+        </w:rPr>
+        <w:t>Oskari</w:t>
+      </w:r>
+      <w:proofErr w:type="spellEnd"/>
+      <w:r>
+        <w:rPr>
+          <w:color w:val="000000"/>
+          <w:sz w:val="20"/>
+          <w:szCs w:val="20"/>
+        </w:rPr>
+        <w:t xml:space="preserve"> </w:t>
+      </w:r>
+      <w:proofErr w:type="spellStart"/>
+      <w:r>
+        <w:rPr>
+          <w:color w:val="000000"/>
+          <w:sz w:val="20"/>
+          <w:szCs w:val="20"/>
+        </w:rPr>
+        <w:t>Tammelin</w:t>
+      </w:r>
+      <w:proofErr w:type="spellEnd"/>
+      <w:r>
+        <w:rPr>
+          <w:color w:val="000000"/>
+          <w:sz w:val="20"/>
+          <w:szCs w:val="20"/>
+        </w:rPr>
+        <w:t xml:space="preserve"> and Neil </w:t>
+      </w:r>
+      <w:proofErr w:type="spellStart"/>
+      <w:r>
+        <w:rPr>
+          <w:color w:val="000000"/>
+          <w:sz w:val="20"/>
+          <w:szCs w:val="20"/>
+        </w:rPr>
+        <w:t>Burch</w:t>
+      </w:r>
+      <w:proofErr w:type="spellEnd"/>
+      <w:r>
+        <w:rPr>
+          <w:color w:val="000000"/>
+          <w:sz w:val="20"/>
+          <w:szCs w:val="20"/>
+        </w:rPr>
+        <w:t xml:space="preserve"> and Michael Bradley </w:t>
+      </w:r>
+      <w:proofErr w:type="spellStart"/>
+      <w:r>
+        <w:rPr>
+          <w:color w:val="000000"/>
+          <w:sz w:val="20"/>
+          <w:szCs w:val="20"/>
+        </w:rPr>
+        <w:t>Johanson</w:t>
+      </w:r>
+      <w:proofErr w:type="spellEnd"/>
+      <w:r>
+        <w:rPr>
+          <w:color w:val="000000"/>
+          <w:sz w:val="20"/>
+          <w:szCs w:val="20"/>
+        </w:rPr>
+        <w:t xml:space="preserve"> and Michael Bowling</w:t>
+      </w:r>
+      <w:r>
+        <w:rPr>
+          <w:color w:val="000000"/>
+          <w:sz w:val="20"/>
+          <w:szCs w:val="20"/>
+        </w:rPr>
+        <w:t xml:space="preserve">, </w:t>
+      </w:r>
       <w:proofErr w:type="gramStart"/>
       <w:r>
         <w:rPr>
@@ -10199,7 +10895,19 @@
           <w:sz w:val="20"/>
           <w:szCs w:val="20"/>
         </w:rPr>
-        <w:t>Heinrich,David</w:t>
+        <w:t>“</w:t>
+      </w:r>
+      <w:r>
+        <w:t xml:space="preserve"> </w:t>
+      </w:r>
+      <w:proofErr w:type="spellStart"/>
+      <w:r>
+        <w:rPr>
+          <w:color w:val="000000"/>
+          <w:sz w:val="20"/>
+          <w:szCs w:val="20"/>
+        </w:rPr>
+        <w:t>Solving</w:t>
       </w:r>
       <w:proofErr w:type="spellEnd"/>
       <w:proofErr w:type="gramEnd"/>
@@ -10209,143 +10917,53 @@
           <w:sz w:val="20"/>
           <w:szCs w:val="20"/>
         </w:rPr>
-        <w:t xml:space="preserve"> Silver, “Deep </w:t>
-      </w:r>
-      <w:proofErr w:type="spellStart"/>
-      <w:r>
-        <w:rPr>
-          <w:color w:val="000000"/>
-          <w:sz w:val="20"/>
-          <w:szCs w:val="20"/>
-        </w:rPr>
-        <w:t>Reinforcement</w:t>
-      </w:r>
-      <w:proofErr w:type="spellEnd"/>
-      <w:r>
-        <w:rPr>
-          <w:color w:val="000000"/>
-          <w:sz w:val="20"/>
-          <w:szCs w:val="20"/>
-        </w:rPr>
-        <w:t xml:space="preserve"> </w:t>
-      </w:r>
-      <w:proofErr w:type="spellStart"/>
-      <w:r>
-        <w:rPr>
-          <w:color w:val="000000"/>
-          <w:sz w:val="20"/>
-          <w:szCs w:val="20"/>
-        </w:rPr>
-        <w:t>Learning</w:t>
-      </w:r>
-      <w:proofErr w:type="spellEnd"/>
-      <w:r>
-        <w:rPr>
-          <w:color w:val="000000"/>
-          <w:sz w:val="20"/>
-          <w:szCs w:val="20"/>
-        </w:rPr>
-        <w:t xml:space="preserve"> </w:t>
-      </w:r>
-      <w:proofErr w:type="spellStart"/>
-      <w:r>
-        <w:rPr>
-          <w:color w:val="000000"/>
-          <w:sz w:val="20"/>
-          <w:szCs w:val="20"/>
-        </w:rPr>
-        <w:t>from</w:t>
-      </w:r>
-      <w:proofErr w:type="spellEnd"/>
-      <w:r>
-        <w:rPr>
-          <w:color w:val="000000"/>
-          <w:sz w:val="20"/>
-          <w:szCs w:val="20"/>
-        </w:rPr>
-        <w:t xml:space="preserve"> </w:t>
-      </w:r>
-      <w:proofErr w:type="spellStart"/>
-      <w:r>
-        <w:rPr>
-          <w:color w:val="000000"/>
-          <w:sz w:val="20"/>
-          <w:szCs w:val="20"/>
-        </w:rPr>
-        <w:t>Self</w:t>
-      </w:r>
-      <w:proofErr w:type="spellEnd"/>
-      <w:r>
-        <w:rPr>
-          <w:color w:val="000000"/>
-          <w:sz w:val="20"/>
-          <w:szCs w:val="20"/>
-        </w:rPr>
-        <w:t xml:space="preserve">-Play in </w:t>
-      </w:r>
-      <w:proofErr w:type="spellStart"/>
-      <w:r>
-        <w:rPr>
-          <w:color w:val="000000"/>
-          <w:sz w:val="20"/>
-          <w:szCs w:val="20"/>
-        </w:rPr>
-        <w:t>Imperfect-Information</w:t>
-      </w:r>
-      <w:proofErr w:type="spellEnd"/>
-      <w:r>
-        <w:rPr>
-          <w:color w:val="000000"/>
-          <w:sz w:val="20"/>
-          <w:szCs w:val="20"/>
-        </w:rPr>
-        <w:t xml:space="preserve"> </w:t>
-      </w:r>
-      <w:proofErr w:type="spellStart"/>
-      <w:r>
-        <w:rPr>
-          <w:color w:val="000000"/>
-          <w:sz w:val="20"/>
-          <w:szCs w:val="20"/>
-        </w:rPr>
-        <w:t>Games</w:t>
-      </w:r>
-      <w:proofErr w:type="spellEnd"/>
-      <w:r>
-        <w:rPr>
-          <w:color w:val="000000"/>
-          <w:sz w:val="20"/>
-          <w:szCs w:val="20"/>
-        </w:rPr>
-        <w:t xml:space="preserve">,” 2016, </w:t>
-      </w:r>
-      <w:proofErr w:type="spellStart"/>
-      <w:r>
-        <w:rPr>
-          <w:color w:val="000000"/>
-          <w:sz w:val="20"/>
-          <w:szCs w:val="20"/>
-        </w:rPr>
-        <w:t>Available</w:t>
-      </w:r>
-      <w:proofErr w:type="spellEnd"/>
-      <w:r>
-        <w:rPr>
-          <w:color w:val="000000"/>
-          <w:sz w:val="20"/>
-          <w:szCs w:val="20"/>
-        </w:rPr>
-        <w:t xml:space="preserve">: </w:t>
-      </w:r>
-      <w:r>
-        <w:rPr>
-          <w:color w:val="000000"/>
-          <w:sz w:val="20"/>
-          <w:szCs w:val="20"/>
-          <w:shd w:val="clear" w:color="auto" w:fill="FFFFFF"/>
-        </w:rPr>
-        <w:t>arXiv:1603.01121</w:t>
-      </w:r>
+        <w:t xml:space="preserve"> </w:t>
+      </w:r>
+      <w:proofErr w:type="spellStart"/>
+      <w:r>
+        <w:rPr>
+          <w:color w:val="000000"/>
+          <w:sz w:val="20"/>
+          <w:szCs w:val="20"/>
+        </w:rPr>
+        <w:t>Heads-Up</w:t>
+      </w:r>
+      <w:proofErr w:type="spellEnd"/>
+      <w:r>
+        <w:rPr>
+          <w:color w:val="000000"/>
+          <w:sz w:val="20"/>
+          <w:szCs w:val="20"/>
+        </w:rPr>
+        <w:t xml:space="preserve"> Limit Texas </w:t>
+      </w:r>
+      <w:proofErr w:type="spellStart"/>
+      <w:r>
+        <w:rPr>
+          <w:color w:val="000000"/>
+          <w:sz w:val="20"/>
+          <w:szCs w:val="20"/>
+        </w:rPr>
+        <w:t>Hold'em</w:t>
+      </w:r>
+      <w:proofErr w:type="spellEnd"/>
+      <w:r>
+        <w:rPr>
+          <w:color w:val="000000"/>
+          <w:sz w:val="20"/>
+          <w:szCs w:val="20"/>
+        </w:rPr>
+        <w:t xml:space="preserve">,” 2015, </w:t>
+      </w:r>
+      <w:r>
+        <w:rPr>
+          <w:color w:val="000000"/>
+          <w:sz w:val="20"/>
+          <w:szCs w:val="20"/>
+        </w:rPr>
+        <w:t>IJCAI</w:t>
+      </w:r>
+      <w:bookmarkEnd w:id="9"/>
     </w:p>
     <w:p>
       <w:pPr>
@@ -10363,23 +10981,14 @@
           <w:szCs w:val="20"/>
         </w:rPr>
       </w:pPr>
-      <w:proofErr w:type="spellStart"/>
-      <w:r>
-        <w:rPr>
-          <w:color w:val="000000"/>
-          <w:sz w:val="20"/>
-          <w:szCs w:val="20"/>
-        </w:rPr>
-        <w:t>Matej</w:t>
-      </w:r>
-      <w:proofErr w:type="spellEnd"/>
-      <w:r>
-        <w:rPr>
-          <w:color w:val="000000"/>
-          <w:sz w:val="20"/>
-          <w:szCs w:val="20"/>
-        </w:rPr>
-        <w:t xml:space="preserve"> </w:t>
+      <w:bookmarkStart w:id="10" w:name="_Ref58607843"/>
+      <w:r>
+        <w:rPr>
+          <w:color w:val="000000"/>
+          <w:sz w:val="20"/>
+          <w:szCs w:val="20"/>
+        </w:rPr>
+        <w:t xml:space="preserve">Johannes </w:t>
       </w:r>
       <w:proofErr w:type="spellStart"/>
       <w:proofErr w:type="gramStart"/>
@@ -10389,7 +10998,7 @@
           <w:sz w:val="20"/>
           <w:szCs w:val="20"/>
         </w:rPr>
-        <w:t>Moravcik,Martin</w:t>
+        <w:t>Heinrich,David</w:t>
       </w:r>
       <w:proofErr w:type="spellEnd"/>
       <w:proofErr w:type="gramEnd"/>
@@ -10399,160 +11008,124 @@
           <w:sz w:val="20"/>
           <w:szCs w:val="20"/>
         </w:rPr>
-        <w:t xml:space="preserve"> </w:t>
-      </w:r>
-      <w:proofErr w:type="spellStart"/>
-      <w:r>
-        <w:rPr>
-          <w:color w:val="000000"/>
-          <w:sz w:val="20"/>
-          <w:szCs w:val="20"/>
-        </w:rPr>
-        <w:t>Schmid,Neil</w:t>
-      </w:r>
-      <w:proofErr w:type="spellEnd"/>
-      <w:r>
-        <w:rPr>
-          <w:color w:val="000000"/>
-          <w:sz w:val="20"/>
-          <w:szCs w:val="20"/>
-        </w:rPr>
-        <w:t xml:space="preserve"> </w:t>
-      </w:r>
-      <w:proofErr w:type="spellStart"/>
-      <w:r>
-        <w:rPr>
-          <w:color w:val="000000"/>
-          <w:sz w:val="20"/>
-          <w:szCs w:val="20"/>
-        </w:rPr>
-        <w:t>Burch,Viliam</w:t>
-      </w:r>
-      <w:proofErr w:type="spellEnd"/>
-      <w:r>
-        <w:rPr>
-          <w:color w:val="000000"/>
-          <w:sz w:val="20"/>
-          <w:szCs w:val="20"/>
-        </w:rPr>
-        <w:t xml:space="preserve"> </w:t>
-      </w:r>
-      <w:proofErr w:type="spellStart"/>
-      <w:r>
-        <w:rPr>
-          <w:color w:val="000000"/>
-          <w:sz w:val="20"/>
-          <w:szCs w:val="20"/>
-        </w:rPr>
-        <w:t>Lisy,Dustin</w:t>
-      </w:r>
-      <w:proofErr w:type="spellEnd"/>
-      <w:r>
-        <w:rPr>
-          <w:color w:val="000000"/>
-          <w:sz w:val="20"/>
-          <w:szCs w:val="20"/>
-        </w:rPr>
-        <w:t xml:space="preserve"> </w:t>
-      </w:r>
-      <w:proofErr w:type="spellStart"/>
-      <w:r>
-        <w:rPr>
-          <w:color w:val="000000"/>
-          <w:sz w:val="20"/>
-          <w:szCs w:val="20"/>
-        </w:rPr>
-        <w:t>Morrill,Nolan</w:t>
-      </w:r>
-      <w:proofErr w:type="spellEnd"/>
-      <w:r>
-        <w:rPr>
-          <w:color w:val="000000"/>
-          <w:sz w:val="20"/>
-          <w:szCs w:val="20"/>
-        </w:rPr>
-        <w:t xml:space="preserve"> </w:t>
-      </w:r>
-      <w:proofErr w:type="spellStart"/>
-      <w:r>
-        <w:rPr>
-          <w:color w:val="000000"/>
-          <w:sz w:val="20"/>
-          <w:szCs w:val="20"/>
-        </w:rPr>
-        <w:t>Bard,Trevor</w:t>
-      </w:r>
-      <w:proofErr w:type="spellEnd"/>
-      <w:r>
-        <w:rPr>
-          <w:color w:val="000000"/>
-          <w:sz w:val="20"/>
-          <w:szCs w:val="20"/>
-        </w:rPr>
-        <w:t xml:space="preserve"> </w:t>
-      </w:r>
-      <w:proofErr w:type="spellStart"/>
-      <w:r>
-        <w:rPr>
-          <w:color w:val="000000"/>
-          <w:sz w:val="20"/>
-          <w:szCs w:val="20"/>
-        </w:rPr>
-        <w:t>Davis,Kevin</w:t>
-      </w:r>
-      <w:proofErr w:type="spellEnd"/>
-      <w:r>
-        <w:rPr>
-          <w:color w:val="000000"/>
-          <w:sz w:val="20"/>
-          <w:szCs w:val="20"/>
-        </w:rPr>
-        <w:t xml:space="preserve"> </w:t>
-      </w:r>
-      <w:proofErr w:type="spellStart"/>
-      <w:r>
-        <w:rPr>
-          <w:color w:val="000000"/>
-          <w:sz w:val="20"/>
-          <w:szCs w:val="20"/>
-        </w:rPr>
-        <w:t>Waugh,Michael</w:t>
-      </w:r>
-      <w:proofErr w:type="spellEnd"/>
-      <w:r>
-        <w:rPr>
-          <w:color w:val="000000"/>
-          <w:sz w:val="20"/>
-          <w:szCs w:val="20"/>
-        </w:rPr>
-        <w:t xml:space="preserve"> </w:t>
-      </w:r>
-      <w:proofErr w:type="spellStart"/>
-      <w:r>
-        <w:rPr>
-          <w:color w:val="000000"/>
-          <w:sz w:val="20"/>
-          <w:szCs w:val="20"/>
-        </w:rPr>
-        <w:t>Johanson,Michael</w:t>
-      </w:r>
-      <w:proofErr w:type="spellEnd"/>
-      <w:r>
-        <w:rPr>
-          <w:color w:val="000000"/>
-          <w:sz w:val="20"/>
-          <w:szCs w:val="20"/>
-        </w:rPr>
-        <w:t xml:space="preserve"> Bowling “</w:t>
-      </w:r>
-      <w:proofErr w:type="spellStart"/>
-      <w:r>
-        <w:rPr>
-          <w:color w:val="000000"/>
-          <w:sz w:val="20"/>
-          <w:szCs w:val="20"/>
-        </w:rPr>
-        <w:t>DeepStack</w:t>
+        <w:t xml:space="preserve"> Silver, “Deep </w:t>
+      </w:r>
+      <w:proofErr w:type="spellStart"/>
+      <w:r>
+        <w:rPr>
+          <w:color w:val="000000"/>
+          <w:sz w:val="20"/>
+          <w:szCs w:val="20"/>
+        </w:rPr>
+        <w:t>Reinforcement</w:t>
+      </w:r>
+      <w:proofErr w:type="spellEnd"/>
+      <w:r>
+        <w:rPr>
+          <w:color w:val="000000"/>
+          <w:sz w:val="20"/>
+          <w:szCs w:val="20"/>
+        </w:rPr>
+        <w:t xml:space="preserve"> </w:t>
+      </w:r>
+      <w:proofErr w:type="spellStart"/>
+      <w:r>
+        <w:rPr>
+          <w:color w:val="000000"/>
+          <w:sz w:val="20"/>
+          <w:szCs w:val="20"/>
+        </w:rPr>
+        <w:t>Learning</w:t>
+      </w:r>
+      <w:proofErr w:type="spellEnd"/>
+      <w:r>
+        <w:rPr>
+          <w:color w:val="000000"/>
+          <w:sz w:val="20"/>
+          <w:szCs w:val="20"/>
+        </w:rPr>
+        <w:t xml:space="preserve"> </w:t>
+      </w:r>
+      <w:proofErr w:type="spellStart"/>
+      <w:r>
+        <w:rPr>
+          <w:color w:val="000000"/>
+          <w:sz w:val="20"/>
+          <w:szCs w:val="20"/>
+        </w:rPr>
+        <w:t>from</w:t>
+      </w:r>
+      <w:proofErr w:type="spellEnd"/>
+      <w:r>
+        <w:rPr>
+          <w:color w:val="000000"/>
+          <w:sz w:val="20"/>
+          <w:szCs w:val="20"/>
+        </w:rPr>
+        <w:t xml:space="preserve"> </w:t>
+      </w:r>
+      <w:proofErr w:type="spellStart"/>
+      <w:r>
+        <w:rPr>
+          <w:color w:val="000000"/>
+          <w:sz w:val="20"/>
+          <w:szCs w:val="20"/>
+        </w:rPr>
+        <w:t>Self</w:t>
+      </w:r>
+      <w:proofErr w:type="spellEnd"/>
+      <w:r>
+        <w:rPr>
+          <w:color w:val="000000"/>
+          <w:sz w:val="20"/>
+          <w:szCs w:val="20"/>
+        </w:rPr>
+        <w:t xml:space="preserve">-Play in </w:t>
+      </w:r>
+      <w:proofErr w:type="spellStart"/>
+      <w:r>
+        <w:rPr>
+          <w:color w:val="000000"/>
+          <w:sz w:val="20"/>
+          <w:szCs w:val="20"/>
+        </w:rPr>
+        <w:t>Imperfect-Information</w:t>
+      </w:r>
+      <w:proofErr w:type="spellEnd"/>
+      <w:r>
+        <w:rPr>
+          <w:color w:val="000000"/>
+          <w:sz w:val="20"/>
+          <w:szCs w:val="20"/>
+        </w:rPr>
+        <w:t xml:space="preserve"> </w:t>
+      </w:r>
+      <w:proofErr w:type="spellStart"/>
+      <w:r>
+        <w:rPr>
+          <w:color w:val="000000"/>
+          <w:sz w:val="20"/>
+          <w:szCs w:val="20"/>
+        </w:rPr>
+        <w:t>Games</w:t>
+      </w:r>
+      <w:proofErr w:type="spellEnd"/>
+      <w:r>
+        <w:rPr>
+          <w:color w:val="000000"/>
+          <w:sz w:val="20"/>
+          <w:szCs w:val="20"/>
+        </w:rPr>
+        <w:t xml:space="preserve">,” 2016, </w:t>
+      </w:r>
+      <w:proofErr w:type="spellStart"/>
+      <w:r>
+        <w:rPr>
+          <w:color w:val="000000"/>
+          <w:sz w:val="20"/>
+          <w:szCs w:val="20"/>
+        </w:rPr>
+        <w:t>Available</w:t>
       </w:r>
       <w:proofErr w:type="spellEnd"/>
       <w:r>
@@ -10563,114 +11136,6 @@
         </w:rPr>
         <w:t xml:space="preserve">: </w:t>
       </w:r>
-      <w:proofErr w:type="spellStart"/>
-      <w:r>
-        <w:rPr>
-          <w:color w:val="000000"/>
-          <w:sz w:val="20"/>
-          <w:szCs w:val="20"/>
-        </w:rPr>
-        <w:t>Expert-Level</w:t>
-      </w:r>
-      <w:proofErr w:type="spellEnd"/>
-      <w:r>
-        <w:rPr>
-          <w:color w:val="000000"/>
-          <w:sz w:val="20"/>
-          <w:szCs w:val="20"/>
-        </w:rPr>
-        <w:t xml:space="preserve"> </w:t>
-      </w:r>
-      <w:proofErr w:type="spellStart"/>
-      <w:r>
-        <w:rPr>
-          <w:color w:val="000000"/>
-          <w:sz w:val="20"/>
-          <w:szCs w:val="20"/>
-        </w:rPr>
-        <w:t>Artificial</w:t>
-      </w:r>
-      <w:proofErr w:type="spellEnd"/>
-      <w:r>
-        <w:rPr>
-          <w:color w:val="000000"/>
-          <w:sz w:val="20"/>
-          <w:szCs w:val="20"/>
-        </w:rPr>
-        <w:t xml:space="preserve"> </w:t>
-      </w:r>
-      <w:proofErr w:type="spellStart"/>
-      <w:r>
-        <w:rPr>
-          <w:color w:val="000000"/>
-          <w:sz w:val="20"/>
-          <w:szCs w:val="20"/>
-        </w:rPr>
-        <w:t>Intelligence</w:t>
-      </w:r>
-      <w:proofErr w:type="spellEnd"/>
-      <w:r>
-        <w:rPr>
-          <w:color w:val="000000"/>
-          <w:sz w:val="20"/>
-          <w:szCs w:val="20"/>
-        </w:rPr>
-        <w:t xml:space="preserve"> in </w:t>
-      </w:r>
-      <w:proofErr w:type="spellStart"/>
-      <w:r>
-        <w:rPr>
-          <w:color w:val="000000"/>
-          <w:sz w:val="20"/>
-          <w:szCs w:val="20"/>
-        </w:rPr>
-        <w:t>Heads-Up</w:t>
-      </w:r>
-      <w:proofErr w:type="spellEnd"/>
-      <w:r>
-        <w:rPr>
-          <w:color w:val="000000"/>
-          <w:sz w:val="20"/>
-          <w:szCs w:val="20"/>
-        </w:rPr>
-        <w:t xml:space="preserve"> No-Limit </w:t>
-      </w:r>
-      <w:proofErr w:type="spellStart"/>
-      <w:r>
-        <w:rPr>
-          <w:color w:val="000000"/>
-          <w:sz w:val="20"/>
-          <w:szCs w:val="20"/>
-        </w:rPr>
-        <w:t>Poker</w:t>
-      </w:r>
-      <w:proofErr w:type="spellEnd"/>
-      <w:r>
-        <w:rPr>
-          <w:color w:val="000000"/>
-          <w:sz w:val="20"/>
-          <w:szCs w:val="20"/>
-        </w:rPr>
-        <w:t xml:space="preserve">,” 2017, </w:t>
-      </w:r>
-      <w:proofErr w:type="spellStart"/>
-      <w:r>
-        <w:rPr>
-          <w:color w:val="000000"/>
-          <w:sz w:val="20"/>
-          <w:szCs w:val="20"/>
-        </w:rPr>
-        <w:t>Available</w:t>
-      </w:r>
-      <w:proofErr w:type="spellEnd"/>
-      <w:r>
-        <w:rPr>
-          <w:color w:val="000000"/>
-          <w:sz w:val="20"/>
-          <w:szCs w:val="20"/>
-        </w:rPr>
-        <w:t xml:space="preserve">: </w:t>
-      </w:r>
       <w:r>
         <w:rPr>
           <w:color w:val="000000"/>
@@ -10678,8 +11143,9 @@
           <w:szCs w:val="20"/>
           <w:shd w:val="clear" w:color="auto" w:fill="FFFFFF"/>
         </w:rPr>
-        <w:t>arXiv:1701.01724v3</w:t>
-      </w:r>
+        <w:t>arXiv:1603.01121</w:t>
+      </w:r>
+      <w:bookmarkEnd w:id="10"/>
     </w:p>
     <w:p>
       <w:pPr>
@@ -10697,122 +11163,333 @@
           <w:szCs w:val="20"/>
         </w:rPr>
       </w:pPr>
-      <w:proofErr w:type="spellStart"/>
-      <w:r>
-        <w:rPr>
-          <w:color w:val="000000"/>
-          <w:sz w:val="20"/>
-          <w:szCs w:val="20"/>
-        </w:rPr>
-        <w:t>Noam</w:t>
-      </w:r>
-      <w:proofErr w:type="spellEnd"/>
-      <w:r>
-        <w:rPr>
-          <w:color w:val="000000"/>
-          <w:sz w:val="20"/>
-          <w:szCs w:val="20"/>
-        </w:rPr>
-        <w:t xml:space="preserve"> Brown, </w:t>
-      </w:r>
-      <w:proofErr w:type="spellStart"/>
-      <w:r>
-        <w:rPr>
-          <w:color w:val="000000"/>
-          <w:sz w:val="20"/>
-          <w:szCs w:val="20"/>
-        </w:rPr>
-        <w:t>Tuomas</w:t>
-      </w:r>
-      <w:proofErr w:type="spellEnd"/>
-      <w:r>
-        <w:rPr>
-          <w:color w:val="000000"/>
-          <w:sz w:val="20"/>
-          <w:szCs w:val="20"/>
-        </w:rPr>
-        <w:t xml:space="preserve"> </w:t>
-      </w:r>
-      <w:proofErr w:type="spellStart"/>
-      <w:r>
-        <w:rPr>
-          <w:color w:val="000000"/>
-          <w:sz w:val="20"/>
-          <w:szCs w:val="20"/>
-        </w:rPr>
-        <w:t>Sandholm</w:t>
-      </w:r>
-      <w:proofErr w:type="spellEnd"/>
-      <w:r>
-        <w:rPr>
-          <w:color w:val="000000"/>
-          <w:sz w:val="20"/>
-          <w:szCs w:val="20"/>
-        </w:rPr>
-        <w:t>, “</w:t>
-      </w:r>
-      <w:proofErr w:type="spellStart"/>
-      <w:r>
-        <w:rPr>
-          <w:color w:val="000000"/>
-          <w:sz w:val="20"/>
-          <w:szCs w:val="20"/>
-        </w:rPr>
-        <w:t>Superhuman</w:t>
-      </w:r>
-      <w:proofErr w:type="spellEnd"/>
-      <w:r>
-        <w:rPr>
-          <w:color w:val="000000"/>
-          <w:sz w:val="20"/>
-          <w:szCs w:val="20"/>
-        </w:rPr>
-        <w:t xml:space="preserve"> AI </w:t>
-      </w:r>
-      <w:proofErr w:type="spellStart"/>
-      <w:r>
-        <w:rPr>
-          <w:color w:val="000000"/>
-          <w:sz w:val="20"/>
-          <w:szCs w:val="20"/>
-        </w:rPr>
-        <w:t>for</w:t>
-      </w:r>
-      <w:proofErr w:type="spellEnd"/>
-      <w:r>
-        <w:rPr>
-          <w:color w:val="000000"/>
-          <w:sz w:val="20"/>
-          <w:szCs w:val="20"/>
-        </w:rPr>
-        <w:t xml:space="preserve"> </w:t>
-      </w:r>
-      <w:proofErr w:type="spellStart"/>
-      <w:r>
-        <w:rPr>
-          <w:color w:val="000000"/>
-          <w:sz w:val="20"/>
-          <w:szCs w:val="20"/>
-        </w:rPr>
-        <w:t>heads-up</w:t>
-      </w:r>
-      <w:proofErr w:type="spellEnd"/>
-      <w:r>
-        <w:rPr>
-          <w:color w:val="000000"/>
-          <w:sz w:val="20"/>
-          <w:szCs w:val="20"/>
-        </w:rPr>
-        <w:t xml:space="preserve"> no-limit </w:t>
-      </w:r>
-      <w:proofErr w:type="spellStart"/>
-      <w:r>
-        <w:rPr>
-          <w:color w:val="000000"/>
-          <w:sz w:val="20"/>
-          <w:szCs w:val="20"/>
-        </w:rPr>
-        <w:t>poker</w:t>
+      <w:bookmarkStart w:id="11" w:name="_Ref58607856"/>
+      <w:proofErr w:type="spellStart"/>
+      <w:r>
+        <w:rPr>
+          <w:color w:val="000000"/>
+          <w:sz w:val="20"/>
+          <w:szCs w:val="20"/>
+        </w:rPr>
+        <w:t>Matej</w:t>
+      </w:r>
+      <w:proofErr w:type="spellEnd"/>
+      <w:r>
+        <w:rPr>
+          <w:color w:val="000000"/>
+          <w:sz w:val="20"/>
+          <w:szCs w:val="20"/>
+        </w:rPr>
+        <w:t xml:space="preserve"> </w:t>
+      </w:r>
+      <w:proofErr w:type="spellStart"/>
+      <w:r>
+        <w:rPr>
+          <w:color w:val="000000"/>
+          <w:sz w:val="20"/>
+          <w:szCs w:val="20"/>
+        </w:rPr>
+        <w:t>Moravcik</w:t>
+      </w:r>
+      <w:proofErr w:type="spellEnd"/>
+      <w:r>
+        <w:rPr>
+          <w:color w:val="000000"/>
+          <w:sz w:val="20"/>
+          <w:szCs w:val="20"/>
+        </w:rPr>
+        <w:t>,</w:t>
+      </w:r>
+      <w:r>
+        <w:rPr>
+          <w:color w:val="000000"/>
+          <w:sz w:val="20"/>
+          <w:szCs w:val="20"/>
+        </w:rPr>
+        <w:t xml:space="preserve"> </w:t>
+      </w:r>
+      <w:r>
+        <w:rPr>
+          <w:color w:val="000000"/>
+          <w:sz w:val="20"/>
+          <w:szCs w:val="20"/>
+        </w:rPr>
+        <w:t xml:space="preserve">Martin </w:t>
+      </w:r>
+      <w:proofErr w:type="spellStart"/>
+      <w:r>
+        <w:rPr>
+          <w:color w:val="000000"/>
+          <w:sz w:val="20"/>
+          <w:szCs w:val="20"/>
+        </w:rPr>
+        <w:t>Schmid</w:t>
+      </w:r>
+      <w:proofErr w:type="spellEnd"/>
+      <w:r>
+        <w:rPr>
+          <w:color w:val="000000"/>
+          <w:sz w:val="20"/>
+          <w:szCs w:val="20"/>
+        </w:rPr>
+        <w:t>,</w:t>
+      </w:r>
+      <w:r>
+        <w:rPr>
+          <w:color w:val="000000"/>
+          <w:sz w:val="20"/>
+          <w:szCs w:val="20"/>
+        </w:rPr>
+        <w:t xml:space="preserve"> </w:t>
+      </w:r>
+      <w:r>
+        <w:rPr>
+          <w:color w:val="000000"/>
+          <w:sz w:val="20"/>
+          <w:szCs w:val="20"/>
+        </w:rPr>
+        <w:t xml:space="preserve">Neil </w:t>
+      </w:r>
+      <w:proofErr w:type="spellStart"/>
+      <w:r>
+        <w:rPr>
+          <w:color w:val="000000"/>
+          <w:sz w:val="20"/>
+          <w:szCs w:val="20"/>
+        </w:rPr>
+        <w:t>Burch</w:t>
+      </w:r>
+      <w:proofErr w:type="spellEnd"/>
+      <w:r>
+        <w:rPr>
+          <w:color w:val="000000"/>
+          <w:sz w:val="20"/>
+          <w:szCs w:val="20"/>
+        </w:rPr>
+        <w:t>,</w:t>
+      </w:r>
+      <w:r>
+        <w:rPr>
+          <w:color w:val="000000"/>
+          <w:sz w:val="20"/>
+          <w:szCs w:val="20"/>
+        </w:rPr>
+        <w:t xml:space="preserve"> </w:t>
+      </w:r>
+      <w:r>
+        <w:rPr>
+          <w:color w:val="000000"/>
+          <w:sz w:val="20"/>
+          <w:szCs w:val="20"/>
+        </w:rPr>
+        <w:t xml:space="preserve">Viliam </w:t>
+      </w:r>
+      <w:proofErr w:type="spellStart"/>
+      <w:r>
+        <w:rPr>
+          <w:color w:val="000000"/>
+          <w:sz w:val="20"/>
+          <w:szCs w:val="20"/>
+        </w:rPr>
+        <w:t>Lisy</w:t>
+      </w:r>
+      <w:proofErr w:type="spellEnd"/>
+      <w:r>
+        <w:rPr>
+          <w:color w:val="000000"/>
+          <w:sz w:val="20"/>
+          <w:szCs w:val="20"/>
+        </w:rPr>
+        <w:t>,</w:t>
+      </w:r>
+      <w:r>
+        <w:rPr>
+          <w:color w:val="000000"/>
+          <w:sz w:val="20"/>
+          <w:szCs w:val="20"/>
+        </w:rPr>
+        <w:t xml:space="preserve"> </w:t>
+      </w:r>
+      <w:proofErr w:type="spellStart"/>
+      <w:r>
+        <w:rPr>
+          <w:color w:val="000000"/>
+          <w:sz w:val="20"/>
+          <w:szCs w:val="20"/>
+        </w:rPr>
+        <w:t>Dustin</w:t>
+      </w:r>
+      <w:proofErr w:type="spellEnd"/>
+      <w:r>
+        <w:rPr>
+          <w:color w:val="000000"/>
+          <w:sz w:val="20"/>
+          <w:szCs w:val="20"/>
+        </w:rPr>
+        <w:t xml:space="preserve"> </w:t>
+      </w:r>
+      <w:proofErr w:type="spellStart"/>
+      <w:r>
+        <w:rPr>
+          <w:color w:val="000000"/>
+          <w:sz w:val="20"/>
+          <w:szCs w:val="20"/>
+        </w:rPr>
+        <w:t>Morrill</w:t>
+      </w:r>
+      <w:proofErr w:type="spellEnd"/>
+      <w:r>
+        <w:rPr>
+          <w:color w:val="000000"/>
+          <w:sz w:val="20"/>
+          <w:szCs w:val="20"/>
+        </w:rPr>
+        <w:t>,</w:t>
+      </w:r>
+      <w:r>
+        <w:rPr>
+          <w:color w:val="000000"/>
+          <w:sz w:val="20"/>
+          <w:szCs w:val="20"/>
+        </w:rPr>
+        <w:t xml:space="preserve"> </w:t>
+      </w:r>
+      <w:proofErr w:type="spellStart"/>
+      <w:r>
+        <w:rPr>
+          <w:color w:val="000000"/>
+          <w:sz w:val="20"/>
+          <w:szCs w:val="20"/>
+        </w:rPr>
+        <w:t>Nolan</w:t>
+      </w:r>
+      <w:proofErr w:type="spellEnd"/>
+      <w:r>
+        <w:rPr>
+          <w:color w:val="000000"/>
+          <w:sz w:val="20"/>
+          <w:szCs w:val="20"/>
+        </w:rPr>
+        <w:t xml:space="preserve"> Bard,</w:t>
+      </w:r>
+      <w:r>
+        <w:rPr>
+          <w:color w:val="000000"/>
+          <w:sz w:val="20"/>
+          <w:szCs w:val="20"/>
+        </w:rPr>
+        <w:t xml:space="preserve"> </w:t>
+      </w:r>
+      <w:proofErr w:type="spellStart"/>
+      <w:r>
+        <w:rPr>
+          <w:color w:val="000000"/>
+          <w:sz w:val="20"/>
+          <w:szCs w:val="20"/>
+        </w:rPr>
+        <w:t>Trevor</w:t>
+      </w:r>
+      <w:proofErr w:type="spellEnd"/>
+      <w:r>
+        <w:rPr>
+          <w:color w:val="000000"/>
+          <w:sz w:val="20"/>
+          <w:szCs w:val="20"/>
+        </w:rPr>
+        <w:t xml:space="preserve"> Davis,</w:t>
+      </w:r>
+      <w:r>
+        <w:rPr>
+          <w:color w:val="000000"/>
+          <w:sz w:val="20"/>
+          <w:szCs w:val="20"/>
+        </w:rPr>
+        <w:t xml:space="preserve"> </w:t>
+      </w:r>
+      <w:r>
+        <w:rPr>
+          <w:color w:val="000000"/>
+          <w:sz w:val="20"/>
+          <w:szCs w:val="20"/>
+        </w:rPr>
+        <w:t xml:space="preserve">Kevin </w:t>
+      </w:r>
+      <w:proofErr w:type="spellStart"/>
+      <w:r>
+        <w:rPr>
+          <w:color w:val="000000"/>
+          <w:sz w:val="20"/>
+          <w:szCs w:val="20"/>
+        </w:rPr>
+        <w:t>Waugh</w:t>
+      </w:r>
+      <w:proofErr w:type="spellEnd"/>
+      <w:r>
+        <w:rPr>
+          <w:color w:val="000000"/>
+          <w:sz w:val="20"/>
+          <w:szCs w:val="20"/>
+        </w:rPr>
+        <w:t>,</w:t>
+      </w:r>
+      <w:r>
+        <w:rPr>
+          <w:color w:val="000000"/>
+          <w:sz w:val="20"/>
+          <w:szCs w:val="20"/>
+        </w:rPr>
+        <w:t xml:space="preserve"> </w:t>
+      </w:r>
+      <w:r>
+        <w:rPr>
+          <w:color w:val="000000"/>
+          <w:sz w:val="20"/>
+          <w:szCs w:val="20"/>
+        </w:rPr>
+        <w:t xml:space="preserve">Michael </w:t>
+      </w:r>
+      <w:proofErr w:type="spellStart"/>
+      <w:r>
+        <w:rPr>
+          <w:color w:val="000000"/>
+          <w:sz w:val="20"/>
+          <w:szCs w:val="20"/>
+        </w:rPr>
+        <w:t>Johanson</w:t>
+      </w:r>
+      <w:proofErr w:type="spellEnd"/>
+      <w:r>
+        <w:rPr>
+          <w:color w:val="000000"/>
+          <w:sz w:val="20"/>
+          <w:szCs w:val="20"/>
+        </w:rPr>
+        <w:t>,</w:t>
+      </w:r>
+      <w:r>
+        <w:rPr>
+          <w:color w:val="000000"/>
+          <w:sz w:val="20"/>
+          <w:szCs w:val="20"/>
+        </w:rPr>
+        <w:t xml:space="preserve"> </w:t>
+      </w:r>
+      <w:r>
+        <w:rPr>
+          <w:color w:val="000000"/>
+          <w:sz w:val="20"/>
+          <w:szCs w:val="20"/>
+        </w:rPr>
+        <w:t>Michael Bowling “</w:t>
+      </w:r>
+      <w:proofErr w:type="spellStart"/>
+      <w:r>
+        <w:rPr>
+          <w:color w:val="000000"/>
+          <w:sz w:val="20"/>
+          <w:szCs w:val="20"/>
+        </w:rPr>
+        <w:t>DeepStack</w:t>
       </w:r>
       <w:proofErr w:type="spellEnd"/>
       <w:r>
@@ -10830,52 +11507,88 @@
           <w:sz w:val="20"/>
           <w:szCs w:val="20"/>
         </w:rPr>
-        <w:t>Libratus</w:t>
-      </w:r>
-      <w:proofErr w:type="spellEnd"/>
-      <w:r>
-        <w:rPr>
-          <w:color w:val="000000"/>
-          <w:sz w:val="20"/>
-          <w:szCs w:val="20"/>
-        </w:rPr>
-        <w:t xml:space="preserve"> </w:t>
-      </w:r>
-      <w:proofErr w:type="spellStart"/>
-      <w:r>
-        <w:rPr>
-          <w:color w:val="000000"/>
-          <w:sz w:val="20"/>
-          <w:szCs w:val="20"/>
-        </w:rPr>
-        <w:t>beats</w:t>
-      </w:r>
-      <w:proofErr w:type="spellEnd"/>
-      <w:r>
-        <w:rPr>
-          <w:color w:val="000000"/>
-          <w:sz w:val="20"/>
-          <w:szCs w:val="20"/>
-        </w:rPr>
-        <w:t xml:space="preserve"> top </w:t>
-      </w:r>
-      <w:proofErr w:type="spellStart"/>
-      <w:r>
-        <w:rPr>
-          <w:color w:val="000000"/>
-          <w:sz w:val="20"/>
-          <w:szCs w:val="20"/>
-        </w:rPr>
-        <w:t>professionals</w:t>
-      </w:r>
-      <w:proofErr w:type="spellEnd"/>
-      <w:r>
-        <w:rPr>
-          <w:color w:val="000000"/>
-          <w:sz w:val="20"/>
-          <w:szCs w:val="20"/>
-        </w:rPr>
-        <w:t xml:space="preserve">,” 2018, </w:t>
+        <w:t>Expert-Level</w:t>
+      </w:r>
+      <w:proofErr w:type="spellEnd"/>
+      <w:r>
+        <w:rPr>
+          <w:color w:val="000000"/>
+          <w:sz w:val="20"/>
+          <w:szCs w:val="20"/>
+        </w:rPr>
+        <w:t xml:space="preserve"> </w:t>
+      </w:r>
+      <w:proofErr w:type="spellStart"/>
+      <w:r>
+        <w:rPr>
+          <w:color w:val="000000"/>
+          <w:sz w:val="20"/>
+          <w:szCs w:val="20"/>
+        </w:rPr>
+        <w:t>Artificial</w:t>
+      </w:r>
+      <w:proofErr w:type="spellEnd"/>
+      <w:r>
+        <w:rPr>
+          <w:color w:val="000000"/>
+          <w:sz w:val="20"/>
+          <w:szCs w:val="20"/>
+        </w:rPr>
+        <w:t xml:space="preserve"> </w:t>
+      </w:r>
+      <w:proofErr w:type="spellStart"/>
+      <w:r>
+        <w:rPr>
+          <w:color w:val="000000"/>
+          <w:sz w:val="20"/>
+          <w:szCs w:val="20"/>
+        </w:rPr>
+        <w:t>Intelligence</w:t>
+      </w:r>
+      <w:proofErr w:type="spellEnd"/>
+      <w:r>
+        <w:rPr>
+          <w:color w:val="000000"/>
+          <w:sz w:val="20"/>
+          <w:szCs w:val="20"/>
+        </w:rPr>
+        <w:t xml:space="preserve"> in </w:t>
+      </w:r>
+      <w:proofErr w:type="spellStart"/>
+      <w:r>
+        <w:rPr>
+          <w:color w:val="000000"/>
+          <w:sz w:val="20"/>
+          <w:szCs w:val="20"/>
+        </w:rPr>
+        <w:t>Heads-Up</w:t>
+      </w:r>
+      <w:proofErr w:type="spellEnd"/>
+      <w:r>
+        <w:rPr>
+          <w:color w:val="000000"/>
+          <w:sz w:val="20"/>
+          <w:szCs w:val="20"/>
+        </w:rPr>
+        <w:t xml:space="preserve"> No-Limit </w:t>
+      </w:r>
+      <w:proofErr w:type="spellStart"/>
+      <w:r>
+        <w:rPr>
+          <w:color w:val="000000"/>
+          <w:sz w:val="20"/>
+          <w:szCs w:val="20"/>
+        </w:rPr>
+        <w:t>Poker</w:t>
+      </w:r>
+      <w:proofErr w:type="spellEnd"/>
+      <w:r>
+        <w:rPr>
+          <w:color w:val="000000"/>
+          <w:sz w:val="20"/>
+          <w:szCs w:val="20"/>
+        </w:rPr>
+        <w:t xml:space="preserve">,” 2017, </w:t>
       </w:r>
       <w:proofErr w:type="spellStart"/>
       <w:r>
@@ -10895,7 +11608,6 @@
         </w:rPr>
         <w:t xml:space="preserve">: </w:t>
       </w:r>
-      <w:proofErr w:type="gramStart"/>
       <w:r>
         <w:rPr>
           <w:color w:val="000000"/>
@@ -10903,18 +11615,9 @@
           <w:szCs w:val="20"/>
           <w:shd w:val="clear" w:color="auto" w:fill="FFFFFF"/>
         </w:rPr>
-        <w:t>Science,  359</w:t>
-      </w:r>
-      <w:proofErr w:type="gramEnd"/>
-      <w:r>
-        <w:rPr>
-          <w:color w:val="000000"/>
-          <w:sz w:val="20"/>
-          <w:szCs w:val="20"/>
-          <w:shd w:val="clear" w:color="auto" w:fill="FFFFFF"/>
-        </w:rPr>
-        <w:t>, 418–424 (2018)</w:t>
-      </w:r>
+        <w:t>arXiv:1701.01724v3</w:t>
+      </w:r>
+      <w:bookmarkEnd w:id="11"/>
     </w:p>
     <w:p>
       <w:pPr>
@@ -10932,6 +11635,7 @@
           <w:szCs w:val="20"/>
         </w:rPr>
       </w:pPr>
+      <w:bookmarkStart w:id="12" w:name="_Ref58607868"/>
       <w:proofErr w:type="spellStart"/>
       <w:r>
         <w:rPr>
@@ -11029,6 +11733,243 @@
           <w:sz w:val="20"/>
           <w:szCs w:val="20"/>
         </w:rPr>
+        <w:t>heads-up</w:t>
+      </w:r>
+      <w:proofErr w:type="spellEnd"/>
+      <w:r>
+        <w:rPr>
+          <w:color w:val="000000"/>
+          <w:sz w:val="20"/>
+          <w:szCs w:val="20"/>
+        </w:rPr>
+        <w:t xml:space="preserve"> no-limit </w:t>
+      </w:r>
+      <w:proofErr w:type="spellStart"/>
+      <w:r>
+        <w:rPr>
+          <w:color w:val="000000"/>
+          <w:sz w:val="20"/>
+          <w:szCs w:val="20"/>
+        </w:rPr>
+        <w:t>poker</w:t>
+      </w:r>
+      <w:proofErr w:type="spellEnd"/>
+      <w:r>
+        <w:rPr>
+          <w:color w:val="000000"/>
+          <w:sz w:val="20"/>
+          <w:szCs w:val="20"/>
+        </w:rPr>
+        <w:t xml:space="preserve">: </w:t>
+      </w:r>
+      <w:proofErr w:type="spellStart"/>
+      <w:r>
+        <w:rPr>
+          <w:color w:val="000000"/>
+          <w:sz w:val="20"/>
+          <w:szCs w:val="20"/>
+        </w:rPr>
+        <w:t>Libratus</w:t>
+      </w:r>
+      <w:proofErr w:type="spellEnd"/>
+      <w:r>
+        <w:rPr>
+          <w:color w:val="000000"/>
+          <w:sz w:val="20"/>
+          <w:szCs w:val="20"/>
+        </w:rPr>
+        <w:t xml:space="preserve"> </w:t>
+      </w:r>
+      <w:proofErr w:type="spellStart"/>
+      <w:r>
+        <w:rPr>
+          <w:color w:val="000000"/>
+          <w:sz w:val="20"/>
+          <w:szCs w:val="20"/>
+        </w:rPr>
+        <w:t>beats</w:t>
+      </w:r>
+      <w:proofErr w:type="spellEnd"/>
+      <w:r>
+        <w:rPr>
+          <w:color w:val="000000"/>
+          <w:sz w:val="20"/>
+          <w:szCs w:val="20"/>
+        </w:rPr>
+        <w:t xml:space="preserve"> top </w:t>
+      </w:r>
+      <w:proofErr w:type="spellStart"/>
+      <w:r>
+        <w:rPr>
+          <w:color w:val="000000"/>
+          <w:sz w:val="20"/>
+          <w:szCs w:val="20"/>
+        </w:rPr>
+        <w:t>professionals</w:t>
+      </w:r>
+      <w:proofErr w:type="spellEnd"/>
+      <w:r>
+        <w:rPr>
+          <w:color w:val="000000"/>
+          <w:sz w:val="20"/>
+          <w:szCs w:val="20"/>
+        </w:rPr>
+        <w:t xml:space="preserve">,” 2018, </w:t>
+      </w:r>
+      <w:proofErr w:type="spellStart"/>
+      <w:r>
+        <w:rPr>
+          <w:color w:val="000000"/>
+          <w:sz w:val="20"/>
+          <w:szCs w:val="20"/>
+        </w:rPr>
+        <w:t>Available</w:t>
+      </w:r>
+      <w:proofErr w:type="spellEnd"/>
+      <w:r>
+        <w:rPr>
+          <w:color w:val="000000"/>
+          <w:sz w:val="20"/>
+          <w:szCs w:val="20"/>
+        </w:rPr>
+        <w:t xml:space="preserve">: </w:t>
+      </w:r>
+      <w:proofErr w:type="gramStart"/>
+      <w:r>
+        <w:rPr>
+          <w:color w:val="000000"/>
+          <w:sz w:val="20"/>
+          <w:szCs w:val="20"/>
+          <w:shd w:val="clear" w:color="auto" w:fill="FFFFFF"/>
+        </w:rPr>
+        <w:t>Science,  359</w:t>
+      </w:r>
+      <w:proofErr w:type="gramEnd"/>
+      <w:r>
+        <w:rPr>
+          <w:color w:val="000000"/>
+          <w:sz w:val="20"/>
+          <w:szCs w:val="20"/>
+          <w:shd w:val="clear" w:color="auto" w:fill="FFFFFF"/>
+        </w:rPr>
+        <w:t>, 418–424 (2018)</w:t>
+      </w:r>
+      <w:bookmarkEnd w:id="12"/>
+    </w:p>
+    <w:p>
+      <w:pPr>
+        <w:pStyle w:val="NormlWeb"/>
+        <w:numPr>
+          <w:ilvl w:val="0"/>
+          <w:numId w:val="41"/>
+        </w:numPr>
+        <w:spacing w:before="0" w:beforeAutospacing="0" w:after="0" w:afterAutospacing="0"/>
+        <w:ind w:right="-20"/>
+        <w:textAlignment w:val="baseline"/>
+        <w:rPr>
+          <w:color w:val="000000"/>
+          <w:sz w:val="20"/>
+          <w:szCs w:val="20"/>
+        </w:rPr>
+      </w:pPr>
+      <w:bookmarkStart w:id="13" w:name="_Ref58607876"/>
+      <w:proofErr w:type="spellStart"/>
+      <w:r>
+        <w:rPr>
+          <w:color w:val="000000"/>
+          <w:sz w:val="20"/>
+          <w:szCs w:val="20"/>
+        </w:rPr>
+        <w:t>Noam</w:t>
+      </w:r>
+      <w:proofErr w:type="spellEnd"/>
+      <w:r>
+        <w:rPr>
+          <w:color w:val="000000"/>
+          <w:sz w:val="20"/>
+          <w:szCs w:val="20"/>
+        </w:rPr>
+        <w:t xml:space="preserve"> Brown, </w:t>
+      </w:r>
+      <w:proofErr w:type="spellStart"/>
+      <w:r>
+        <w:rPr>
+          <w:color w:val="000000"/>
+          <w:sz w:val="20"/>
+          <w:szCs w:val="20"/>
+        </w:rPr>
+        <w:t>Tuomas</w:t>
+      </w:r>
+      <w:proofErr w:type="spellEnd"/>
+      <w:r>
+        <w:rPr>
+          <w:color w:val="000000"/>
+          <w:sz w:val="20"/>
+          <w:szCs w:val="20"/>
+        </w:rPr>
+        <w:t xml:space="preserve"> </w:t>
+      </w:r>
+      <w:proofErr w:type="spellStart"/>
+      <w:r>
+        <w:rPr>
+          <w:color w:val="000000"/>
+          <w:sz w:val="20"/>
+          <w:szCs w:val="20"/>
+        </w:rPr>
+        <w:t>Sandholm</w:t>
+      </w:r>
+      <w:proofErr w:type="spellEnd"/>
+      <w:r>
+        <w:rPr>
+          <w:color w:val="000000"/>
+          <w:sz w:val="20"/>
+          <w:szCs w:val="20"/>
+        </w:rPr>
+        <w:t>, “</w:t>
+      </w:r>
+      <w:proofErr w:type="spellStart"/>
+      <w:r>
+        <w:rPr>
+          <w:color w:val="000000"/>
+          <w:sz w:val="20"/>
+          <w:szCs w:val="20"/>
+        </w:rPr>
+        <w:t>Superhuman</w:t>
+      </w:r>
+      <w:proofErr w:type="spellEnd"/>
+      <w:r>
+        <w:rPr>
+          <w:color w:val="000000"/>
+          <w:sz w:val="20"/>
+          <w:szCs w:val="20"/>
+        </w:rPr>
+        <w:t xml:space="preserve"> AI </w:t>
+      </w:r>
+      <w:proofErr w:type="spellStart"/>
+      <w:r>
+        <w:rPr>
+          <w:color w:val="000000"/>
+          <w:sz w:val="20"/>
+          <w:szCs w:val="20"/>
+        </w:rPr>
+        <w:t>for</w:t>
+      </w:r>
+      <w:proofErr w:type="spellEnd"/>
+      <w:r>
+        <w:rPr>
+          <w:color w:val="000000"/>
+          <w:sz w:val="20"/>
+          <w:szCs w:val="20"/>
+        </w:rPr>
+        <w:t xml:space="preserve"> </w:t>
+      </w:r>
+      <w:proofErr w:type="spellStart"/>
+      <w:r>
+        <w:rPr>
+          <w:color w:val="000000"/>
+          <w:sz w:val="20"/>
+          <w:szCs w:val="20"/>
+        </w:rPr>
         <w:t>multiplayer</w:t>
       </w:r>
       <w:proofErr w:type="spellEnd"/>
@@ -11096,6 +12037,7 @@
         </w:rPr>
         <w:t>365 (6456), 885-890 (2019)</w:t>
       </w:r>
+      <w:bookmarkEnd w:id="13"/>
     </w:p>
     <w:p>
       <w:pPr>
@@ -11113,7 +12055,7 @@
           <w:color w:val="000000"/>
         </w:rPr>
       </w:pPr>
-      <w:bookmarkStart w:id="6" w:name="_Ref58517743"/>
+      <w:bookmarkStart w:id="14" w:name="_Ref58517743"/>
       <w:proofErr w:type="spellStart"/>
       <w:r>
         <w:rPr>
@@ -11244,8 +12186,8 @@
         </w:rPr>
         <w:t>arXiv:1910.04376.</w:t>
       </w:r>
-      <w:bookmarkEnd w:id="5"/>
-      <w:bookmarkEnd w:id="6"/>
+      <w:bookmarkEnd w:id="8"/>
+      <w:bookmarkEnd w:id="14"/>
     </w:p>
     <w:p>
       <w:pPr>
@@ -11263,7 +12205,7 @@
           <w:color w:val="000000"/>
         </w:rPr>
       </w:pPr>
-      <w:bookmarkStart w:id="7" w:name="_Ref57825750"/>
+      <w:bookmarkStart w:id="15" w:name="_Ref57825750"/>
       <w:r>
         <w:rPr>
           <w:color w:val="000000"/>
@@ -11346,7 +12288,7 @@
         </w:rPr>
         <w:t>rXiv:1207.1411</w:t>
       </w:r>
-      <w:bookmarkEnd w:id="7"/>
+      <w:bookmarkEnd w:id="15"/>
     </w:p>
     <w:p>
       <w:pPr>
@@ -11364,7 +12306,7 @@
           <w:color w:val="000000"/>
         </w:rPr>
       </w:pPr>
-      <w:bookmarkStart w:id="8" w:name="_Ref57829342"/>
+      <w:bookmarkStart w:id="16" w:name="_Ref57829342"/>
       <w:r>
         <w:rPr>
           <w:color w:val="000000"/>
@@ -11399,7 +12341,7 @@
           <w:t>https://github.com/datamllab/rlcard</w:t>
         </w:r>
       </w:hyperlink>
-      <w:bookmarkEnd w:id="8"/>
+      <w:bookmarkEnd w:id="16"/>
     </w:p>
     <w:p>
       <w:pPr>
@@ -11417,7 +12359,7 @@
           <w:color w:val="000000"/>
         </w:rPr>
       </w:pPr>
-      <w:bookmarkStart w:id="9" w:name="_Ref57829804"/>
+      <w:bookmarkStart w:id="17" w:name="_Ref57829804"/>
       <w:r>
         <w:rPr>
           <w:color w:val="000000"/>
@@ -11520,7 +12462,7 @@
         </w:rPr>
         <w:t>2015.</w:t>
       </w:r>
-      <w:bookmarkEnd w:id="9"/>
+      <w:bookmarkEnd w:id="17"/>
     </w:p>
     <w:p>
       <w:pPr>
@@ -11538,7 +12480,7 @@
           <w:color w:val="000000"/>
         </w:rPr>
       </w:pPr>
-      <w:bookmarkStart w:id="10" w:name="_Ref58518158"/>
+      <w:bookmarkStart w:id="18" w:name="_Ref58518158"/>
       <w:r>
         <w:rPr>
           <w:color w:val="000000"/>
@@ -11585,7 +12527,220 @@
           <w:t>https://medium.com/analytics-vidhya/a-hands-on-introduction-to-deep-q-learning-using-openai-gym-in-python-b15d7d8597d</w:t>
         </w:r>
       </w:hyperlink>
-      <w:bookmarkEnd w:id="10"/>
+      <w:bookmarkEnd w:id="18"/>
+    </w:p>
+    <w:p>
+      <w:pPr>
+        <w:pStyle w:val="Listaszerbekezds"/>
+        <w:widowControl w:val="0"/>
+        <w:numPr>
+          <w:ilvl w:val="0"/>
+          <w:numId w:val="41"/>
+        </w:numPr>
+        <w:autoSpaceDE w:val="0"/>
+        <w:autoSpaceDN w:val="0"/>
+        <w:adjustRightInd w:val="0"/>
+        <w:ind w:right="-20"/>
+        <w:rPr>
+          <w:color w:val="000000"/>
+        </w:rPr>
+      </w:pPr>
+      <w:bookmarkStart w:id="19" w:name="_Ref58608520"/>
+      <w:r>
+        <w:rPr>
+          <w:color w:val="000000"/>
+        </w:rPr>
+        <w:t xml:space="preserve">Martin </w:t>
+      </w:r>
+      <w:proofErr w:type="spellStart"/>
+      <w:r>
+        <w:rPr>
+          <w:color w:val="000000"/>
+        </w:rPr>
+        <w:t>Zinkevich</w:t>
+      </w:r>
+      <w:proofErr w:type="spellEnd"/>
+      <w:r>
+        <w:rPr>
+          <w:color w:val="000000"/>
+        </w:rPr>
+        <w:t xml:space="preserve">, Michael </w:t>
+      </w:r>
+      <w:proofErr w:type="spellStart"/>
+      <w:r>
+        <w:rPr>
+          <w:color w:val="000000"/>
+        </w:rPr>
+        <w:t>Johanson</w:t>
+      </w:r>
+      <w:proofErr w:type="spellEnd"/>
+      <w:r>
+        <w:rPr>
+          <w:color w:val="000000"/>
+        </w:rPr>
+        <w:t xml:space="preserve">, Michael Bowling and Carmelo </w:t>
+      </w:r>
+      <w:proofErr w:type="spellStart"/>
+      <w:r>
+        <w:rPr>
+          <w:color w:val="000000"/>
+        </w:rPr>
+        <w:t>Piccione</w:t>
+      </w:r>
+      <w:proofErr w:type="spellEnd"/>
+      <w:r>
+        <w:rPr>
+          <w:color w:val="000000"/>
+        </w:rPr>
+        <w:t xml:space="preserve">, </w:t>
+      </w:r>
+      <w:r>
+        <w:rPr>
+          <w:color w:val="000000"/>
+        </w:rPr>
+        <w:t>“</w:t>
+      </w:r>
+      <w:r>
+        <w:rPr>
+          <w:color w:val="000000"/>
+        </w:rPr>
+        <w:t>Regret Minimization in Games with Incomplete Information</w:t>
+      </w:r>
+      <w:r>
+        <w:rPr>
+          <w:color w:val="000000"/>
+        </w:rPr>
+        <w:t>,”</w:t>
+      </w:r>
+      <w:r>
+        <w:rPr>
+          <w:color w:val="000000"/>
+        </w:rPr>
+        <w:t>. 200</w:t>
+      </w:r>
+      <w:r>
+        <w:rPr>
+          <w:color w:val="000000"/>
+        </w:rPr>
+        <w:t xml:space="preserve">8, </w:t>
+      </w:r>
+      <w:r>
+        <w:rPr>
+          <w:i/>
+          <w:iCs/>
+        </w:rPr>
+        <w:t>Advances in Neural Information Processing Systems 20 (NIPS)</w:t>
+      </w:r>
+      <w:r>
+        <w:t>, pages 905–912</w:t>
+      </w:r>
+      <w:r>
+        <w:t xml:space="preserve"> (2008)</w:t>
+      </w:r>
+      <w:bookmarkEnd w:id="19"/>
+    </w:p>
+    <w:p>
+      <w:pPr>
+        <w:pStyle w:val="Listaszerbekezds"/>
+        <w:widowControl w:val="0"/>
+        <w:numPr>
+          <w:ilvl w:val="0"/>
+          <w:numId w:val="41"/>
+        </w:numPr>
+        <w:autoSpaceDE w:val="0"/>
+        <w:autoSpaceDN w:val="0"/>
+        <w:adjustRightInd w:val="0"/>
+        <w:ind w:right="-20"/>
+        <w:rPr>
+          <w:color w:val="000000"/>
+        </w:rPr>
+      </w:pPr>
+      <w:bookmarkStart w:id="20" w:name="_Ref58608527"/>
+      <w:r>
+        <w:rPr>
+          <w:color w:val="000000"/>
+        </w:rPr>
+        <w:t>Noam Brown</w:t>
+      </w:r>
+      <w:r>
+        <w:rPr>
+          <w:color w:val="000000"/>
+        </w:rPr>
+        <w:t>,</w:t>
+      </w:r>
+      <w:r>
+        <w:rPr>
+          <w:color w:val="000000"/>
+        </w:rPr>
+        <w:t xml:space="preserve"> Adam </w:t>
+      </w:r>
+      <w:proofErr w:type="spellStart"/>
+      <w:r>
+        <w:rPr>
+          <w:color w:val="000000"/>
+        </w:rPr>
+        <w:t>Lerer</w:t>
+      </w:r>
+      <w:proofErr w:type="spellEnd"/>
+      <w:r>
+        <w:rPr>
+          <w:color w:val="000000"/>
+        </w:rPr>
+        <w:t>,</w:t>
+      </w:r>
+      <w:r>
+        <w:rPr>
+          <w:color w:val="000000"/>
+        </w:rPr>
+        <w:t xml:space="preserve"> Sam Gross and </w:t>
+      </w:r>
+      <w:proofErr w:type="spellStart"/>
+      <w:r>
+        <w:rPr>
+          <w:color w:val="000000"/>
+        </w:rPr>
+        <w:t>Tuomas</w:t>
+      </w:r>
+      <w:proofErr w:type="spellEnd"/>
+      <w:r>
+        <w:rPr>
+          <w:color w:val="000000"/>
+        </w:rPr>
+        <w:t xml:space="preserve"> </w:t>
+      </w:r>
+      <w:proofErr w:type="spellStart"/>
+      <w:r>
+        <w:rPr>
+          <w:color w:val="000000"/>
+        </w:rPr>
+        <w:t>Sandholm</w:t>
+      </w:r>
+      <w:proofErr w:type="spellEnd"/>
+      <w:r>
+        <w:rPr>
+          <w:color w:val="000000"/>
+        </w:rPr>
+        <w:t>, “</w:t>
+      </w:r>
+      <w:r>
+        <w:rPr>
+          <w:color w:val="000000"/>
+        </w:rPr>
+        <w:t>Deep Counterfactual Regret Minimization</w:t>
+      </w:r>
+      <w:r>
+        <w:rPr>
+          <w:color w:val="000000"/>
+        </w:rPr>
+        <w:t xml:space="preserve">,” 2019, [Online]. Available: </w:t>
+      </w:r>
+      <w:r>
+        <w:rPr>
+          <w:color w:val="000000"/>
+        </w:rPr>
+        <w:t>arXiv:1811.00164</w:t>
+      </w:r>
+      <w:bookmarkEnd w:id="20"/>
     </w:p>
     <w:p>
       <w:pPr>

</xml_diff>

<commit_message>
Small format changes in Refences
</commit_message>
<xml_diff>
--- a/Building Poker Bot with Reinforcement Learning.docx
+++ b/Building Poker Bot with Reinforcement Learning.docx
@@ -4083,10 +4083,7 @@
         <w:fldChar w:fldCharType="begin"/>
       </w:r>
       <w:r>
-        <w:instrText xml:space="preserve"> REF _Ref58605678 \h </w:instrText>
-      </w:r>
-      <w:r>
-        <w:instrText xml:space="preserve"> \* MERGEFORMAT </w:instrText>
+        <w:instrText xml:space="preserve"> REF _Ref58605678 \h  \* MERGEFORMAT </w:instrText>
       </w:r>
       <w:r>
         <w:fldChar w:fldCharType="separate"/>
@@ -4391,7 +4388,7 @@
           <w:sz w:val="16"/>
           <w:szCs w:val="16"/>
         </w:rPr>
-        <w:t>[8]</w:t>
+        <w:t>[9]</w:t>
       </w:r>
       <w:r>
         <w:rPr>
@@ -4579,10 +4576,7 @@
         <w:t>representation is a vector of length 72</w:t>
       </w:r>
       <w:r>
-        <w:t xml:space="preserve"> </w:t>
-      </w:r>
-      <w:r>
-        <w:t>in this game</w:t>
+        <w:t xml:space="preserve"> in this game</w:t>
       </w:r>
       <w:r>
         <w:t xml:space="preserve">. The first part contains the known cards, namely the hole cards and the already </w:t>
@@ -5025,10 +5019,7 @@
         <w:fldChar w:fldCharType="begin"/>
       </w:r>
       <w:r>
-        <w:instrText xml:space="preserve"> REF _Ref58605484 \h </w:instrText>
-      </w:r>
-      <w:r>
-        <w:instrText xml:space="preserve"> \* MERGEFORMAT </w:instrText>
+        <w:instrText xml:space="preserve"> REF _Ref58605484 \h  \* MERGEFORMAT </w:instrText>
       </w:r>
       <w:r>
         <w:fldChar w:fldCharType="separate"/>
@@ -5159,10 +5150,7 @@
         <w:fldChar w:fldCharType="begin"/>
       </w:r>
       <w:r>
-        <w:instrText xml:space="preserve"> REF _Ref58605967 \h </w:instrText>
-      </w:r>
-      <w:r>
-        <w:instrText xml:space="preserve"> \* MERGEFORMAT </w:instrText>
+        <w:instrText xml:space="preserve"> REF _Ref58605967 \h  \* MERGEFORMAT </w:instrText>
       </w:r>
       <w:r>
         <w:fldChar w:fldCharType="separate"/>
@@ -6190,10 +6178,7 @@
         <w:t xml:space="preserve"> We trained them 1000 episodes long and they were evaluated with 100 games</w:t>
       </w:r>
       <w:r>
-        <w:t xml:space="preserve"> </w:t>
-      </w:r>
-      <w:r>
-        <w:t>in each tenth episode</w:t>
+        <w:t xml:space="preserve"> in each tenth episode</w:t>
       </w:r>
       <w:r>
         <w:t>. The reward is calculated from the last 10 evaluations.</w:t>
@@ -6999,13 +6984,7 @@
         <w:t xml:space="preserve"> almost 40% improvement.</w:t>
       </w:r>
       <w:r>
-        <w:t xml:space="preserve"> In this game, the CFR agent learns far slower, because it </w:t>
-      </w:r>
-      <w:r>
-        <w:t>requires full traversals of the game tree</w:t>
-      </w:r>
-      <w:r>
-        <w:t xml:space="preserve"> </w:t>
+        <w:t xml:space="preserve"> In this game, the CFR agent learns far slower, because it requires full traversals of the game tree </w:t>
       </w:r>
       <w:r>
         <w:fldChar w:fldCharType="begin"/>
@@ -7023,40 +7002,7 @@
         <w:fldChar w:fldCharType="end"/>
       </w:r>
       <w:r>
-        <w:t>, which</w:t>
-      </w:r>
-      <w:r>
-        <w:t xml:space="preserve"> </w:t>
-      </w:r>
-      <w:r>
-        <w:t xml:space="preserve">is infeasible in </w:t>
-      </w:r>
-      <w:r>
-        <w:t xml:space="preserve">a </w:t>
-      </w:r>
-      <w:r>
-        <w:t>large</w:t>
-      </w:r>
-      <w:r>
-        <w:t>r</w:t>
-      </w:r>
-      <w:r>
-        <w:t xml:space="preserve"> game</w:t>
-      </w:r>
-      <w:r>
-        <w:t>. To overcome this situation,</w:t>
-      </w:r>
-      <w:r>
-        <w:t xml:space="preserve"> abstraction</w:t>
-      </w:r>
-      <w:r>
-        <w:t xml:space="preserve"> </w:t>
-      </w:r>
-      <w:r>
-        <w:t>is typically applied before running CFR</w:t>
-      </w:r>
-      <w:r>
-        <w:t xml:space="preserve">, where </w:t>
+        <w:t xml:space="preserve">, which is infeasible in a larger game. To overcome this situation, abstraction is typically applied before running CFR, where </w:t>
       </w:r>
       <w:r>
         <w:t>determining a good abstraction</w:t>
@@ -7814,6 +7760,7 @@
           <w:i w:val="0"/>
           <w:iCs w:val="0"/>
           <w:smallCaps/>
+          <w:noProof/>
           <w:color w:val="auto"/>
           <w:sz w:val="16"/>
           <w:szCs w:val="16"/>
@@ -8545,6 +8492,7 @@
       <w:pPr>
         <w:pStyle w:val="Text"/>
         <w:keepNext/>
+        <w:ind w:firstLine="0"/>
         <w:jc w:val="center"/>
       </w:pPr>
       <w:r>
@@ -8552,10 +8500,10 @@
           <w:noProof/>
         </w:rPr>
         <w:drawing>
-          <wp:inline distT="0" distB="0" distL="0" distR="0" wp14:anchorId="7EED8C0F" wp14:editId="04D1FABE">
-            <wp:extent cx="2919237" cy="4251960"/>
+          <wp:inline distT="0" distB="0" distL="0" distR="0" wp14:anchorId="79E53830" wp14:editId="0AB75281">
+            <wp:extent cx="3112094" cy="4251960"/>
             <wp:effectExtent l="0" t="0" r="0" b="0"/>
-            <wp:docPr id="4" name="Kép 4"/>
+            <wp:docPr id="5" name="Kép 5" descr="A képen szöveg látható&#10;&#10;Automatikusan generált leírás"/>
             <wp:cNvGraphicFramePr>
               <a:graphicFrameLocks xmlns:a="http://schemas.openxmlformats.org/drawingml/2006/main" noChangeAspect="1"/>
             </wp:cNvGraphicFramePr>
@@ -8563,30 +8511,23 @@
               <a:graphicData uri="http://schemas.openxmlformats.org/drawingml/2006/picture">
                 <pic:pic xmlns:pic="http://schemas.openxmlformats.org/drawingml/2006/picture">
                   <pic:nvPicPr>
-                    <pic:cNvPr id="4" name="Kép 4"/>
+                    <pic:cNvPr id="5" name="Kép 5" descr="A képen szöveg látható&#10;&#10;Automatikusan generált leírás"/>
                     <pic:cNvPicPr/>
                   </pic:nvPicPr>
-                  <pic:blipFill rotWithShape="1">
+                  <pic:blipFill>
                     <a:blip r:embed="rId11"/>
-                    <a:srcRect r="8521"/>
-                    <a:stretch/>
+                    <a:stretch>
+                      <a:fillRect/>
+                    </a:stretch>
                   </pic:blipFill>
-                  <pic:spPr bwMode="auto">
+                  <pic:spPr>
                     <a:xfrm>
                       <a:off x="0" y="0"/>
-                      <a:ext cx="2939236" cy="4281089"/>
+                      <a:ext cx="3129967" cy="4276380"/>
                     </a:xfrm>
                     <a:prstGeom prst="rect">
                       <a:avLst/>
                     </a:prstGeom>
-                    <a:ln>
-                      <a:noFill/>
-                    </a:ln>
-                    <a:extLst>
-                      <a:ext uri="{53640926-AAD7-44D8-BBD7-CCE9431645EC}">
-                        <a14:shadowObscured xmlns:a14="http://schemas.microsoft.com/office/drawing/2010/main"/>
-                      </a:ext>
-                    </a:extLst>
                   </pic:spPr>
                 </pic:pic>
               </a:graphicData>
@@ -8651,6 +8592,7 @@
         <w:rPr>
           <w:i w:val="0"/>
           <w:iCs w:val="0"/>
+          <w:noProof/>
           <w:color w:val="auto"/>
           <w:sz w:val="16"/>
           <w:szCs w:val="16"/>
@@ -9304,12 +9246,6 @@
     </w:p>
     <w:p>
       <w:pPr>
-        <w:pStyle w:val="Text"/>
-        <w:ind w:firstLine="0"/>
-      </w:pPr>
-    </w:p>
-    <w:p>
-      <w:pPr>
         <w:pStyle w:val="ReferenceHead"/>
       </w:pPr>
       <w:r>
@@ -9339,6 +9275,7 @@
         </w:numPr>
         <w:spacing w:before="0" w:beforeAutospacing="0" w:after="0" w:afterAutospacing="0"/>
         <w:ind w:right="-20"/>
+        <w:jc w:val="both"/>
         <w:textAlignment w:val="baseline"/>
         <w:rPr>
           <w:color w:val="000000"/>
@@ -9354,7 +9291,61 @@
           <w:szCs w:val="20"/>
           <w:shd w:val="clear" w:color="auto" w:fill="FFFFFF"/>
         </w:rPr>
-        <w:t xml:space="preserve">David Silver, Thomas Hubert, Julian </w:t>
+        <w:t>D</w:t>
+      </w:r>
+      <w:r>
+        <w:rPr>
+          <w:color w:val="000000"/>
+          <w:sz w:val="20"/>
+          <w:szCs w:val="20"/>
+          <w:shd w:val="clear" w:color="auto" w:fill="FFFFFF"/>
+        </w:rPr>
+        <w:t>.</w:t>
+      </w:r>
+      <w:r>
+        <w:rPr>
+          <w:color w:val="000000"/>
+          <w:sz w:val="20"/>
+          <w:szCs w:val="20"/>
+          <w:shd w:val="clear" w:color="auto" w:fill="FFFFFF"/>
+        </w:rPr>
+        <w:t xml:space="preserve"> Silver, T</w:t>
+      </w:r>
+      <w:r>
+        <w:rPr>
+          <w:color w:val="000000"/>
+          <w:sz w:val="20"/>
+          <w:szCs w:val="20"/>
+          <w:shd w:val="clear" w:color="auto" w:fill="FFFFFF"/>
+        </w:rPr>
+        <w:t>.</w:t>
+      </w:r>
+      <w:r>
+        <w:rPr>
+          <w:color w:val="000000"/>
+          <w:sz w:val="20"/>
+          <w:szCs w:val="20"/>
+          <w:shd w:val="clear" w:color="auto" w:fill="FFFFFF"/>
+        </w:rPr>
+        <w:t xml:space="preserve"> Hubert, J</w:t>
+      </w:r>
+      <w:r>
+        <w:rPr>
+          <w:color w:val="000000"/>
+          <w:sz w:val="20"/>
+          <w:szCs w:val="20"/>
+          <w:shd w:val="clear" w:color="auto" w:fill="FFFFFF"/>
+        </w:rPr>
+        <w:t>.</w:t>
+      </w:r>
+      <w:r>
+        <w:rPr>
+          <w:color w:val="000000"/>
+          <w:sz w:val="20"/>
+          <w:szCs w:val="20"/>
+          <w:shd w:val="clear" w:color="auto" w:fill="FFFFFF"/>
+        </w:rPr>
+        <w:t xml:space="preserve"> </w:t>
       </w:r>
       <w:proofErr w:type="spellStart"/>
       <w:r>
@@ -9374,19 +9365,17 @@
           <w:szCs w:val="20"/>
           <w:shd w:val="clear" w:color="auto" w:fill="FFFFFF"/>
         </w:rPr>
-        <w:t xml:space="preserve">, </w:t>
-      </w:r>
-      <w:proofErr w:type="spellStart"/>
-      <w:r>
-        <w:rPr>
-          <w:color w:val="000000"/>
-          <w:sz w:val="20"/>
-          <w:szCs w:val="20"/>
-          <w:shd w:val="clear" w:color="auto" w:fill="FFFFFF"/>
-        </w:rPr>
-        <w:t>Ioannis</w:t>
-      </w:r>
-      <w:proofErr w:type="spellEnd"/>
+        <w:t>, I</w:t>
+      </w:r>
+      <w:r>
+        <w:rPr>
+          <w:color w:val="000000"/>
+          <w:sz w:val="20"/>
+          <w:szCs w:val="20"/>
+          <w:shd w:val="clear" w:color="auto" w:fill="FFFFFF"/>
+        </w:rPr>
+        <w:t>.</w:t>
+      </w:r>
       <w:r>
         <w:rPr>
           <w:color w:val="000000"/>
@@ -9414,7 +9403,25 @@
           <w:szCs w:val="20"/>
           <w:shd w:val="clear" w:color="auto" w:fill="FFFFFF"/>
         </w:rPr>
-        <w:t xml:space="preserve">, Matthew </w:t>
+        <w:t>, M</w:t>
+      </w:r>
+      <w:r>
+        <w:rPr>
+          <w:color w:val="000000"/>
+          <w:sz w:val="20"/>
+          <w:szCs w:val="20"/>
+          <w:shd w:val="clear" w:color="auto" w:fill="FFFFFF"/>
+        </w:rPr>
+        <w:t>.</w:t>
+      </w:r>
+      <w:r>
+        <w:rPr>
+          <w:color w:val="000000"/>
+          <w:sz w:val="20"/>
+          <w:szCs w:val="20"/>
+          <w:shd w:val="clear" w:color="auto" w:fill="FFFFFF"/>
+        </w:rPr>
+        <w:t xml:space="preserve"> </w:t>
       </w:r>
       <w:proofErr w:type="spellStart"/>
       <w:r>
@@ -9434,7 +9441,25 @@
           <w:szCs w:val="20"/>
           <w:shd w:val="clear" w:color="auto" w:fill="FFFFFF"/>
         </w:rPr>
-        <w:t xml:space="preserve">, Arthur </w:t>
+        <w:t>, A</w:t>
+      </w:r>
+      <w:r>
+        <w:rPr>
+          <w:color w:val="000000"/>
+          <w:sz w:val="20"/>
+          <w:szCs w:val="20"/>
+          <w:shd w:val="clear" w:color="auto" w:fill="FFFFFF"/>
+        </w:rPr>
+        <w:t>.</w:t>
+      </w:r>
+      <w:r>
+        <w:rPr>
+          <w:color w:val="000000"/>
+          <w:sz w:val="20"/>
+          <w:szCs w:val="20"/>
+          <w:shd w:val="clear" w:color="auto" w:fill="FFFFFF"/>
+        </w:rPr>
+        <w:t xml:space="preserve"> </w:t>
       </w:r>
       <w:proofErr w:type="spellStart"/>
       <w:r>
@@ -9454,7 +9479,25 @@
           <w:szCs w:val="20"/>
           <w:shd w:val="clear" w:color="auto" w:fill="FFFFFF"/>
         </w:rPr>
-        <w:t xml:space="preserve">, Marc </w:t>
+        <w:t>, M</w:t>
+      </w:r>
+      <w:r>
+        <w:rPr>
+          <w:color w:val="000000"/>
+          <w:sz w:val="20"/>
+          <w:szCs w:val="20"/>
+          <w:shd w:val="clear" w:color="auto" w:fill="FFFFFF"/>
+        </w:rPr>
+        <w:t>.</w:t>
+      </w:r>
+      <w:r>
+        <w:rPr>
+          <w:color w:val="000000"/>
+          <w:sz w:val="20"/>
+          <w:szCs w:val="20"/>
+          <w:shd w:val="clear" w:color="auto" w:fill="FFFFFF"/>
+        </w:rPr>
+        <w:t xml:space="preserve"> </w:t>
       </w:r>
       <w:proofErr w:type="spellStart"/>
       <w:r>
@@ -9474,7 +9517,25 @@
           <w:szCs w:val="20"/>
           <w:shd w:val="clear" w:color="auto" w:fill="FFFFFF"/>
         </w:rPr>
-        <w:t xml:space="preserve">, Laurent </w:t>
+        <w:t>, L</w:t>
+      </w:r>
+      <w:r>
+        <w:rPr>
+          <w:color w:val="000000"/>
+          <w:sz w:val="20"/>
+          <w:szCs w:val="20"/>
+          <w:shd w:val="clear" w:color="auto" w:fill="FFFFFF"/>
+        </w:rPr>
+        <w:t>.</w:t>
+      </w:r>
+      <w:r>
+        <w:rPr>
+          <w:color w:val="000000"/>
+          <w:sz w:val="20"/>
+          <w:szCs w:val="20"/>
+          <w:shd w:val="clear" w:color="auto" w:fill="FFFFFF"/>
+        </w:rPr>
+        <w:t xml:space="preserve"> </w:t>
       </w:r>
       <w:proofErr w:type="spellStart"/>
       <w:r>
@@ -9494,19 +9555,17 @@
           <w:szCs w:val="20"/>
           <w:shd w:val="clear" w:color="auto" w:fill="FFFFFF"/>
         </w:rPr>
-        <w:t xml:space="preserve">, </w:t>
-      </w:r>
-      <w:proofErr w:type="spellStart"/>
-      <w:r>
-        <w:rPr>
-          <w:color w:val="000000"/>
-          <w:sz w:val="20"/>
-          <w:szCs w:val="20"/>
-          <w:shd w:val="clear" w:color="auto" w:fill="FFFFFF"/>
-        </w:rPr>
-        <w:t>Dharshan</w:t>
-      </w:r>
-      <w:proofErr w:type="spellEnd"/>
+        <w:t>, D</w:t>
+      </w:r>
+      <w:r>
+        <w:rPr>
+          <w:color w:val="000000"/>
+          <w:sz w:val="20"/>
+          <w:szCs w:val="20"/>
+          <w:shd w:val="clear" w:color="auto" w:fill="FFFFFF"/>
+        </w:rPr>
+        <w:t>.</w:t>
+      </w:r>
       <w:r>
         <w:rPr>
           <w:color w:val="000000"/>
@@ -9534,19 +9593,17 @@
           <w:szCs w:val="20"/>
           <w:shd w:val="clear" w:color="auto" w:fill="FFFFFF"/>
         </w:rPr>
-        <w:t xml:space="preserve">, </w:t>
-      </w:r>
-      <w:proofErr w:type="spellStart"/>
-      <w:r>
-        <w:rPr>
-          <w:color w:val="000000"/>
-          <w:sz w:val="20"/>
-          <w:szCs w:val="20"/>
-          <w:shd w:val="clear" w:color="auto" w:fill="FFFFFF"/>
-        </w:rPr>
-        <w:t>Thore</w:t>
-      </w:r>
-      <w:proofErr w:type="spellEnd"/>
+        <w:t>, T</w:t>
+      </w:r>
+      <w:r>
+        <w:rPr>
+          <w:color w:val="000000"/>
+          <w:sz w:val="20"/>
+          <w:szCs w:val="20"/>
+          <w:shd w:val="clear" w:color="auto" w:fill="FFFFFF"/>
+        </w:rPr>
+        <w:t>.</w:t>
+      </w:r>
       <w:r>
         <w:rPr>
           <w:color w:val="000000"/>
@@ -9574,19 +9631,17 @@
           <w:szCs w:val="20"/>
           <w:shd w:val="clear" w:color="auto" w:fill="FFFFFF"/>
         </w:rPr>
-        <w:t xml:space="preserve">, </w:t>
-      </w:r>
-      <w:proofErr w:type="spellStart"/>
-      <w:r>
-        <w:rPr>
-          <w:color w:val="000000"/>
-          <w:sz w:val="20"/>
-          <w:szCs w:val="20"/>
-          <w:shd w:val="clear" w:color="auto" w:fill="FFFFFF"/>
-        </w:rPr>
-        <w:t>Timothy</w:t>
-      </w:r>
-      <w:proofErr w:type="spellEnd"/>
+        <w:t>, T</w:t>
+      </w:r>
+      <w:r>
+        <w:rPr>
+          <w:color w:val="000000"/>
+          <w:sz w:val="20"/>
+          <w:szCs w:val="20"/>
+          <w:shd w:val="clear" w:color="auto" w:fill="FFFFFF"/>
+        </w:rPr>
+        <w:t>.</w:t>
+      </w:r>
       <w:r>
         <w:rPr>
           <w:color w:val="000000"/>
@@ -9614,7 +9669,25 @@
           <w:szCs w:val="20"/>
           <w:shd w:val="clear" w:color="auto" w:fill="FFFFFF"/>
         </w:rPr>
-        <w:t xml:space="preserve">, Karen </w:t>
+        <w:t>, K</w:t>
+      </w:r>
+      <w:r>
+        <w:rPr>
+          <w:color w:val="000000"/>
+          <w:sz w:val="20"/>
+          <w:szCs w:val="20"/>
+          <w:shd w:val="clear" w:color="auto" w:fill="FFFFFF"/>
+        </w:rPr>
+        <w:t>.</w:t>
+      </w:r>
+      <w:r>
+        <w:rPr>
+          <w:color w:val="000000"/>
+          <w:sz w:val="20"/>
+          <w:szCs w:val="20"/>
+          <w:shd w:val="clear" w:color="auto" w:fill="FFFFFF"/>
+        </w:rPr>
+        <w:t xml:space="preserve"> </w:t>
       </w:r>
       <w:proofErr w:type="spellStart"/>
       <w:r>
@@ -9634,27 +9707,25 @@
           <w:szCs w:val="20"/>
           <w:shd w:val="clear" w:color="auto" w:fill="FFFFFF"/>
         </w:rPr>
-        <w:t xml:space="preserve">, </w:t>
-      </w:r>
-      <w:proofErr w:type="spellStart"/>
-      <w:r>
-        <w:rPr>
-          <w:color w:val="000000"/>
-          <w:sz w:val="20"/>
-          <w:szCs w:val="20"/>
-          <w:shd w:val="clear" w:color="auto" w:fill="FFFFFF"/>
-        </w:rPr>
-        <w:t>Demis</w:t>
-      </w:r>
-      <w:proofErr w:type="spellEnd"/>
-      <w:r>
-        <w:rPr>
-          <w:color w:val="000000"/>
-          <w:sz w:val="20"/>
-          <w:szCs w:val="20"/>
-          <w:shd w:val="clear" w:color="auto" w:fill="FFFFFF"/>
-        </w:rPr>
-        <w:t xml:space="preserve"> </w:t>
+        <w:t>, and</w:t>
+      </w:r>
+      <w:r>
+        <w:rPr>
+          <w:color w:val="000000"/>
+          <w:sz w:val="20"/>
+          <w:szCs w:val="20"/>
+          <w:shd w:val="clear" w:color="auto" w:fill="FFFFFF"/>
+        </w:rPr>
+        <w:t xml:space="preserve"> D</w:t>
+      </w:r>
+      <w:r>
+        <w:rPr>
+          <w:color w:val="000000"/>
+          <w:sz w:val="20"/>
+          <w:szCs w:val="20"/>
+          <w:shd w:val="clear" w:color="auto" w:fill="FFFFFF"/>
+        </w:rPr>
+        <w:t>. </w:t>
       </w:r>
       <w:proofErr w:type="spellStart"/>
       <w:r>
@@ -9814,27 +9885,78 @@
           <w:szCs w:val="20"/>
           <w:shd w:val="clear" w:color="auto" w:fill="FFFFFF"/>
         </w:rPr>
-        <w:t xml:space="preserve"> Algorithm”,2017, </w:t>
-      </w:r>
-      <w:proofErr w:type="spellStart"/>
-      <w:r>
-        <w:rPr>
-          <w:color w:val="000000"/>
-          <w:sz w:val="20"/>
-          <w:szCs w:val="20"/>
-          <w:shd w:val="clear" w:color="auto" w:fill="FFFFFF"/>
-        </w:rPr>
-        <w:t>Available</w:t>
-      </w:r>
-      <w:proofErr w:type="spellEnd"/>
-      <w:r>
-        <w:rPr>
-          <w:color w:val="000000"/>
-          <w:sz w:val="20"/>
-          <w:szCs w:val="20"/>
-          <w:shd w:val="clear" w:color="auto" w:fill="FFFFFF"/>
-        </w:rPr>
-        <w:t>: arXiv:1712.01815</w:t>
+        <w:t xml:space="preserve"> </w:t>
+      </w:r>
+      <w:proofErr w:type="spellStart"/>
+      <w:r>
+        <w:rPr>
+          <w:color w:val="000000"/>
+          <w:sz w:val="20"/>
+          <w:szCs w:val="20"/>
+          <w:shd w:val="clear" w:color="auto" w:fill="FFFFFF"/>
+        </w:rPr>
+        <w:t>Algorithm</w:t>
+      </w:r>
+      <w:proofErr w:type="spellEnd"/>
+      <w:r>
+        <w:rPr>
+          <w:color w:val="000000"/>
+          <w:sz w:val="20"/>
+          <w:szCs w:val="20"/>
+          <w:shd w:val="clear" w:color="auto" w:fill="FFFFFF"/>
+        </w:rPr>
+        <w:t>”,</w:t>
+      </w:r>
+      <w:r>
+        <w:rPr>
+          <w:color w:val="000000"/>
+          <w:sz w:val="20"/>
+          <w:szCs w:val="20"/>
+          <w:shd w:val="clear" w:color="auto" w:fill="FFFFFF"/>
+        </w:rPr>
+        <w:t xml:space="preserve"> </w:t>
+      </w:r>
+      <w:proofErr w:type="spellStart"/>
+      <w:r>
+        <w:rPr>
+          <w:i/>
+          <w:iCs/>
+          <w:color w:val="000000"/>
+          <w:sz w:val="20"/>
+          <w:szCs w:val="20"/>
+          <w:shd w:val="clear" w:color="auto" w:fill="FFFFFF"/>
+        </w:rPr>
+        <w:t>ArXiv</w:t>
+      </w:r>
+      <w:proofErr w:type="spellEnd"/>
+      <w:r>
+        <w:rPr>
+          <w:color w:val="000000"/>
+          <w:sz w:val="20"/>
+          <w:szCs w:val="20"/>
+          <w:shd w:val="clear" w:color="auto" w:fill="FFFFFF"/>
+        </w:rPr>
+        <w:t xml:space="preserve"> </w:t>
+      </w:r>
+      <w:proofErr w:type="spellStart"/>
+      <w:r>
+        <w:rPr>
+          <w:color w:val="000000"/>
+          <w:sz w:val="20"/>
+          <w:szCs w:val="20"/>
+          <w:shd w:val="clear" w:color="auto" w:fill="FFFFFF"/>
+        </w:rPr>
+        <w:t>abs</w:t>
+      </w:r>
+      <w:proofErr w:type="spellEnd"/>
+      <w:r>
+        <w:rPr>
+          <w:color w:val="000000"/>
+          <w:sz w:val="20"/>
+          <w:szCs w:val="20"/>
+          <w:shd w:val="clear" w:color="auto" w:fill="FFFFFF"/>
+        </w:rPr>
+        <w:t>/1712.01815 (2017)</w:t>
       </w:r>
     </w:p>
     <w:p>
@@ -9846,6 +9968,7 @@
         </w:numPr>
         <w:spacing w:before="0" w:beforeAutospacing="0" w:after="0" w:afterAutospacing="0"/>
         <w:ind w:right="-20"/>
+        <w:jc w:val="both"/>
         <w:textAlignment w:val="baseline"/>
         <w:rPr>
           <w:color w:val="000000"/>
@@ -9860,7 +9983,34 @@
           <w:szCs w:val="20"/>
           <w:shd w:val="clear" w:color="auto" w:fill="FFFFFF"/>
         </w:rPr>
-        <w:t>John von Neumann, “</w:t>
+        <w:t>J</w:t>
+      </w:r>
+      <w:r>
+        <w:rPr>
+          <w:color w:val="000000"/>
+          <w:sz w:val="20"/>
+          <w:szCs w:val="20"/>
+          <w:shd w:val="clear" w:color="auto" w:fill="FFFFFF"/>
+        </w:rPr>
+        <w:t>.</w:t>
+      </w:r>
+      <w:r>
+        <w:rPr>
+          <w:color w:val="000000"/>
+          <w:sz w:val="20"/>
+          <w:szCs w:val="20"/>
+          <w:shd w:val="clear" w:color="auto" w:fill="FFFFFF"/>
+        </w:rPr>
+        <w:t xml:space="preserve"> Neumann, </w:t>
+      </w:r>
+      <w:r>
+        <w:rPr>
+          <w:color w:val="000000"/>
+          <w:sz w:val="20"/>
+          <w:szCs w:val="20"/>
+          <w:shd w:val="clear" w:color="auto" w:fill="FFFFFF"/>
+        </w:rPr>
+        <w:t>“</w:t>
       </w:r>
       <w:proofErr w:type="spellStart"/>
       <w:r>
@@ -9920,7 +10070,105 @@
           <w:szCs w:val="20"/>
           <w:shd w:val="clear" w:color="auto" w:fill="FFFFFF"/>
         </w:rPr>
-        <w:t>”, 1928</w:t>
+        <w:t>,”</w:t>
+      </w:r>
+      <w:r>
+        <w:rPr>
+          <w:color w:val="000000"/>
+          <w:sz w:val="20"/>
+          <w:szCs w:val="20"/>
+          <w:shd w:val="clear" w:color="auto" w:fill="FFFFFF"/>
+        </w:rPr>
+        <w:t xml:space="preserve"> (in </w:t>
+      </w:r>
+      <w:proofErr w:type="spellStart"/>
+      <w:r>
+        <w:rPr>
+          <w:color w:val="000000"/>
+          <w:sz w:val="20"/>
+          <w:szCs w:val="20"/>
+          <w:shd w:val="clear" w:color="auto" w:fill="FFFFFF"/>
+        </w:rPr>
+        <w:t>German</w:t>
+      </w:r>
+      <w:proofErr w:type="spellEnd"/>
+      <w:r>
+        <w:rPr>
+          <w:color w:val="000000"/>
+          <w:sz w:val="20"/>
+          <w:szCs w:val="20"/>
+          <w:shd w:val="clear" w:color="auto" w:fill="FFFFFF"/>
+        </w:rPr>
+        <w:t>),</w:t>
+      </w:r>
+      <w:r>
+        <w:rPr>
+          <w:color w:val="000000"/>
+          <w:sz w:val="20"/>
+          <w:szCs w:val="20"/>
+          <w:shd w:val="clear" w:color="auto" w:fill="FFFFFF"/>
+        </w:rPr>
+        <w:t xml:space="preserve"> </w:t>
+      </w:r>
+      <w:proofErr w:type="spellStart"/>
+      <w:r>
+        <w:rPr>
+          <w:i/>
+          <w:iCs/>
+          <w:color w:val="000000"/>
+          <w:sz w:val="20"/>
+          <w:szCs w:val="20"/>
+          <w:shd w:val="clear" w:color="auto" w:fill="FFFFFF"/>
+        </w:rPr>
+        <w:t>Math</w:t>
+      </w:r>
+      <w:proofErr w:type="spellEnd"/>
+      <w:r>
+        <w:rPr>
+          <w:i/>
+          <w:iCs/>
+          <w:color w:val="000000"/>
+          <w:sz w:val="20"/>
+          <w:szCs w:val="20"/>
+          <w:shd w:val="clear" w:color="auto" w:fill="FFFFFF"/>
+        </w:rPr>
+        <w:t>. Ann.</w:t>
+      </w:r>
+      <w:r>
+        <w:rPr>
+          <w:color w:val="000000"/>
+          <w:sz w:val="20"/>
+          <w:szCs w:val="20"/>
+          <w:shd w:val="clear" w:color="auto" w:fill="FFFFFF"/>
+        </w:rPr>
+        <w:t xml:space="preserve"> </w:t>
+      </w:r>
+      <w:r>
+        <w:rPr>
+          <w:color w:val="000000"/>
+          <w:sz w:val="20"/>
+          <w:szCs w:val="20"/>
+          <w:shd w:val="clear" w:color="auto" w:fill="FFFFFF"/>
+        </w:rPr>
+        <w:t>100, 295–300</w:t>
+      </w:r>
+      <w:r>
+        <w:rPr>
+          <w:color w:val="000000"/>
+          <w:sz w:val="20"/>
+          <w:szCs w:val="20"/>
+          <w:shd w:val="clear" w:color="auto" w:fill="FFFFFF"/>
+        </w:rPr>
+        <w:t>, 1928</w:t>
+      </w:r>
+      <w:r>
+        <w:rPr>
+          <w:color w:val="000000"/>
+          <w:sz w:val="20"/>
+          <w:szCs w:val="20"/>
+          <w:shd w:val="clear" w:color="auto" w:fill="FFFFFF"/>
+        </w:rPr>
+        <w:t>.</w:t>
       </w:r>
     </w:p>
     <w:p>
@@ -9932,6 +10180,7 @@
         </w:numPr>
         <w:spacing w:before="0" w:beforeAutospacing="0" w:after="0" w:afterAutospacing="0"/>
         <w:ind w:right="-20"/>
+        <w:jc w:val="both"/>
         <w:textAlignment w:val="baseline"/>
         <w:rPr>
           <w:color w:val="000000"/>
@@ -9946,7 +10195,25 @@
           <w:szCs w:val="20"/>
           <w:shd w:val="clear" w:color="auto" w:fill="FFFFFF"/>
         </w:rPr>
-        <w:t xml:space="preserve">Christopher </w:t>
+        <w:t>C</w:t>
+      </w:r>
+      <w:r>
+        <w:rPr>
+          <w:color w:val="000000"/>
+          <w:sz w:val="20"/>
+          <w:szCs w:val="20"/>
+          <w:shd w:val="clear" w:color="auto" w:fill="FFFFFF"/>
+        </w:rPr>
+        <w:t>.</w:t>
+      </w:r>
+      <w:r>
+        <w:rPr>
+          <w:color w:val="000000"/>
+          <w:sz w:val="20"/>
+          <w:szCs w:val="20"/>
+          <w:shd w:val="clear" w:color="auto" w:fill="FFFFFF"/>
+        </w:rPr>
+        <w:t xml:space="preserve"> </w:t>
       </w:r>
       <w:proofErr w:type="spellStart"/>
       <w:r>
@@ -9966,7 +10233,25 @@
           <w:szCs w:val="20"/>
           <w:shd w:val="clear" w:color="auto" w:fill="FFFFFF"/>
         </w:rPr>
-        <w:t xml:space="preserve">, Greg </w:t>
+        <w:t>, G</w:t>
+      </w:r>
+      <w:r>
+        <w:rPr>
+          <w:color w:val="000000"/>
+          <w:sz w:val="20"/>
+          <w:szCs w:val="20"/>
+          <w:shd w:val="clear" w:color="auto" w:fill="FFFFFF"/>
+        </w:rPr>
+        <w:t>.</w:t>
+      </w:r>
+      <w:r>
+        <w:rPr>
+          <w:color w:val="000000"/>
+          <w:sz w:val="20"/>
+          <w:szCs w:val="20"/>
+          <w:shd w:val="clear" w:color="auto" w:fill="FFFFFF"/>
+        </w:rPr>
+        <w:t xml:space="preserve"> </w:t>
       </w:r>
       <w:proofErr w:type="spellStart"/>
       <w:r>
@@ -9986,607 +10271,761 @@
           <w:szCs w:val="20"/>
           <w:shd w:val="clear" w:color="auto" w:fill="FFFFFF"/>
         </w:rPr>
+        <w:t>, B</w:t>
+      </w:r>
+      <w:r>
+        <w:rPr>
+          <w:color w:val="000000"/>
+          <w:sz w:val="20"/>
+          <w:szCs w:val="20"/>
+          <w:shd w:val="clear" w:color="auto" w:fill="FFFFFF"/>
+        </w:rPr>
+        <w:t>.</w:t>
+      </w:r>
+      <w:r>
+        <w:rPr>
+          <w:color w:val="000000"/>
+          <w:sz w:val="20"/>
+          <w:szCs w:val="20"/>
+          <w:shd w:val="clear" w:color="auto" w:fill="FFFFFF"/>
+        </w:rPr>
+        <w:t xml:space="preserve"> Chan, V</w:t>
+      </w:r>
+      <w:r>
+        <w:rPr>
+          <w:color w:val="000000"/>
+          <w:sz w:val="20"/>
+          <w:szCs w:val="20"/>
+          <w:shd w:val="clear" w:color="auto" w:fill="FFFFFF"/>
+        </w:rPr>
+        <w:t>.</w:t>
+      </w:r>
+      <w:r>
+        <w:rPr>
+          <w:color w:val="000000"/>
+          <w:sz w:val="20"/>
+          <w:szCs w:val="20"/>
+          <w:shd w:val="clear" w:color="auto" w:fill="FFFFFF"/>
+        </w:rPr>
+        <w:t xml:space="preserve"> </w:t>
+      </w:r>
+      <w:proofErr w:type="spellStart"/>
+      <w:r>
+        <w:rPr>
+          <w:color w:val="000000"/>
+          <w:sz w:val="20"/>
+          <w:szCs w:val="20"/>
+          <w:shd w:val="clear" w:color="auto" w:fill="FFFFFF"/>
+        </w:rPr>
+        <w:t>Cheung</w:t>
+      </w:r>
+      <w:proofErr w:type="spellEnd"/>
+      <w:r>
+        <w:rPr>
+          <w:color w:val="000000"/>
+          <w:sz w:val="20"/>
+          <w:szCs w:val="20"/>
+          <w:shd w:val="clear" w:color="auto" w:fill="FFFFFF"/>
+        </w:rPr>
+        <w:t>, P</w:t>
+      </w:r>
+      <w:r>
+        <w:rPr>
+          <w:color w:val="000000"/>
+          <w:sz w:val="20"/>
+          <w:szCs w:val="20"/>
+          <w:shd w:val="clear" w:color="auto" w:fill="FFFFFF"/>
+        </w:rPr>
+        <w:t>. </w:t>
+      </w:r>
+      <w:proofErr w:type="spellStart"/>
+      <w:r>
+        <w:rPr>
+          <w:color w:val="000000"/>
+          <w:sz w:val="20"/>
+          <w:szCs w:val="20"/>
+          <w:shd w:val="clear" w:color="auto" w:fill="FFFFFF"/>
+        </w:rPr>
+        <w:t>Dębiak</w:t>
+      </w:r>
+      <w:proofErr w:type="spellEnd"/>
+      <w:r>
+        <w:rPr>
+          <w:color w:val="000000"/>
+          <w:sz w:val="20"/>
+          <w:szCs w:val="20"/>
+          <w:shd w:val="clear" w:color="auto" w:fill="FFFFFF"/>
+        </w:rPr>
+        <w:t>, C</w:t>
+      </w:r>
+      <w:r>
+        <w:rPr>
+          <w:color w:val="000000"/>
+          <w:sz w:val="20"/>
+          <w:szCs w:val="20"/>
+          <w:shd w:val="clear" w:color="auto" w:fill="FFFFFF"/>
+        </w:rPr>
+        <w:t>.</w:t>
+      </w:r>
+      <w:r>
+        <w:rPr>
+          <w:color w:val="000000"/>
+          <w:sz w:val="20"/>
+          <w:szCs w:val="20"/>
+          <w:shd w:val="clear" w:color="auto" w:fill="FFFFFF"/>
+        </w:rPr>
+        <w:t xml:space="preserve"> </w:t>
+      </w:r>
+      <w:proofErr w:type="spellStart"/>
+      <w:r>
+        <w:rPr>
+          <w:color w:val="000000"/>
+          <w:sz w:val="20"/>
+          <w:szCs w:val="20"/>
+          <w:shd w:val="clear" w:color="auto" w:fill="FFFFFF"/>
+        </w:rPr>
+        <w:t>Dennison</w:t>
+      </w:r>
+      <w:proofErr w:type="spellEnd"/>
+      <w:r>
+        <w:rPr>
+          <w:color w:val="000000"/>
+          <w:sz w:val="20"/>
+          <w:szCs w:val="20"/>
+          <w:shd w:val="clear" w:color="auto" w:fill="FFFFFF"/>
+        </w:rPr>
+        <w:t>, D</w:t>
+      </w:r>
+      <w:r>
+        <w:rPr>
+          <w:color w:val="000000"/>
+          <w:sz w:val="20"/>
+          <w:szCs w:val="20"/>
+          <w:shd w:val="clear" w:color="auto" w:fill="FFFFFF"/>
+        </w:rPr>
+        <w:t>.</w:t>
+      </w:r>
+      <w:r>
+        <w:rPr>
+          <w:color w:val="000000"/>
+          <w:sz w:val="20"/>
+          <w:szCs w:val="20"/>
+          <w:shd w:val="clear" w:color="auto" w:fill="FFFFFF"/>
+        </w:rPr>
+        <w:t xml:space="preserve"> </w:t>
+      </w:r>
+      <w:proofErr w:type="spellStart"/>
+      <w:r>
+        <w:rPr>
+          <w:color w:val="000000"/>
+          <w:sz w:val="20"/>
+          <w:szCs w:val="20"/>
+          <w:shd w:val="clear" w:color="auto" w:fill="FFFFFF"/>
+        </w:rPr>
+        <w:t>Farhi</w:t>
+      </w:r>
+      <w:proofErr w:type="spellEnd"/>
+      <w:r>
+        <w:rPr>
+          <w:color w:val="000000"/>
+          <w:sz w:val="20"/>
+          <w:szCs w:val="20"/>
+          <w:shd w:val="clear" w:color="auto" w:fill="FFFFFF"/>
+        </w:rPr>
+        <w:t>, Q</w:t>
+      </w:r>
+      <w:r>
+        <w:rPr>
+          <w:color w:val="000000"/>
+          <w:sz w:val="20"/>
+          <w:szCs w:val="20"/>
+          <w:shd w:val="clear" w:color="auto" w:fill="FFFFFF"/>
+        </w:rPr>
+        <w:t>.</w:t>
+      </w:r>
+      <w:r>
+        <w:rPr>
+          <w:color w:val="000000"/>
+          <w:sz w:val="20"/>
+          <w:szCs w:val="20"/>
+          <w:shd w:val="clear" w:color="auto" w:fill="FFFFFF"/>
+        </w:rPr>
+        <w:t xml:space="preserve"> Fischer, S</w:t>
+      </w:r>
+      <w:r>
+        <w:rPr>
+          <w:color w:val="000000"/>
+          <w:sz w:val="20"/>
+          <w:szCs w:val="20"/>
+          <w:shd w:val="clear" w:color="auto" w:fill="FFFFFF"/>
+        </w:rPr>
+        <w:t>. </w:t>
+      </w:r>
+      <w:proofErr w:type="spellStart"/>
+      <w:r>
+        <w:rPr>
+          <w:color w:val="000000"/>
+          <w:sz w:val="20"/>
+          <w:szCs w:val="20"/>
+          <w:shd w:val="clear" w:color="auto" w:fill="FFFFFF"/>
+        </w:rPr>
+        <w:t>Hashme</w:t>
+      </w:r>
+      <w:proofErr w:type="spellEnd"/>
+      <w:r>
+        <w:rPr>
+          <w:color w:val="000000"/>
+          <w:sz w:val="20"/>
+          <w:szCs w:val="20"/>
+          <w:shd w:val="clear" w:color="auto" w:fill="FFFFFF"/>
+        </w:rPr>
+        <w:t>, C</w:t>
+      </w:r>
+      <w:r>
+        <w:rPr>
+          <w:color w:val="000000"/>
+          <w:sz w:val="20"/>
+          <w:szCs w:val="20"/>
+          <w:shd w:val="clear" w:color="auto" w:fill="FFFFFF"/>
+        </w:rPr>
+        <w:t>.</w:t>
+      </w:r>
+      <w:r>
+        <w:rPr>
+          <w:color w:val="000000"/>
+          <w:sz w:val="20"/>
+          <w:szCs w:val="20"/>
+          <w:shd w:val="clear" w:color="auto" w:fill="FFFFFF"/>
+        </w:rPr>
+        <w:t xml:space="preserve"> Hesse, R</w:t>
+      </w:r>
+      <w:r>
+        <w:rPr>
+          <w:color w:val="000000"/>
+          <w:sz w:val="20"/>
+          <w:szCs w:val="20"/>
+          <w:shd w:val="clear" w:color="auto" w:fill="FFFFFF"/>
+        </w:rPr>
+        <w:t>.</w:t>
+      </w:r>
+      <w:r>
+        <w:rPr>
+          <w:color w:val="000000"/>
+          <w:sz w:val="20"/>
+          <w:szCs w:val="20"/>
+          <w:shd w:val="clear" w:color="auto" w:fill="FFFFFF"/>
+        </w:rPr>
+        <w:t xml:space="preserve"> </w:t>
+      </w:r>
+      <w:proofErr w:type="spellStart"/>
+      <w:r>
+        <w:rPr>
+          <w:color w:val="000000"/>
+          <w:sz w:val="20"/>
+          <w:szCs w:val="20"/>
+          <w:shd w:val="clear" w:color="auto" w:fill="FFFFFF"/>
+        </w:rPr>
+        <w:t>Józefowicz</w:t>
+      </w:r>
+      <w:proofErr w:type="spellEnd"/>
+      <w:r>
+        <w:rPr>
+          <w:color w:val="000000"/>
+          <w:sz w:val="20"/>
+          <w:szCs w:val="20"/>
+          <w:shd w:val="clear" w:color="auto" w:fill="FFFFFF"/>
+        </w:rPr>
+        <w:t>, S</w:t>
+      </w:r>
+      <w:r>
+        <w:rPr>
+          <w:color w:val="000000"/>
+          <w:sz w:val="20"/>
+          <w:szCs w:val="20"/>
+          <w:shd w:val="clear" w:color="auto" w:fill="FFFFFF"/>
+        </w:rPr>
+        <w:t>.</w:t>
+      </w:r>
+      <w:r>
+        <w:rPr>
+          <w:color w:val="000000"/>
+          <w:sz w:val="20"/>
+          <w:szCs w:val="20"/>
+          <w:shd w:val="clear" w:color="auto" w:fill="FFFFFF"/>
+        </w:rPr>
+        <w:t xml:space="preserve"> Gray, C</w:t>
+      </w:r>
+      <w:r>
+        <w:rPr>
+          <w:color w:val="000000"/>
+          <w:sz w:val="20"/>
+          <w:szCs w:val="20"/>
+          <w:shd w:val="clear" w:color="auto" w:fill="FFFFFF"/>
+        </w:rPr>
+        <w:t>. </w:t>
+      </w:r>
+      <w:proofErr w:type="spellStart"/>
+      <w:r>
+        <w:rPr>
+          <w:color w:val="000000"/>
+          <w:sz w:val="20"/>
+          <w:szCs w:val="20"/>
+          <w:shd w:val="clear" w:color="auto" w:fill="FFFFFF"/>
+        </w:rPr>
+        <w:t>Olsson</w:t>
+      </w:r>
+      <w:proofErr w:type="spellEnd"/>
+      <w:r>
+        <w:rPr>
+          <w:color w:val="000000"/>
+          <w:sz w:val="20"/>
+          <w:szCs w:val="20"/>
+          <w:shd w:val="clear" w:color="auto" w:fill="FFFFFF"/>
+        </w:rPr>
+        <w:t>, J</w:t>
+      </w:r>
+      <w:r>
+        <w:rPr>
+          <w:color w:val="000000"/>
+          <w:sz w:val="20"/>
+          <w:szCs w:val="20"/>
+          <w:shd w:val="clear" w:color="auto" w:fill="FFFFFF"/>
+        </w:rPr>
+        <w:t>.</w:t>
+      </w:r>
+      <w:r>
+        <w:rPr>
+          <w:color w:val="000000"/>
+          <w:sz w:val="20"/>
+          <w:szCs w:val="20"/>
+          <w:shd w:val="clear" w:color="auto" w:fill="FFFFFF"/>
+        </w:rPr>
+        <w:t xml:space="preserve"> </w:t>
+      </w:r>
+      <w:proofErr w:type="spellStart"/>
+      <w:r>
+        <w:rPr>
+          <w:color w:val="000000"/>
+          <w:sz w:val="20"/>
+          <w:szCs w:val="20"/>
+          <w:shd w:val="clear" w:color="auto" w:fill="FFFFFF"/>
+        </w:rPr>
+        <w:t>Pachocki</w:t>
+      </w:r>
+      <w:proofErr w:type="spellEnd"/>
+      <w:r>
+        <w:rPr>
+          <w:color w:val="000000"/>
+          <w:sz w:val="20"/>
+          <w:szCs w:val="20"/>
+          <w:shd w:val="clear" w:color="auto" w:fill="FFFFFF"/>
+        </w:rPr>
+        <w:t>, M</w:t>
+      </w:r>
+      <w:r>
+        <w:rPr>
+          <w:color w:val="000000"/>
+          <w:sz w:val="20"/>
+          <w:szCs w:val="20"/>
+          <w:shd w:val="clear" w:color="auto" w:fill="FFFFFF"/>
+        </w:rPr>
+        <w:t>.</w:t>
+      </w:r>
+      <w:r>
+        <w:rPr>
+          <w:color w:val="000000"/>
+          <w:sz w:val="20"/>
+          <w:szCs w:val="20"/>
+          <w:shd w:val="clear" w:color="auto" w:fill="FFFFFF"/>
+        </w:rPr>
+        <w:t xml:space="preserve"> </w:t>
+      </w:r>
+      <w:proofErr w:type="spellStart"/>
+      <w:r>
+        <w:rPr>
+          <w:color w:val="000000"/>
+          <w:sz w:val="20"/>
+          <w:szCs w:val="20"/>
+          <w:shd w:val="clear" w:color="auto" w:fill="FFFFFF"/>
+        </w:rPr>
+        <w:t>Petrov</w:t>
+      </w:r>
+      <w:proofErr w:type="spellEnd"/>
+      <w:r>
+        <w:rPr>
+          <w:color w:val="000000"/>
+          <w:sz w:val="20"/>
+          <w:szCs w:val="20"/>
+          <w:shd w:val="clear" w:color="auto" w:fill="FFFFFF"/>
+        </w:rPr>
+        <w:t>, H</w:t>
+      </w:r>
+      <w:r>
+        <w:rPr>
+          <w:color w:val="000000"/>
+          <w:sz w:val="20"/>
+          <w:szCs w:val="20"/>
+          <w:shd w:val="clear" w:color="auto" w:fill="FFFFFF"/>
+        </w:rPr>
+        <w:t>.</w:t>
+      </w:r>
+      <w:r>
+        <w:rPr>
+          <w:color w:val="000000"/>
+          <w:sz w:val="20"/>
+          <w:szCs w:val="20"/>
+          <w:shd w:val="clear" w:color="auto" w:fill="FFFFFF"/>
+        </w:rPr>
+        <w:t xml:space="preserve"> P</w:t>
+      </w:r>
+      <w:r>
+        <w:rPr>
+          <w:color w:val="000000"/>
+          <w:sz w:val="20"/>
+          <w:szCs w:val="20"/>
+          <w:shd w:val="clear" w:color="auto" w:fill="FFFFFF"/>
+        </w:rPr>
+        <w:t>.</w:t>
+      </w:r>
+      <w:r>
+        <w:rPr>
+          <w:color w:val="000000"/>
+          <w:sz w:val="20"/>
+          <w:szCs w:val="20"/>
+          <w:shd w:val="clear" w:color="auto" w:fill="FFFFFF"/>
+        </w:rPr>
+        <w:t xml:space="preserve"> de </w:t>
+      </w:r>
+      <w:proofErr w:type="spellStart"/>
+      <w:r>
+        <w:rPr>
+          <w:color w:val="000000"/>
+          <w:sz w:val="20"/>
+          <w:szCs w:val="20"/>
+          <w:shd w:val="clear" w:color="auto" w:fill="FFFFFF"/>
+        </w:rPr>
+        <w:t>Oliveira</w:t>
+      </w:r>
+      <w:proofErr w:type="spellEnd"/>
+      <w:r>
+        <w:rPr>
+          <w:color w:val="000000"/>
+          <w:sz w:val="20"/>
+          <w:szCs w:val="20"/>
+          <w:shd w:val="clear" w:color="auto" w:fill="FFFFFF"/>
+        </w:rPr>
+        <w:t xml:space="preserve"> </w:t>
+      </w:r>
+      <w:proofErr w:type="spellStart"/>
+      <w:r>
+        <w:rPr>
+          <w:color w:val="000000"/>
+          <w:sz w:val="20"/>
+          <w:szCs w:val="20"/>
+          <w:shd w:val="clear" w:color="auto" w:fill="FFFFFF"/>
+        </w:rPr>
+        <w:t>Pinto</w:t>
+      </w:r>
+      <w:proofErr w:type="spellEnd"/>
+      <w:r>
+        <w:rPr>
+          <w:color w:val="000000"/>
+          <w:sz w:val="20"/>
+          <w:szCs w:val="20"/>
+          <w:shd w:val="clear" w:color="auto" w:fill="FFFFFF"/>
+        </w:rPr>
+        <w:t>, J</w:t>
+      </w:r>
+      <w:r>
+        <w:rPr>
+          <w:color w:val="000000"/>
+          <w:sz w:val="20"/>
+          <w:szCs w:val="20"/>
+          <w:shd w:val="clear" w:color="auto" w:fill="FFFFFF"/>
+        </w:rPr>
+        <w:t>.</w:t>
+      </w:r>
+      <w:r>
+        <w:rPr>
+          <w:color w:val="000000"/>
+          <w:sz w:val="20"/>
+          <w:szCs w:val="20"/>
+          <w:shd w:val="clear" w:color="auto" w:fill="FFFFFF"/>
+        </w:rPr>
+        <w:t xml:space="preserve"> </w:t>
+      </w:r>
+      <w:proofErr w:type="spellStart"/>
+      <w:r>
+        <w:rPr>
+          <w:color w:val="000000"/>
+          <w:sz w:val="20"/>
+          <w:szCs w:val="20"/>
+          <w:shd w:val="clear" w:color="auto" w:fill="FFFFFF"/>
+        </w:rPr>
+        <w:t>Raiman</w:t>
+      </w:r>
+      <w:proofErr w:type="spellEnd"/>
+      <w:r>
+        <w:rPr>
+          <w:color w:val="000000"/>
+          <w:sz w:val="20"/>
+          <w:szCs w:val="20"/>
+          <w:shd w:val="clear" w:color="auto" w:fill="FFFFFF"/>
+        </w:rPr>
+        <w:t>, T</w:t>
+      </w:r>
+      <w:r>
+        <w:rPr>
+          <w:color w:val="000000"/>
+          <w:sz w:val="20"/>
+          <w:szCs w:val="20"/>
+          <w:shd w:val="clear" w:color="auto" w:fill="FFFFFF"/>
+        </w:rPr>
+        <w:t>.</w:t>
+      </w:r>
+      <w:r>
+        <w:rPr>
+          <w:color w:val="000000"/>
+          <w:sz w:val="20"/>
+          <w:szCs w:val="20"/>
+          <w:shd w:val="clear" w:color="auto" w:fill="FFFFFF"/>
+        </w:rPr>
+        <w:t xml:space="preserve"> </w:t>
+      </w:r>
+      <w:proofErr w:type="spellStart"/>
+      <w:r>
+        <w:rPr>
+          <w:color w:val="000000"/>
+          <w:sz w:val="20"/>
+          <w:szCs w:val="20"/>
+          <w:shd w:val="clear" w:color="auto" w:fill="FFFFFF"/>
+        </w:rPr>
+        <w:t>Salimans</w:t>
+      </w:r>
+      <w:proofErr w:type="spellEnd"/>
+      <w:r>
+        <w:rPr>
+          <w:color w:val="000000"/>
+          <w:sz w:val="20"/>
+          <w:szCs w:val="20"/>
+          <w:shd w:val="clear" w:color="auto" w:fill="FFFFFF"/>
+        </w:rPr>
+        <w:t>, J</w:t>
+      </w:r>
+      <w:r>
+        <w:rPr>
+          <w:color w:val="000000"/>
+          <w:sz w:val="20"/>
+          <w:szCs w:val="20"/>
+          <w:shd w:val="clear" w:color="auto" w:fill="FFFFFF"/>
+        </w:rPr>
+        <w:t>.</w:t>
+      </w:r>
+      <w:r>
+        <w:rPr>
+          <w:color w:val="000000"/>
+          <w:sz w:val="20"/>
+          <w:szCs w:val="20"/>
+          <w:shd w:val="clear" w:color="auto" w:fill="FFFFFF"/>
+        </w:rPr>
+        <w:t xml:space="preserve"> </w:t>
+      </w:r>
+      <w:proofErr w:type="spellStart"/>
+      <w:r>
+        <w:rPr>
+          <w:color w:val="000000"/>
+          <w:sz w:val="20"/>
+          <w:szCs w:val="20"/>
+          <w:shd w:val="clear" w:color="auto" w:fill="FFFFFF"/>
+        </w:rPr>
+        <w:t>Schlatter</w:t>
+      </w:r>
+      <w:proofErr w:type="spellEnd"/>
+      <w:r>
+        <w:rPr>
+          <w:color w:val="000000"/>
+          <w:sz w:val="20"/>
+          <w:szCs w:val="20"/>
+          <w:shd w:val="clear" w:color="auto" w:fill="FFFFFF"/>
+        </w:rPr>
+        <w:t>, J</w:t>
+      </w:r>
+      <w:r>
+        <w:rPr>
+          <w:color w:val="000000"/>
+          <w:sz w:val="20"/>
+          <w:szCs w:val="20"/>
+          <w:shd w:val="clear" w:color="auto" w:fill="FFFFFF"/>
+        </w:rPr>
+        <w:t>. </w:t>
+      </w:r>
+      <w:r>
+        <w:rPr>
+          <w:color w:val="000000"/>
+          <w:sz w:val="20"/>
+          <w:szCs w:val="20"/>
+          <w:shd w:val="clear" w:color="auto" w:fill="FFFFFF"/>
+        </w:rPr>
+        <w:t>Schneider, S</w:t>
+      </w:r>
+      <w:r>
+        <w:rPr>
+          <w:color w:val="000000"/>
+          <w:sz w:val="20"/>
+          <w:szCs w:val="20"/>
+          <w:shd w:val="clear" w:color="auto" w:fill="FFFFFF"/>
+        </w:rPr>
+        <w:t>.</w:t>
+      </w:r>
+      <w:r>
+        <w:rPr>
+          <w:color w:val="000000"/>
+          <w:sz w:val="20"/>
+          <w:szCs w:val="20"/>
+          <w:shd w:val="clear" w:color="auto" w:fill="FFFFFF"/>
+        </w:rPr>
+        <w:t xml:space="preserve"> </w:t>
+      </w:r>
+      <w:proofErr w:type="spellStart"/>
+      <w:r>
+        <w:rPr>
+          <w:color w:val="000000"/>
+          <w:sz w:val="20"/>
+          <w:szCs w:val="20"/>
+          <w:shd w:val="clear" w:color="auto" w:fill="FFFFFF"/>
+        </w:rPr>
+        <w:t>Sidor</w:t>
+      </w:r>
+      <w:proofErr w:type="spellEnd"/>
+      <w:r>
+        <w:rPr>
+          <w:color w:val="000000"/>
+          <w:sz w:val="20"/>
+          <w:szCs w:val="20"/>
+          <w:shd w:val="clear" w:color="auto" w:fill="FFFFFF"/>
+        </w:rPr>
+        <w:t>, I</w:t>
+      </w:r>
+      <w:r>
+        <w:rPr>
+          <w:color w:val="000000"/>
+          <w:sz w:val="20"/>
+          <w:szCs w:val="20"/>
+          <w:shd w:val="clear" w:color="auto" w:fill="FFFFFF"/>
+        </w:rPr>
+        <w:t>.</w:t>
+      </w:r>
+      <w:r>
+        <w:rPr>
+          <w:color w:val="000000"/>
+          <w:sz w:val="20"/>
+          <w:szCs w:val="20"/>
+          <w:shd w:val="clear" w:color="auto" w:fill="FFFFFF"/>
+        </w:rPr>
+        <w:t xml:space="preserve"> </w:t>
+      </w:r>
+      <w:proofErr w:type="spellStart"/>
+      <w:r>
+        <w:rPr>
+          <w:color w:val="000000"/>
+          <w:sz w:val="20"/>
+          <w:szCs w:val="20"/>
+          <w:shd w:val="clear" w:color="auto" w:fill="FFFFFF"/>
+        </w:rPr>
+        <w:t>Sutskever</w:t>
+      </w:r>
+      <w:proofErr w:type="spellEnd"/>
+      <w:r>
+        <w:rPr>
+          <w:color w:val="000000"/>
+          <w:sz w:val="20"/>
+          <w:szCs w:val="20"/>
+          <w:shd w:val="clear" w:color="auto" w:fill="FFFFFF"/>
+        </w:rPr>
+        <w:t>, J</w:t>
+      </w:r>
+      <w:r>
+        <w:rPr>
+          <w:color w:val="000000"/>
+          <w:sz w:val="20"/>
+          <w:szCs w:val="20"/>
+          <w:shd w:val="clear" w:color="auto" w:fill="FFFFFF"/>
+        </w:rPr>
+        <w:t>.</w:t>
+      </w:r>
+      <w:r>
+        <w:rPr>
+          <w:color w:val="000000"/>
+          <w:sz w:val="20"/>
+          <w:szCs w:val="20"/>
+          <w:shd w:val="clear" w:color="auto" w:fill="FFFFFF"/>
+        </w:rPr>
+        <w:t xml:space="preserve"> Tang, F</w:t>
+      </w:r>
+      <w:r>
+        <w:rPr>
+          <w:color w:val="000000"/>
+          <w:sz w:val="20"/>
+          <w:szCs w:val="20"/>
+          <w:shd w:val="clear" w:color="auto" w:fill="FFFFFF"/>
+        </w:rPr>
+        <w:t>. </w:t>
+      </w:r>
+      <w:proofErr w:type="spellStart"/>
+      <w:r>
+        <w:rPr>
+          <w:color w:val="000000"/>
+          <w:sz w:val="20"/>
+          <w:szCs w:val="20"/>
+          <w:shd w:val="clear" w:color="auto" w:fill="FFFFFF"/>
+        </w:rPr>
+        <w:t>Wolski</w:t>
+      </w:r>
+      <w:proofErr w:type="spellEnd"/>
+      <w:r>
+        <w:rPr>
+          <w:color w:val="000000"/>
+          <w:sz w:val="20"/>
+          <w:szCs w:val="20"/>
+          <w:shd w:val="clear" w:color="auto" w:fill="FFFFFF"/>
+        </w:rPr>
         <w:t xml:space="preserve">, </w:t>
       </w:r>
-      <w:proofErr w:type="spellStart"/>
-      <w:r>
-        <w:rPr>
-          <w:color w:val="000000"/>
-          <w:sz w:val="20"/>
-          <w:szCs w:val="20"/>
-          <w:shd w:val="clear" w:color="auto" w:fill="FFFFFF"/>
-        </w:rPr>
-        <w:t>Brooke</w:t>
-      </w:r>
-      <w:proofErr w:type="spellEnd"/>
-      <w:r>
-        <w:rPr>
-          <w:color w:val="000000"/>
-          <w:sz w:val="20"/>
-          <w:szCs w:val="20"/>
-          <w:shd w:val="clear" w:color="auto" w:fill="FFFFFF"/>
-        </w:rPr>
-        <w:t xml:space="preserve"> Chan, </w:t>
-      </w:r>
-      <w:proofErr w:type="spellStart"/>
-      <w:r>
-        <w:rPr>
-          <w:color w:val="000000"/>
-          <w:sz w:val="20"/>
-          <w:szCs w:val="20"/>
-          <w:shd w:val="clear" w:color="auto" w:fill="FFFFFF"/>
-        </w:rPr>
-        <w:t>Vicki</w:t>
-      </w:r>
-      <w:proofErr w:type="spellEnd"/>
-      <w:r>
-        <w:rPr>
-          <w:color w:val="000000"/>
-          <w:sz w:val="20"/>
-          <w:szCs w:val="20"/>
-          <w:shd w:val="clear" w:color="auto" w:fill="FFFFFF"/>
-        </w:rPr>
-        <w:t xml:space="preserve"> </w:t>
-      </w:r>
-      <w:proofErr w:type="spellStart"/>
-      <w:r>
-        <w:rPr>
-          <w:color w:val="000000"/>
-          <w:sz w:val="20"/>
-          <w:szCs w:val="20"/>
-          <w:shd w:val="clear" w:color="auto" w:fill="FFFFFF"/>
-        </w:rPr>
-        <w:t>Cheung</w:t>
-      </w:r>
-      <w:proofErr w:type="spellEnd"/>
-      <w:r>
-        <w:rPr>
-          <w:color w:val="000000"/>
-          <w:sz w:val="20"/>
-          <w:szCs w:val="20"/>
-          <w:shd w:val="clear" w:color="auto" w:fill="FFFFFF"/>
-        </w:rPr>
-        <w:t xml:space="preserve">, </w:t>
-      </w:r>
-      <w:proofErr w:type="spellStart"/>
-      <w:r>
-        <w:rPr>
-          <w:color w:val="000000"/>
-          <w:sz w:val="20"/>
-          <w:szCs w:val="20"/>
-          <w:shd w:val="clear" w:color="auto" w:fill="FFFFFF"/>
-        </w:rPr>
-        <w:t>Przemysław</w:t>
-      </w:r>
-      <w:proofErr w:type="spellEnd"/>
-      <w:r>
-        <w:rPr>
-          <w:color w:val="000000"/>
-          <w:sz w:val="20"/>
-          <w:szCs w:val="20"/>
-          <w:shd w:val="clear" w:color="auto" w:fill="FFFFFF"/>
-        </w:rPr>
-        <w:t xml:space="preserve"> “</w:t>
-      </w:r>
-      <w:proofErr w:type="spellStart"/>
-      <w:r>
-        <w:rPr>
-          <w:color w:val="000000"/>
-          <w:sz w:val="20"/>
-          <w:szCs w:val="20"/>
-          <w:shd w:val="clear" w:color="auto" w:fill="FFFFFF"/>
-        </w:rPr>
-        <w:t>Psyho</w:t>
-      </w:r>
-      <w:proofErr w:type="spellEnd"/>
-      <w:r>
-        <w:rPr>
-          <w:color w:val="000000"/>
-          <w:sz w:val="20"/>
-          <w:szCs w:val="20"/>
-          <w:shd w:val="clear" w:color="auto" w:fill="FFFFFF"/>
-        </w:rPr>
-        <w:t xml:space="preserve">" </w:t>
-      </w:r>
-      <w:proofErr w:type="spellStart"/>
-      <w:r>
-        <w:rPr>
-          <w:color w:val="000000"/>
-          <w:sz w:val="20"/>
-          <w:szCs w:val="20"/>
-          <w:shd w:val="clear" w:color="auto" w:fill="FFFFFF"/>
-        </w:rPr>
-        <w:t>Dębiak</w:t>
-      </w:r>
-      <w:proofErr w:type="spellEnd"/>
-      <w:r>
-        <w:rPr>
-          <w:color w:val="000000"/>
-          <w:sz w:val="20"/>
-          <w:szCs w:val="20"/>
-          <w:shd w:val="clear" w:color="auto" w:fill="FFFFFF"/>
-        </w:rPr>
-        <w:t xml:space="preserve">, </w:t>
-      </w:r>
-      <w:proofErr w:type="spellStart"/>
-      <w:r>
-        <w:rPr>
-          <w:color w:val="000000"/>
-          <w:sz w:val="20"/>
-          <w:szCs w:val="20"/>
-          <w:shd w:val="clear" w:color="auto" w:fill="FFFFFF"/>
-        </w:rPr>
-        <w:t>Christy</w:t>
-      </w:r>
-      <w:proofErr w:type="spellEnd"/>
-      <w:r>
-        <w:rPr>
-          <w:color w:val="000000"/>
-          <w:sz w:val="20"/>
-          <w:szCs w:val="20"/>
-          <w:shd w:val="clear" w:color="auto" w:fill="FFFFFF"/>
-        </w:rPr>
-        <w:t xml:space="preserve"> </w:t>
-      </w:r>
-      <w:proofErr w:type="spellStart"/>
-      <w:r>
-        <w:rPr>
-          <w:color w:val="000000"/>
-          <w:sz w:val="20"/>
-          <w:szCs w:val="20"/>
-          <w:shd w:val="clear" w:color="auto" w:fill="FFFFFF"/>
-        </w:rPr>
-        <w:t>Dennison</w:t>
-      </w:r>
-      <w:proofErr w:type="spellEnd"/>
-      <w:r>
-        <w:rPr>
-          <w:color w:val="000000"/>
-          <w:sz w:val="20"/>
-          <w:szCs w:val="20"/>
-          <w:shd w:val="clear" w:color="auto" w:fill="FFFFFF"/>
-        </w:rPr>
-        <w:t xml:space="preserve">, David </w:t>
-      </w:r>
-      <w:proofErr w:type="spellStart"/>
-      <w:r>
-        <w:rPr>
-          <w:color w:val="000000"/>
-          <w:sz w:val="20"/>
-          <w:szCs w:val="20"/>
-          <w:shd w:val="clear" w:color="auto" w:fill="FFFFFF"/>
-        </w:rPr>
-        <w:t>Farhi</w:t>
-      </w:r>
-      <w:proofErr w:type="spellEnd"/>
-      <w:r>
-        <w:rPr>
-          <w:color w:val="000000"/>
-          <w:sz w:val="20"/>
-          <w:szCs w:val="20"/>
-          <w:shd w:val="clear" w:color="auto" w:fill="FFFFFF"/>
-        </w:rPr>
-        <w:t xml:space="preserve">, </w:t>
-      </w:r>
-      <w:proofErr w:type="spellStart"/>
-      <w:r>
-        <w:rPr>
-          <w:color w:val="000000"/>
-          <w:sz w:val="20"/>
-          <w:szCs w:val="20"/>
-          <w:shd w:val="clear" w:color="auto" w:fill="FFFFFF"/>
-        </w:rPr>
-        <w:t>Quirin</w:t>
-      </w:r>
-      <w:proofErr w:type="spellEnd"/>
-      <w:r>
-        <w:rPr>
-          <w:color w:val="000000"/>
-          <w:sz w:val="20"/>
-          <w:szCs w:val="20"/>
-          <w:shd w:val="clear" w:color="auto" w:fill="FFFFFF"/>
-        </w:rPr>
-        <w:t xml:space="preserve"> Fischer, </w:t>
-      </w:r>
-      <w:proofErr w:type="spellStart"/>
-      <w:r>
-        <w:rPr>
-          <w:color w:val="000000"/>
-          <w:sz w:val="20"/>
-          <w:szCs w:val="20"/>
-          <w:shd w:val="clear" w:color="auto" w:fill="FFFFFF"/>
-        </w:rPr>
-        <w:t>Shariq</w:t>
-      </w:r>
-      <w:proofErr w:type="spellEnd"/>
-      <w:r>
-        <w:rPr>
-          <w:color w:val="000000"/>
-          <w:sz w:val="20"/>
-          <w:szCs w:val="20"/>
-          <w:shd w:val="clear" w:color="auto" w:fill="FFFFFF"/>
-        </w:rPr>
-        <w:t xml:space="preserve"> </w:t>
-      </w:r>
-      <w:proofErr w:type="spellStart"/>
-      <w:r>
-        <w:rPr>
-          <w:color w:val="000000"/>
-          <w:sz w:val="20"/>
-          <w:szCs w:val="20"/>
-          <w:shd w:val="clear" w:color="auto" w:fill="FFFFFF"/>
-        </w:rPr>
-        <w:t>Hashme</w:t>
-      </w:r>
-      <w:proofErr w:type="spellEnd"/>
-      <w:r>
-        <w:rPr>
-          <w:color w:val="000000"/>
-          <w:sz w:val="20"/>
-          <w:szCs w:val="20"/>
-          <w:shd w:val="clear" w:color="auto" w:fill="FFFFFF"/>
-        </w:rPr>
-        <w:t xml:space="preserve">, Chris Hesse, </w:t>
-      </w:r>
-      <w:proofErr w:type="spellStart"/>
-      <w:r>
-        <w:rPr>
-          <w:color w:val="000000"/>
-          <w:sz w:val="20"/>
-          <w:szCs w:val="20"/>
-          <w:shd w:val="clear" w:color="auto" w:fill="FFFFFF"/>
-        </w:rPr>
-        <w:t>Rafal</w:t>
-      </w:r>
-      <w:proofErr w:type="spellEnd"/>
-      <w:r>
-        <w:rPr>
-          <w:color w:val="000000"/>
-          <w:sz w:val="20"/>
-          <w:szCs w:val="20"/>
-          <w:shd w:val="clear" w:color="auto" w:fill="FFFFFF"/>
-        </w:rPr>
-        <w:t xml:space="preserve"> </w:t>
-      </w:r>
-      <w:proofErr w:type="spellStart"/>
-      <w:r>
-        <w:rPr>
-          <w:color w:val="000000"/>
-          <w:sz w:val="20"/>
-          <w:szCs w:val="20"/>
-          <w:shd w:val="clear" w:color="auto" w:fill="FFFFFF"/>
-        </w:rPr>
-        <w:t>Józefowicz</w:t>
-      </w:r>
-      <w:proofErr w:type="spellEnd"/>
-      <w:r>
-        <w:rPr>
-          <w:color w:val="000000"/>
-          <w:sz w:val="20"/>
-          <w:szCs w:val="20"/>
-          <w:shd w:val="clear" w:color="auto" w:fill="FFFFFF"/>
-        </w:rPr>
-        <w:t xml:space="preserve">, Scott Gray, Catherine </w:t>
-      </w:r>
-      <w:proofErr w:type="spellStart"/>
-      <w:r>
-        <w:rPr>
-          <w:color w:val="000000"/>
-          <w:sz w:val="20"/>
-          <w:szCs w:val="20"/>
-          <w:shd w:val="clear" w:color="auto" w:fill="FFFFFF"/>
-        </w:rPr>
-        <w:t>Olsson</w:t>
-      </w:r>
-      <w:proofErr w:type="spellEnd"/>
-      <w:r>
-        <w:rPr>
-          <w:color w:val="000000"/>
-          <w:sz w:val="20"/>
-          <w:szCs w:val="20"/>
-          <w:shd w:val="clear" w:color="auto" w:fill="FFFFFF"/>
-        </w:rPr>
-        <w:t xml:space="preserve">, </w:t>
-      </w:r>
-      <w:proofErr w:type="spellStart"/>
-      <w:r>
-        <w:rPr>
-          <w:color w:val="000000"/>
-          <w:sz w:val="20"/>
-          <w:szCs w:val="20"/>
-          <w:shd w:val="clear" w:color="auto" w:fill="FFFFFF"/>
-        </w:rPr>
-        <w:t>Jakub</w:t>
-      </w:r>
-      <w:proofErr w:type="spellEnd"/>
-      <w:r>
-        <w:rPr>
-          <w:color w:val="000000"/>
-          <w:sz w:val="20"/>
-          <w:szCs w:val="20"/>
-          <w:shd w:val="clear" w:color="auto" w:fill="FFFFFF"/>
-        </w:rPr>
-        <w:t xml:space="preserve"> </w:t>
-      </w:r>
-      <w:proofErr w:type="spellStart"/>
-      <w:r>
-        <w:rPr>
-          <w:color w:val="000000"/>
-          <w:sz w:val="20"/>
-          <w:szCs w:val="20"/>
-          <w:shd w:val="clear" w:color="auto" w:fill="FFFFFF"/>
-        </w:rPr>
-        <w:t>Pachocki</w:t>
-      </w:r>
-      <w:proofErr w:type="spellEnd"/>
-      <w:r>
-        <w:rPr>
-          <w:color w:val="000000"/>
-          <w:sz w:val="20"/>
-          <w:szCs w:val="20"/>
-          <w:shd w:val="clear" w:color="auto" w:fill="FFFFFF"/>
-        </w:rPr>
-        <w:t xml:space="preserve">, Michael </w:t>
-      </w:r>
-      <w:proofErr w:type="spellStart"/>
-      <w:r>
-        <w:rPr>
-          <w:color w:val="000000"/>
-          <w:sz w:val="20"/>
-          <w:szCs w:val="20"/>
-          <w:shd w:val="clear" w:color="auto" w:fill="FFFFFF"/>
-        </w:rPr>
-        <w:t>Petrov</w:t>
-      </w:r>
-      <w:proofErr w:type="spellEnd"/>
-      <w:r>
-        <w:rPr>
-          <w:color w:val="000000"/>
-          <w:sz w:val="20"/>
-          <w:szCs w:val="20"/>
-          <w:shd w:val="clear" w:color="auto" w:fill="FFFFFF"/>
-        </w:rPr>
-        <w:t xml:space="preserve">, </w:t>
-      </w:r>
-      <w:proofErr w:type="spellStart"/>
-      <w:r>
-        <w:rPr>
-          <w:color w:val="000000"/>
-          <w:sz w:val="20"/>
-          <w:szCs w:val="20"/>
-          <w:shd w:val="clear" w:color="auto" w:fill="FFFFFF"/>
-        </w:rPr>
-        <w:t>Henrique</w:t>
-      </w:r>
-      <w:proofErr w:type="spellEnd"/>
-      <w:r>
-        <w:rPr>
-          <w:color w:val="000000"/>
-          <w:sz w:val="20"/>
-          <w:szCs w:val="20"/>
-          <w:shd w:val="clear" w:color="auto" w:fill="FFFFFF"/>
-        </w:rPr>
-        <w:t xml:space="preserve"> Pondé de </w:t>
-      </w:r>
-      <w:proofErr w:type="spellStart"/>
-      <w:r>
-        <w:rPr>
-          <w:color w:val="000000"/>
-          <w:sz w:val="20"/>
-          <w:szCs w:val="20"/>
-          <w:shd w:val="clear" w:color="auto" w:fill="FFFFFF"/>
-        </w:rPr>
-        <w:t>Oliveira</w:t>
-      </w:r>
-      <w:proofErr w:type="spellEnd"/>
-      <w:r>
-        <w:rPr>
-          <w:color w:val="000000"/>
-          <w:sz w:val="20"/>
-          <w:szCs w:val="20"/>
-          <w:shd w:val="clear" w:color="auto" w:fill="FFFFFF"/>
-        </w:rPr>
-        <w:t xml:space="preserve"> </w:t>
-      </w:r>
-      <w:proofErr w:type="spellStart"/>
-      <w:r>
-        <w:rPr>
-          <w:color w:val="000000"/>
-          <w:sz w:val="20"/>
-          <w:szCs w:val="20"/>
-          <w:shd w:val="clear" w:color="auto" w:fill="FFFFFF"/>
-        </w:rPr>
-        <w:t>Pinto</w:t>
-      </w:r>
-      <w:proofErr w:type="spellEnd"/>
-      <w:r>
-        <w:rPr>
-          <w:color w:val="000000"/>
-          <w:sz w:val="20"/>
-          <w:szCs w:val="20"/>
-          <w:shd w:val="clear" w:color="auto" w:fill="FFFFFF"/>
-        </w:rPr>
-        <w:t xml:space="preserve">, Jonathan </w:t>
-      </w:r>
-      <w:proofErr w:type="spellStart"/>
-      <w:r>
-        <w:rPr>
-          <w:color w:val="000000"/>
-          <w:sz w:val="20"/>
-          <w:szCs w:val="20"/>
-          <w:shd w:val="clear" w:color="auto" w:fill="FFFFFF"/>
-        </w:rPr>
-        <w:t>Raiman</w:t>
-      </w:r>
-      <w:proofErr w:type="spellEnd"/>
-      <w:r>
-        <w:rPr>
-          <w:color w:val="000000"/>
-          <w:sz w:val="20"/>
-          <w:szCs w:val="20"/>
-          <w:shd w:val="clear" w:color="auto" w:fill="FFFFFF"/>
-        </w:rPr>
-        <w:t xml:space="preserve">, Tim </w:t>
-      </w:r>
-      <w:proofErr w:type="spellStart"/>
-      <w:r>
-        <w:rPr>
-          <w:color w:val="000000"/>
-          <w:sz w:val="20"/>
-          <w:szCs w:val="20"/>
-          <w:shd w:val="clear" w:color="auto" w:fill="FFFFFF"/>
-        </w:rPr>
-        <w:t>Salimans</w:t>
-      </w:r>
-      <w:proofErr w:type="spellEnd"/>
-      <w:r>
-        <w:rPr>
-          <w:color w:val="000000"/>
-          <w:sz w:val="20"/>
-          <w:szCs w:val="20"/>
-          <w:shd w:val="clear" w:color="auto" w:fill="FFFFFF"/>
-        </w:rPr>
-        <w:t xml:space="preserve">, Jeremy </w:t>
-      </w:r>
-      <w:proofErr w:type="spellStart"/>
-      <w:r>
-        <w:rPr>
-          <w:color w:val="000000"/>
-          <w:sz w:val="20"/>
-          <w:szCs w:val="20"/>
-          <w:shd w:val="clear" w:color="auto" w:fill="FFFFFF"/>
-        </w:rPr>
-        <w:t>Schlatter</w:t>
-      </w:r>
-      <w:proofErr w:type="spellEnd"/>
-      <w:r>
-        <w:rPr>
-          <w:color w:val="000000"/>
-          <w:sz w:val="20"/>
-          <w:szCs w:val="20"/>
-          <w:shd w:val="clear" w:color="auto" w:fill="FFFFFF"/>
-        </w:rPr>
-        <w:t xml:space="preserve">, Jonas Schneider, </w:t>
-      </w:r>
-      <w:proofErr w:type="spellStart"/>
-      <w:r>
-        <w:rPr>
-          <w:color w:val="000000"/>
-          <w:sz w:val="20"/>
-          <w:szCs w:val="20"/>
-          <w:shd w:val="clear" w:color="auto" w:fill="FFFFFF"/>
-        </w:rPr>
-        <w:t>Szymon</w:t>
-      </w:r>
-      <w:proofErr w:type="spellEnd"/>
-      <w:r>
-        <w:rPr>
-          <w:color w:val="000000"/>
-          <w:sz w:val="20"/>
-          <w:szCs w:val="20"/>
-          <w:shd w:val="clear" w:color="auto" w:fill="FFFFFF"/>
-        </w:rPr>
-        <w:t xml:space="preserve"> </w:t>
-      </w:r>
-      <w:proofErr w:type="spellStart"/>
-      <w:r>
-        <w:rPr>
-          <w:color w:val="000000"/>
-          <w:sz w:val="20"/>
-          <w:szCs w:val="20"/>
-          <w:shd w:val="clear" w:color="auto" w:fill="FFFFFF"/>
-        </w:rPr>
-        <w:t>Sidor</w:t>
-      </w:r>
-      <w:proofErr w:type="spellEnd"/>
-      <w:r>
-        <w:rPr>
-          <w:color w:val="000000"/>
-          <w:sz w:val="20"/>
-          <w:szCs w:val="20"/>
-          <w:shd w:val="clear" w:color="auto" w:fill="FFFFFF"/>
-        </w:rPr>
-        <w:t xml:space="preserve">, </w:t>
-      </w:r>
-      <w:proofErr w:type="spellStart"/>
-      <w:r>
-        <w:rPr>
-          <w:color w:val="000000"/>
-          <w:sz w:val="20"/>
-          <w:szCs w:val="20"/>
-          <w:shd w:val="clear" w:color="auto" w:fill="FFFFFF"/>
-        </w:rPr>
-        <w:t>Ilya</w:t>
-      </w:r>
-      <w:proofErr w:type="spellEnd"/>
-      <w:r>
-        <w:rPr>
-          <w:color w:val="000000"/>
-          <w:sz w:val="20"/>
-          <w:szCs w:val="20"/>
-          <w:shd w:val="clear" w:color="auto" w:fill="FFFFFF"/>
-        </w:rPr>
-        <w:t xml:space="preserve"> </w:t>
-      </w:r>
-      <w:proofErr w:type="spellStart"/>
-      <w:r>
-        <w:rPr>
-          <w:color w:val="000000"/>
-          <w:sz w:val="20"/>
-          <w:szCs w:val="20"/>
-          <w:shd w:val="clear" w:color="auto" w:fill="FFFFFF"/>
-        </w:rPr>
-        <w:t>Sutskever</w:t>
-      </w:r>
-      <w:proofErr w:type="spellEnd"/>
-      <w:r>
-        <w:rPr>
-          <w:color w:val="000000"/>
-          <w:sz w:val="20"/>
-          <w:szCs w:val="20"/>
-          <w:shd w:val="clear" w:color="auto" w:fill="FFFFFF"/>
-        </w:rPr>
-        <w:t xml:space="preserve">, </w:t>
-      </w:r>
-      <w:proofErr w:type="spellStart"/>
-      <w:r>
-        <w:rPr>
-          <w:color w:val="000000"/>
-          <w:sz w:val="20"/>
-          <w:szCs w:val="20"/>
-          <w:shd w:val="clear" w:color="auto" w:fill="FFFFFF"/>
-        </w:rPr>
-        <w:t>Jie</w:t>
-      </w:r>
-      <w:proofErr w:type="spellEnd"/>
-      <w:r>
-        <w:rPr>
-          <w:color w:val="000000"/>
-          <w:sz w:val="20"/>
-          <w:szCs w:val="20"/>
-          <w:shd w:val="clear" w:color="auto" w:fill="FFFFFF"/>
-        </w:rPr>
-        <w:t xml:space="preserve"> Tang, Filip </w:t>
-      </w:r>
-      <w:proofErr w:type="spellStart"/>
-      <w:r>
-        <w:rPr>
-          <w:color w:val="000000"/>
-          <w:sz w:val="20"/>
-          <w:szCs w:val="20"/>
-          <w:shd w:val="clear" w:color="auto" w:fill="FFFFFF"/>
-        </w:rPr>
-        <w:t>Wolski</w:t>
-      </w:r>
-      <w:proofErr w:type="spellEnd"/>
-      <w:r>
-        <w:rPr>
-          <w:color w:val="000000"/>
-          <w:sz w:val="20"/>
-          <w:szCs w:val="20"/>
-          <w:shd w:val="clear" w:color="auto" w:fill="FFFFFF"/>
-        </w:rPr>
-        <w:t xml:space="preserve">, Susan </w:t>
+      <w:r>
+        <w:rPr>
+          <w:color w:val="000000"/>
+          <w:sz w:val="20"/>
+          <w:szCs w:val="20"/>
+          <w:shd w:val="clear" w:color="auto" w:fill="FFFFFF"/>
+        </w:rPr>
+        <w:t xml:space="preserve">and </w:t>
+      </w:r>
+      <w:r>
+        <w:rPr>
+          <w:color w:val="000000"/>
+          <w:sz w:val="20"/>
+          <w:szCs w:val="20"/>
+          <w:shd w:val="clear" w:color="auto" w:fill="FFFFFF"/>
+        </w:rPr>
+        <w:t>S</w:t>
+      </w:r>
+      <w:r>
+        <w:rPr>
+          <w:color w:val="000000"/>
+          <w:sz w:val="20"/>
+          <w:szCs w:val="20"/>
+          <w:shd w:val="clear" w:color="auto" w:fill="FFFFFF"/>
+        </w:rPr>
+        <w:t>.</w:t>
+      </w:r>
+      <w:r>
+        <w:rPr>
+          <w:color w:val="000000"/>
+          <w:sz w:val="20"/>
+          <w:szCs w:val="20"/>
+          <w:shd w:val="clear" w:color="auto" w:fill="FFFFFF"/>
+        </w:rPr>
+        <w:t xml:space="preserve"> </w:t>
       </w:r>
       <w:proofErr w:type="spellStart"/>
       <w:r>
@@ -10726,69 +11165,49 @@
           <w:szCs w:val="20"/>
           <w:shd w:val="clear" w:color="auto" w:fill="FFFFFF"/>
         </w:rPr>
-        <w:t xml:space="preserve">,” 2019, </w:t>
-      </w:r>
-      <w:proofErr w:type="spellStart"/>
-      <w:r>
-        <w:rPr>
-          <w:color w:val="000000"/>
-          <w:sz w:val="20"/>
-          <w:szCs w:val="20"/>
-          <w:shd w:val="clear" w:color="auto" w:fill="FFFFFF"/>
-        </w:rPr>
-        <w:t>Available</w:t>
-      </w:r>
-      <w:proofErr w:type="spellEnd"/>
-      <w:r>
-        <w:rPr>
-          <w:color w:val="000000"/>
-          <w:sz w:val="20"/>
-          <w:szCs w:val="20"/>
-          <w:shd w:val="clear" w:color="auto" w:fill="FFFFFF"/>
-        </w:rPr>
-        <w:t>: arXiv</w:t>
-      </w:r>
-      <w:hyperlink r:id="rId12" w:history="1">
-        <w:r>
-          <w:rPr>
-            <w:rStyle w:val="Hiperhivatkozs"/>
-            <w:color w:val="1777BC"/>
-            <w:sz w:val="20"/>
-            <w:szCs w:val="20"/>
-            <w:shd w:val="clear" w:color="auto" w:fill="FFFFFF"/>
-          </w:rPr>
-          <w:t>:</w:t>
-        </w:r>
-      </w:hyperlink>
-      <w:r>
-        <w:rPr>
-          <w:color w:val="000000"/>
-          <w:sz w:val="20"/>
-          <w:szCs w:val="20"/>
-          <w:shd w:val="clear" w:color="auto" w:fill="FFFFFF"/>
-        </w:rPr>
-        <w:t>1912</w:t>
-      </w:r>
-      <w:hyperlink r:id="rId13" w:history="1">
-        <w:r>
-          <w:rPr>
-            <w:rStyle w:val="Hiperhivatkozs"/>
-            <w:color w:val="1777BC"/>
-            <w:sz w:val="20"/>
-            <w:szCs w:val="20"/>
-            <w:shd w:val="clear" w:color="auto" w:fill="FFFFFF"/>
-          </w:rPr>
-          <w:t>.</w:t>
-        </w:r>
-      </w:hyperlink>
-      <w:r>
-        <w:rPr>
-          <w:color w:val="000000"/>
-          <w:sz w:val="20"/>
-          <w:szCs w:val="20"/>
-          <w:shd w:val="clear" w:color="auto" w:fill="FFFFFF"/>
-        </w:rPr>
-        <w:t>06680</w:t>
+        <w:t xml:space="preserve">,” </w:t>
+      </w:r>
+      <w:proofErr w:type="spellStart"/>
+      <w:r>
+        <w:rPr>
+          <w:i/>
+          <w:iCs/>
+          <w:color w:val="000000"/>
+          <w:sz w:val="20"/>
+          <w:szCs w:val="20"/>
+          <w:shd w:val="clear" w:color="auto" w:fill="FFFFFF"/>
+        </w:rPr>
+        <w:t>ArXiv</w:t>
+      </w:r>
+      <w:proofErr w:type="spellEnd"/>
+      <w:r>
+        <w:rPr>
+          <w:color w:val="000000"/>
+          <w:sz w:val="20"/>
+          <w:szCs w:val="20"/>
+          <w:shd w:val="clear" w:color="auto" w:fill="FFFFFF"/>
+        </w:rPr>
+        <w:t xml:space="preserve"> </w:t>
+      </w:r>
+      <w:proofErr w:type="spellStart"/>
+      <w:r>
+        <w:rPr>
+          <w:color w:val="000000"/>
+          <w:sz w:val="20"/>
+          <w:szCs w:val="20"/>
+          <w:shd w:val="clear" w:color="auto" w:fill="FFFFFF"/>
+        </w:rPr>
+        <w:t>abs</w:t>
+      </w:r>
+      <w:proofErr w:type="spellEnd"/>
+      <w:r>
+        <w:rPr>
+          <w:color w:val="000000"/>
+          <w:sz w:val="20"/>
+          <w:szCs w:val="20"/>
+          <w:shd w:val="clear" w:color="auto" w:fill="FFFFFF"/>
+        </w:rPr>
+        <w:t>/1912.06680 (2019)</w:t>
       </w:r>
     </w:p>
     <w:p>
@@ -10800,6 +11219,7 @@
         </w:numPr>
         <w:spacing w:before="0" w:beforeAutospacing="0" w:after="0" w:afterAutospacing="0"/>
         <w:ind w:right="-20"/>
+        <w:jc w:val="both"/>
         <w:textAlignment w:val="baseline"/>
         <w:rPr>
           <w:color w:val="000000"/>
@@ -10808,16 +11228,22 @@
         </w:rPr>
       </w:pPr>
       <w:bookmarkStart w:id="9" w:name="_Ref58607801"/>
-      <w:proofErr w:type="spellStart"/>
-      <w:r>
-        <w:rPr>
-          <w:color w:val="000000"/>
-          <w:sz w:val="20"/>
-          <w:szCs w:val="20"/>
-        </w:rPr>
-        <w:t>Oskari</w:t>
-      </w:r>
-      <w:proofErr w:type="spellEnd"/>
+      <w:r>
+        <w:rPr>
+          <w:color w:val="000000"/>
+          <w:sz w:val="20"/>
+          <w:szCs w:val="20"/>
+        </w:rPr>
+        <w:t>O</w:t>
+      </w:r>
+      <w:r>
+        <w:rPr>
+          <w:color w:val="000000"/>
+          <w:sz w:val="20"/>
+          <w:szCs w:val="20"/>
+        </w:rPr>
+        <w:t>.</w:t>
+      </w:r>
       <w:r>
         <w:rPr>
           <w:color w:val="000000"/>
@@ -10842,7 +11268,31 @@
           <w:sz w:val="20"/>
           <w:szCs w:val="20"/>
         </w:rPr>
-        <w:t xml:space="preserve"> and Neil </w:t>
+        <w:t>,</w:t>
+      </w:r>
+      <w:r>
+        <w:rPr>
+          <w:color w:val="000000"/>
+          <w:sz w:val="20"/>
+          <w:szCs w:val="20"/>
+        </w:rPr>
+        <w:t xml:space="preserve"> N</w:t>
+      </w:r>
+      <w:r>
+        <w:rPr>
+          <w:color w:val="000000"/>
+          <w:sz w:val="20"/>
+          <w:szCs w:val="20"/>
+        </w:rPr>
+        <w:t>.</w:t>
+      </w:r>
+      <w:r>
+        <w:rPr>
+          <w:color w:val="000000"/>
+          <w:sz w:val="20"/>
+          <w:szCs w:val="20"/>
+        </w:rPr>
+        <w:t xml:space="preserve"> </w:t>
       </w:r>
       <w:proofErr w:type="spellStart"/>
       <w:r>
@@ -10860,7 +11310,47 @@
           <w:sz w:val="20"/>
           <w:szCs w:val="20"/>
         </w:rPr>
-        <w:t xml:space="preserve"> and Michael Bradley </w:t>
+        <w:t>,</w:t>
+      </w:r>
+      <w:r>
+        <w:rPr>
+          <w:color w:val="000000"/>
+          <w:sz w:val="20"/>
+          <w:szCs w:val="20"/>
+        </w:rPr>
+        <w:t xml:space="preserve"> M</w:t>
+      </w:r>
+      <w:r>
+        <w:rPr>
+          <w:color w:val="000000"/>
+          <w:sz w:val="20"/>
+          <w:szCs w:val="20"/>
+        </w:rPr>
+        <w:t>.</w:t>
+      </w:r>
+      <w:r>
+        <w:rPr>
+          <w:color w:val="000000"/>
+          <w:sz w:val="20"/>
+          <w:szCs w:val="20"/>
+        </w:rPr>
+        <w:t xml:space="preserve"> B</w:t>
+      </w:r>
+      <w:r>
+        <w:rPr>
+          <w:color w:val="000000"/>
+          <w:sz w:val="20"/>
+          <w:szCs w:val="20"/>
+        </w:rPr>
+        <w:t>.</w:t>
+      </w:r>
+      <w:r>
+        <w:rPr>
+          <w:color w:val="000000"/>
+          <w:sz w:val="20"/>
+          <w:szCs w:val="20"/>
+        </w:rPr>
+        <w:t xml:space="preserve"> </w:t>
       </w:r>
       <w:proofErr w:type="spellStart"/>
       <w:r>
@@ -10878,7 +11368,31 @@
           <w:sz w:val="20"/>
           <w:szCs w:val="20"/>
         </w:rPr>
-        <w:t xml:space="preserve"> and Michael Bowling</w:t>
+        <w:t>.</w:t>
+      </w:r>
+      <w:r>
+        <w:rPr>
+          <w:color w:val="000000"/>
+          <w:sz w:val="20"/>
+          <w:szCs w:val="20"/>
+        </w:rPr>
+        <w:t xml:space="preserve"> and M</w:t>
+      </w:r>
+      <w:r>
+        <w:rPr>
+          <w:color w:val="000000"/>
+          <w:sz w:val="20"/>
+          <w:szCs w:val="20"/>
+        </w:rPr>
+        <w:t>. </w:t>
+      </w:r>
+      <w:r>
+        <w:rPr>
+          <w:color w:val="000000"/>
+          <w:sz w:val="20"/>
+          <w:szCs w:val="20"/>
+        </w:rPr>
+        <w:t>Bowling</w:t>
       </w:r>
       <w:r>
         <w:rPr>
@@ -10888,7 +11402,6 @@
         </w:rPr>
         <w:t xml:space="preserve">, </w:t>
       </w:r>
-      <w:proofErr w:type="gramStart"/>
       <w:r>
         <w:rPr>
           <w:color w:val="000000"/>
@@ -10897,9 +11410,6 @@
         </w:rPr>
         <w:t>“</w:t>
       </w:r>
-      <w:r>
-        <w:t xml:space="preserve"> </w:t>
-      </w:r>
       <w:proofErr w:type="spellStart"/>
       <w:r>
         <w:rPr>
@@ -10910,7 +11420,6 @@
         <w:t>Solving</w:t>
       </w:r>
       <w:proofErr w:type="spellEnd"/>
-      <w:proofErr w:type="gramEnd"/>
       <w:r>
         <w:rPr>
           <w:color w:val="000000"/>
@@ -10953,17 +11462,187 @@
           <w:sz w:val="20"/>
           <w:szCs w:val="20"/>
         </w:rPr>
-        <w:t xml:space="preserve">,” 2015, </w:t>
-      </w:r>
-      <w:r>
-        <w:rPr>
-          <w:color w:val="000000"/>
-          <w:sz w:val="20"/>
-          <w:szCs w:val="20"/>
-        </w:rPr>
-        <w:t>IJCAI</w:t>
+        <w:t xml:space="preserve">,” </w:t>
+      </w:r>
+      <w:proofErr w:type="spellStart"/>
+      <w:r>
+        <w:rPr>
+          <w:i/>
+          <w:iCs/>
+          <w:color w:val="000000"/>
+          <w:sz w:val="20"/>
+          <w:szCs w:val="20"/>
+        </w:rPr>
+        <w:t>Proceedings</w:t>
+      </w:r>
+      <w:proofErr w:type="spellEnd"/>
+      <w:r>
+        <w:rPr>
+          <w:i/>
+          <w:iCs/>
+          <w:color w:val="000000"/>
+          <w:sz w:val="20"/>
+          <w:szCs w:val="20"/>
+        </w:rPr>
+        <w:t xml:space="preserve"> of </w:t>
+      </w:r>
+      <w:proofErr w:type="spellStart"/>
+      <w:r>
+        <w:rPr>
+          <w:i/>
+          <w:iCs/>
+          <w:color w:val="000000"/>
+          <w:sz w:val="20"/>
+          <w:szCs w:val="20"/>
+        </w:rPr>
+        <w:t>the</w:t>
+      </w:r>
+      <w:proofErr w:type="spellEnd"/>
+      <w:r>
+        <w:rPr>
+          <w:i/>
+          <w:iCs/>
+          <w:color w:val="000000"/>
+          <w:sz w:val="20"/>
+          <w:szCs w:val="20"/>
+        </w:rPr>
+        <w:t xml:space="preserve"> 24th International </w:t>
+      </w:r>
+      <w:proofErr w:type="spellStart"/>
+      <w:r>
+        <w:rPr>
+          <w:i/>
+          <w:iCs/>
+          <w:color w:val="000000"/>
+          <w:sz w:val="20"/>
+          <w:szCs w:val="20"/>
+        </w:rPr>
+        <w:t>Conference</w:t>
+      </w:r>
+      <w:proofErr w:type="spellEnd"/>
+      <w:r>
+        <w:rPr>
+          <w:i/>
+          <w:iCs/>
+          <w:color w:val="000000"/>
+          <w:sz w:val="20"/>
+          <w:szCs w:val="20"/>
+        </w:rPr>
+        <w:t xml:space="preserve"> </w:t>
+      </w:r>
+      <w:proofErr w:type="spellStart"/>
+      <w:r>
+        <w:rPr>
+          <w:i/>
+          <w:iCs/>
+          <w:color w:val="000000"/>
+          <w:sz w:val="20"/>
+          <w:szCs w:val="20"/>
+        </w:rPr>
+        <w:t>on</w:t>
+      </w:r>
+      <w:proofErr w:type="spellEnd"/>
+      <w:r>
+        <w:rPr>
+          <w:i/>
+          <w:iCs/>
+          <w:color w:val="000000"/>
+          <w:sz w:val="20"/>
+          <w:szCs w:val="20"/>
+        </w:rPr>
+        <w:t xml:space="preserve"> </w:t>
+      </w:r>
+      <w:proofErr w:type="spellStart"/>
+      <w:r>
+        <w:rPr>
+          <w:i/>
+          <w:iCs/>
+          <w:color w:val="000000"/>
+          <w:sz w:val="20"/>
+          <w:szCs w:val="20"/>
+        </w:rPr>
+        <w:t>Artificial</w:t>
+      </w:r>
+      <w:proofErr w:type="spellEnd"/>
+      <w:r>
+        <w:rPr>
+          <w:i/>
+          <w:iCs/>
+          <w:color w:val="000000"/>
+          <w:sz w:val="20"/>
+          <w:szCs w:val="20"/>
+        </w:rPr>
+        <w:t xml:space="preserve"> </w:t>
+      </w:r>
+      <w:proofErr w:type="spellStart"/>
+      <w:r>
+        <w:rPr>
+          <w:i/>
+          <w:iCs/>
+          <w:color w:val="000000"/>
+          <w:sz w:val="20"/>
+          <w:szCs w:val="20"/>
+        </w:rPr>
+        <w:t>Intelligence</w:t>
+      </w:r>
+      <w:proofErr w:type="spellEnd"/>
+      <w:r>
+        <w:rPr>
+          <w:color w:val="000000"/>
+          <w:sz w:val="20"/>
+          <w:szCs w:val="20"/>
+        </w:rPr>
+        <w:t>,</w:t>
+      </w:r>
+      <w:r>
+        <w:rPr>
+          <w:color w:val="000000"/>
+          <w:sz w:val="20"/>
+          <w:szCs w:val="20"/>
+        </w:rPr>
+        <w:t xml:space="preserve"> pp. </w:t>
+      </w:r>
+      <w:r>
+        <w:rPr>
+          <w:color w:val="000000"/>
+          <w:sz w:val="20"/>
+          <w:szCs w:val="20"/>
+        </w:rPr>
+        <w:t>645–652</w:t>
+      </w:r>
+      <w:r>
+        <w:rPr>
+          <w:color w:val="000000"/>
+          <w:sz w:val="20"/>
+          <w:szCs w:val="20"/>
+        </w:rPr>
+        <w:t>,</w:t>
+      </w:r>
+      <w:r>
+        <w:rPr>
+          <w:color w:val="000000"/>
+          <w:sz w:val="20"/>
+          <w:szCs w:val="20"/>
+        </w:rPr>
+        <w:t xml:space="preserve"> </w:t>
+      </w:r>
+      <w:r>
+        <w:rPr>
+          <w:color w:val="000000"/>
+          <w:sz w:val="20"/>
+          <w:szCs w:val="20"/>
+        </w:rPr>
+        <w:t>2015</w:t>
       </w:r>
       <w:bookmarkEnd w:id="9"/>
+      <w:r>
+        <w:rPr>
+          <w:color w:val="000000"/>
+          <w:sz w:val="20"/>
+          <w:szCs w:val="20"/>
+        </w:rPr>
+        <w:t>.</w:t>
+      </w:r>
     </w:p>
     <w:p>
       <w:pPr>
@@ -10974,6 +11653,7 @@
         </w:numPr>
         <w:spacing w:before="0" w:beforeAutospacing="0" w:after="0" w:afterAutospacing="0"/>
         <w:ind w:right="-20"/>
+        <w:jc w:val="both"/>
         <w:textAlignment w:val="baseline"/>
         <w:rPr>
           <w:color w:val="000000"/>
@@ -10988,20 +11668,48 @@
           <w:sz w:val="20"/>
           <w:szCs w:val="20"/>
         </w:rPr>
-        <w:t xml:space="preserve">Johannes </w:t>
-      </w:r>
-      <w:proofErr w:type="spellStart"/>
-      <w:proofErr w:type="gramStart"/>
-      <w:r>
-        <w:rPr>
-          <w:color w:val="000000"/>
-          <w:sz w:val="20"/>
-          <w:szCs w:val="20"/>
-        </w:rPr>
-        <w:t>Heinrich,David</w:t>
-      </w:r>
-      <w:proofErr w:type="spellEnd"/>
-      <w:proofErr w:type="gramEnd"/>
+        <w:t>J</w:t>
+      </w:r>
+      <w:r>
+        <w:rPr>
+          <w:color w:val="000000"/>
+          <w:sz w:val="20"/>
+          <w:szCs w:val="20"/>
+        </w:rPr>
+        <w:t>.</w:t>
+      </w:r>
+      <w:r>
+        <w:rPr>
+          <w:color w:val="000000"/>
+          <w:sz w:val="20"/>
+          <w:szCs w:val="20"/>
+        </w:rPr>
+        <w:t xml:space="preserve"> Heinrich</w:t>
+      </w:r>
+      <w:r>
+        <w:rPr>
+          <w:color w:val="000000"/>
+          <w:sz w:val="20"/>
+          <w:szCs w:val="20"/>
+        </w:rPr>
+        <w:t xml:space="preserve"> and </w:t>
+      </w:r>
+      <w:r>
+        <w:rPr>
+          <w:color w:val="000000"/>
+          <w:sz w:val="20"/>
+          <w:szCs w:val="20"/>
+        </w:rPr>
+        <w:t>D</w:t>
+      </w:r>
+      <w:r>
+        <w:rPr>
+          <w:color w:val="000000"/>
+          <w:sz w:val="20"/>
+          <w:szCs w:val="20"/>
+        </w:rPr>
+        <w:t>.</w:t>
+      </w:r>
       <w:r>
         <w:rPr>
           <w:color w:val="000000"/>
@@ -11116,36 +11824,47 @@
           <w:sz w:val="20"/>
           <w:szCs w:val="20"/>
         </w:rPr>
-        <w:t xml:space="preserve">,” 2016, </w:t>
-      </w:r>
-      <w:proofErr w:type="spellStart"/>
-      <w:r>
-        <w:rPr>
-          <w:color w:val="000000"/>
-          <w:sz w:val="20"/>
-          <w:szCs w:val="20"/>
-        </w:rPr>
-        <w:t>Available</w:t>
-      </w:r>
-      <w:proofErr w:type="spellEnd"/>
-      <w:r>
-        <w:rPr>
-          <w:color w:val="000000"/>
-          <w:sz w:val="20"/>
-          <w:szCs w:val="20"/>
-        </w:rPr>
-        <w:t xml:space="preserve">: </w:t>
-      </w:r>
-      <w:r>
-        <w:rPr>
-          <w:color w:val="000000"/>
-          <w:sz w:val="20"/>
-          <w:szCs w:val="20"/>
-          <w:shd w:val="clear" w:color="auto" w:fill="FFFFFF"/>
-        </w:rPr>
-        <w:t>arXiv:1603.01121</w:t>
+        <w:t xml:space="preserve">,” </w:t>
       </w:r>
       <w:bookmarkEnd w:id="10"/>
+      <w:proofErr w:type="spellStart"/>
+      <w:r>
+        <w:rPr>
+          <w:i/>
+          <w:iCs/>
+          <w:color w:val="000000"/>
+          <w:sz w:val="20"/>
+          <w:szCs w:val="20"/>
+        </w:rPr>
+        <w:t>ArXiv</w:t>
+      </w:r>
+      <w:proofErr w:type="spellEnd"/>
+      <w:r>
+        <w:rPr>
+          <w:color w:val="000000"/>
+          <w:sz w:val="20"/>
+          <w:szCs w:val="20"/>
+        </w:rPr>
+        <w:t xml:space="preserve"> </w:t>
+      </w:r>
+      <w:proofErr w:type="spellStart"/>
+      <w:r>
+        <w:rPr>
+          <w:color w:val="000000"/>
+          <w:sz w:val="20"/>
+          <w:szCs w:val="20"/>
+        </w:rPr>
+        <w:t>abs</w:t>
+      </w:r>
+      <w:proofErr w:type="spellEnd"/>
+      <w:r>
+        <w:rPr>
+          <w:color w:val="000000"/>
+          <w:sz w:val="20"/>
+          <w:szCs w:val="20"/>
+        </w:rPr>
+        <w:t>/1603.01121 (2016)</w:t>
+      </w:r>
     </w:p>
     <w:p>
       <w:pPr>
@@ -11156,6 +11875,7 @@
         </w:numPr>
         <w:spacing w:before="0" w:beforeAutospacing="0" w:after="0" w:afterAutospacing="0"/>
         <w:ind w:right="-20"/>
+        <w:jc w:val="both"/>
         <w:textAlignment w:val="baseline"/>
         <w:rPr>
           <w:color w:val="000000"/>
@@ -11164,16 +11884,22 @@
         </w:rPr>
       </w:pPr>
       <w:bookmarkStart w:id="11" w:name="_Ref58607856"/>
-      <w:proofErr w:type="spellStart"/>
-      <w:r>
-        <w:rPr>
-          <w:color w:val="000000"/>
-          <w:sz w:val="20"/>
-          <w:szCs w:val="20"/>
-        </w:rPr>
-        <w:t>Matej</w:t>
-      </w:r>
-      <w:proofErr w:type="spellEnd"/>
+      <w:r>
+        <w:rPr>
+          <w:color w:val="000000"/>
+          <w:sz w:val="20"/>
+          <w:szCs w:val="20"/>
+        </w:rPr>
+        <w:t>M</w:t>
+      </w:r>
+      <w:r>
+        <w:rPr>
+          <w:color w:val="000000"/>
+          <w:sz w:val="20"/>
+          <w:szCs w:val="20"/>
+        </w:rPr>
+        <w:t>.</w:t>
+      </w:r>
       <w:r>
         <w:rPr>
           <w:color w:val="000000"/>
@@ -11214,7 +11940,23 @@
           <w:sz w:val="20"/>
           <w:szCs w:val="20"/>
         </w:rPr>
-        <w:t xml:space="preserve">Martin </w:t>
+        <w:t>M</w:t>
+      </w:r>
+      <w:r>
+        <w:rPr>
+          <w:color w:val="000000"/>
+          <w:sz w:val="20"/>
+          <w:szCs w:val="20"/>
+        </w:rPr>
+        <w:t>.</w:t>
+      </w:r>
+      <w:r>
+        <w:rPr>
+          <w:color w:val="000000"/>
+          <w:sz w:val="20"/>
+          <w:szCs w:val="20"/>
+        </w:rPr>
+        <w:t xml:space="preserve"> </w:t>
       </w:r>
       <w:proofErr w:type="spellStart"/>
       <w:r>
@@ -11248,7 +11990,23 @@
           <w:sz w:val="20"/>
           <w:szCs w:val="20"/>
         </w:rPr>
-        <w:t xml:space="preserve">Neil </w:t>
+        <w:t>N</w:t>
+      </w:r>
+      <w:r>
+        <w:rPr>
+          <w:color w:val="000000"/>
+          <w:sz w:val="20"/>
+          <w:szCs w:val="20"/>
+        </w:rPr>
+        <w:t>.</w:t>
+      </w:r>
+      <w:r>
+        <w:rPr>
+          <w:color w:val="000000"/>
+          <w:sz w:val="20"/>
+          <w:szCs w:val="20"/>
+        </w:rPr>
+        <w:t xml:space="preserve"> </w:t>
       </w:r>
       <w:proofErr w:type="spellStart"/>
       <w:r>
@@ -11282,7 +12040,23 @@
           <w:sz w:val="20"/>
           <w:szCs w:val="20"/>
         </w:rPr>
-        <w:t xml:space="preserve">Viliam </w:t>
+        <w:t>V</w:t>
+      </w:r>
+      <w:r>
+        <w:rPr>
+          <w:color w:val="000000"/>
+          <w:sz w:val="20"/>
+          <w:szCs w:val="20"/>
+        </w:rPr>
+        <w:t>.</w:t>
+      </w:r>
+      <w:r>
+        <w:rPr>
+          <w:color w:val="000000"/>
+          <w:sz w:val="20"/>
+          <w:szCs w:val="20"/>
+        </w:rPr>
+        <w:t xml:space="preserve"> </w:t>
       </w:r>
       <w:proofErr w:type="spellStart"/>
       <w:r>
@@ -11310,23 +12084,21 @@
         </w:rPr>
         <w:t xml:space="preserve"> </w:t>
       </w:r>
-      <w:proofErr w:type="spellStart"/>
-      <w:r>
-        <w:rPr>
-          <w:color w:val="000000"/>
-          <w:sz w:val="20"/>
-          <w:szCs w:val="20"/>
-        </w:rPr>
-        <w:t>Dustin</w:t>
-      </w:r>
-      <w:proofErr w:type="spellEnd"/>
-      <w:r>
-        <w:rPr>
-          <w:color w:val="000000"/>
-          <w:sz w:val="20"/>
-          <w:szCs w:val="20"/>
-        </w:rPr>
-        <w:t xml:space="preserve"> </w:t>
+      <w:r>
+        <w:rPr>
+          <w:color w:val="000000"/>
+          <w:sz w:val="20"/>
+          <w:szCs w:val="20"/>
+        </w:rPr>
+        <w:t>D</w:t>
+      </w:r>
+      <w:r>
+        <w:rPr>
+          <w:color w:val="000000"/>
+          <w:sz w:val="20"/>
+          <w:szCs w:val="20"/>
+        </w:rPr>
+        <w:t>. </w:t>
       </w:r>
       <w:proofErr w:type="spellStart"/>
       <w:r>
@@ -11354,16 +12126,22 @@
         </w:rPr>
         <w:t xml:space="preserve"> </w:t>
       </w:r>
-      <w:proofErr w:type="spellStart"/>
-      <w:r>
-        <w:rPr>
-          <w:color w:val="000000"/>
-          <w:sz w:val="20"/>
-          <w:szCs w:val="20"/>
-        </w:rPr>
-        <w:t>Nolan</w:t>
-      </w:r>
-      <w:proofErr w:type="spellEnd"/>
+      <w:r>
+        <w:rPr>
+          <w:color w:val="000000"/>
+          <w:sz w:val="20"/>
+          <w:szCs w:val="20"/>
+        </w:rPr>
+        <w:t>N</w:t>
+      </w:r>
+      <w:r>
+        <w:rPr>
+          <w:color w:val="000000"/>
+          <w:sz w:val="20"/>
+          <w:szCs w:val="20"/>
+        </w:rPr>
+        <w:t>.</w:t>
+      </w:r>
       <w:r>
         <w:rPr>
           <w:color w:val="000000"/>
@@ -11380,16 +12158,22 @@
         </w:rPr>
         <w:t xml:space="preserve"> </w:t>
       </w:r>
-      <w:proofErr w:type="spellStart"/>
-      <w:r>
-        <w:rPr>
-          <w:color w:val="000000"/>
-          <w:sz w:val="20"/>
-          <w:szCs w:val="20"/>
-        </w:rPr>
-        <w:t>Trevor</w:t>
-      </w:r>
-      <w:proofErr w:type="spellEnd"/>
+      <w:r>
+        <w:rPr>
+          <w:color w:val="000000"/>
+          <w:sz w:val="20"/>
+          <w:szCs w:val="20"/>
+        </w:rPr>
+        <w:t>T</w:t>
+      </w:r>
+      <w:r>
+        <w:rPr>
+          <w:color w:val="000000"/>
+          <w:sz w:val="20"/>
+          <w:szCs w:val="20"/>
+        </w:rPr>
+        <w:t>.</w:t>
+      </w:r>
       <w:r>
         <w:rPr>
           <w:color w:val="000000"/>
@@ -11412,7 +12196,23 @@
           <w:sz w:val="20"/>
           <w:szCs w:val="20"/>
         </w:rPr>
-        <w:t xml:space="preserve">Kevin </w:t>
+        <w:t>K</w:t>
+      </w:r>
+      <w:r>
+        <w:rPr>
+          <w:color w:val="000000"/>
+          <w:sz w:val="20"/>
+          <w:szCs w:val="20"/>
+        </w:rPr>
+        <w:t>.</w:t>
+      </w:r>
+      <w:r>
+        <w:rPr>
+          <w:color w:val="000000"/>
+          <w:sz w:val="20"/>
+          <w:szCs w:val="20"/>
+        </w:rPr>
+        <w:t xml:space="preserve"> </w:t>
       </w:r>
       <w:proofErr w:type="spellStart"/>
       <w:r>
@@ -11446,7 +12246,15 @@
           <w:sz w:val="20"/>
           <w:szCs w:val="20"/>
         </w:rPr>
-        <w:t xml:space="preserve">Michael </w:t>
+        <w:t>M</w:t>
+      </w:r>
+      <w:r>
+        <w:rPr>
+          <w:color w:val="000000"/>
+          <w:sz w:val="20"/>
+          <w:szCs w:val="20"/>
+        </w:rPr>
+        <w:t>. </w:t>
       </w:r>
       <w:proofErr w:type="spellStart"/>
       <w:r>
@@ -11480,7 +12288,31 @@
           <w:sz w:val="20"/>
           <w:szCs w:val="20"/>
         </w:rPr>
-        <w:t>Michael Bowling “</w:t>
+        <w:t xml:space="preserve">and </w:t>
+      </w:r>
+      <w:r>
+        <w:rPr>
+          <w:color w:val="000000"/>
+          <w:sz w:val="20"/>
+          <w:szCs w:val="20"/>
+        </w:rPr>
+        <w:t>M</w:t>
+      </w:r>
+      <w:r>
+        <w:rPr>
+          <w:color w:val="000000"/>
+          <w:sz w:val="20"/>
+          <w:szCs w:val="20"/>
+        </w:rPr>
+        <w:t>.</w:t>
+      </w:r>
+      <w:r>
+        <w:rPr>
+          <w:color w:val="000000"/>
+          <w:sz w:val="20"/>
+          <w:szCs w:val="20"/>
+        </w:rPr>
+        <w:t xml:space="preserve"> Bowling “</w:t>
       </w:r>
       <w:proofErr w:type="spellStart"/>
       <w:r>
@@ -11588,36 +12420,101 @@
           <w:sz w:val="20"/>
           <w:szCs w:val="20"/>
         </w:rPr>
-        <w:t xml:space="preserve">,” 2017, </w:t>
-      </w:r>
-      <w:proofErr w:type="spellStart"/>
-      <w:r>
-        <w:rPr>
-          <w:color w:val="000000"/>
-          <w:sz w:val="20"/>
-          <w:szCs w:val="20"/>
-        </w:rPr>
-        <w:t>Available</w:t>
-      </w:r>
-      <w:proofErr w:type="spellEnd"/>
-      <w:r>
-        <w:rPr>
-          <w:color w:val="000000"/>
-          <w:sz w:val="20"/>
-          <w:szCs w:val="20"/>
-        </w:rPr>
-        <w:t xml:space="preserve">: </w:t>
-      </w:r>
-      <w:r>
-        <w:rPr>
-          <w:color w:val="000000"/>
-          <w:sz w:val="20"/>
-          <w:szCs w:val="20"/>
-          <w:shd w:val="clear" w:color="auto" w:fill="FFFFFF"/>
-        </w:rPr>
-        <w:t>arXiv:1701.01724v3</w:t>
+        <w:t xml:space="preserve">,” </w:t>
+      </w:r>
+      <w:r>
+        <w:rPr>
+          <w:i/>
+          <w:iCs/>
+          <w:color w:val="000000"/>
+          <w:sz w:val="20"/>
+          <w:szCs w:val="20"/>
+        </w:rPr>
+        <w:t>Science</w:t>
+      </w:r>
+      <w:r>
+        <w:rPr>
+          <w:color w:val="000000"/>
+          <w:sz w:val="20"/>
+          <w:szCs w:val="20"/>
+        </w:rPr>
+        <w:t xml:space="preserve">, </w:t>
+      </w:r>
+      <w:proofErr w:type="spellStart"/>
+      <w:r>
+        <w:rPr>
+          <w:color w:val="000000"/>
+          <w:sz w:val="20"/>
+          <w:szCs w:val="20"/>
+        </w:rPr>
+        <w:t>vol</w:t>
+      </w:r>
+      <w:proofErr w:type="spellEnd"/>
+      <w:r>
+        <w:rPr>
+          <w:color w:val="000000"/>
+          <w:sz w:val="20"/>
+          <w:szCs w:val="20"/>
+        </w:rPr>
+        <w:t xml:space="preserve">. 356, no. </w:t>
+      </w:r>
+      <w:r>
+        <w:rPr>
+          <w:color w:val="000000"/>
+          <w:sz w:val="20"/>
+          <w:szCs w:val="20"/>
+        </w:rPr>
+        <w:t>6337</w:t>
+      </w:r>
+      <w:r>
+        <w:rPr>
+          <w:color w:val="000000"/>
+          <w:sz w:val="20"/>
+          <w:szCs w:val="20"/>
+        </w:rPr>
+        <w:t xml:space="preserve">, pp. </w:t>
+      </w:r>
+      <w:r>
+        <w:rPr>
+          <w:color w:val="000000"/>
+          <w:sz w:val="20"/>
+          <w:szCs w:val="20"/>
+        </w:rPr>
+        <w:t>508–513</w:t>
+      </w:r>
+      <w:r>
+        <w:rPr>
+          <w:color w:val="000000"/>
+          <w:sz w:val="20"/>
+          <w:szCs w:val="20"/>
+        </w:rPr>
+        <w:t>,</w:t>
+      </w:r>
+      <w:r>
+        <w:rPr>
+          <w:color w:val="000000"/>
+          <w:sz w:val="20"/>
+          <w:szCs w:val="20"/>
+        </w:rPr>
+        <w:t xml:space="preserve"> </w:t>
+      </w:r>
+      <w:r>
+        <w:rPr>
+          <w:color w:val="000000"/>
+          <w:sz w:val="20"/>
+          <w:szCs w:val="20"/>
+        </w:rPr>
+        <w:t>2017</w:t>
       </w:r>
       <w:bookmarkEnd w:id="11"/>
+      <w:r>
+        <w:rPr>
+          <w:color w:val="000000"/>
+          <w:sz w:val="20"/>
+          <w:szCs w:val="20"/>
+        </w:rPr>
+        <w:t>.</w:t>
+      </w:r>
     </w:p>
     <w:p>
       <w:pPr>
@@ -11628,6 +12525,7 @@
         </w:numPr>
         <w:spacing w:before="0" w:beforeAutospacing="0" w:after="0" w:afterAutospacing="0"/>
         <w:ind w:right="-20"/>
+        <w:jc w:val="both"/>
         <w:textAlignment w:val="baseline"/>
         <w:rPr>
           <w:color w:val="000000"/>
@@ -11636,34 +12534,54 @@
         </w:rPr>
       </w:pPr>
       <w:bookmarkStart w:id="12" w:name="_Ref58607868"/>
-      <w:proofErr w:type="spellStart"/>
-      <w:r>
-        <w:rPr>
-          <w:color w:val="000000"/>
-          <w:sz w:val="20"/>
-          <w:szCs w:val="20"/>
-        </w:rPr>
-        <w:t>Noam</w:t>
-      </w:r>
-      <w:proofErr w:type="spellEnd"/>
-      <w:r>
-        <w:rPr>
-          <w:color w:val="000000"/>
-          <w:sz w:val="20"/>
-          <w:szCs w:val="20"/>
-        </w:rPr>
-        <w:t xml:space="preserve"> Brown, </w:t>
-      </w:r>
-      <w:proofErr w:type="spellStart"/>
-      <w:r>
-        <w:rPr>
-          <w:color w:val="000000"/>
-          <w:sz w:val="20"/>
-          <w:szCs w:val="20"/>
-        </w:rPr>
-        <w:t>Tuomas</w:t>
-      </w:r>
-      <w:proofErr w:type="spellEnd"/>
+      <w:r>
+        <w:rPr>
+          <w:color w:val="000000"/>
+          <w:sz w:val="20"/>
+          <w:szCs w:val="20"/>
+        </w:rPr>
+        <w:t>N</w:t>
+      </w:r>
+      <w:r>
+        <w:rPr>
+          <w:color w:val="000000"/>
+          <w:sz w:val="20"/>
+          <w:szCs w:val="20"/>
+        </w:rPr>
+        <w:t>.</w:t>
+      </w:r>
+      <w:r>
+        <w:rPr>
+          <w:color w:val="000000"/>
+          <w:sz w:val="20"/>
+          <w:szCs w:val="20"/>
+        </w:rPr>
+        <w:t xml:space="preserve"> Brown</w:t>
+      </w:r>
+      <w:r>
+        <w:rPr>
+          <w:color w:val="000000"/>
+          <w:sz w:val="20"/>
+          <w:szCs w:val="20"/>
+        </w:rPr>
+        <w:t xml:space="preserve"> and</w:t>
+      </w:r>
+      <w:r>
+        <w:rPr>
+          <w:color w:val="000000"/>
+          <w:sz w:val="20"/>
+          <w:szCs w:val="20"/>
+        </w:rPr>
+        <w:t xml:space="preserve"> T</w:t>
+      </w:r>
+      <w:r>
+        <w:rPr>
+          <w:color w:val="000000"/>
+          <w:sz w:val="20"/>
+          <w:szCs w:val="20"/>
+        </w:rPr>
+        <w:t>.</w:t>
+      </w:r>
       <w:r>
         <w:rPr>
           <w:color w:val="000000"/>
@@ -11814,36 +12732,40 @@
           <w:sz w:val="20"/>
           <w:szCs w:val="20"/>
         </w:rPr>
-        <w:t xml:space="preserve">,” 2018, </w:t>
-      </w:r>
-      <w:proofErr w:type="spellStart"/>
-      <w:r>
-        <w:rPr>
-          <w:color w:val="000000"/>
-          <w:sz w:val="20"/>
-          <w:szCs w:val="20"/>
-        </w:rPr>
-        <w:t>Available</w:t>
-      </w:r>
-      <w:proofErr w:type="spellEnd"/>
-      <w:r>
-        <w:rPr>
-          <w:color w:val="000000"/>
-          <w:sz w:val="20"/>
-          <w:szCs w:val="20"/>
-        </w:rPr>
-        <w:t xml:space="preserve">: </w:t>
+        <w:t xml:space="preserve">,” </w:t>
       </w:r>
       <w:proofErr w:type="gramStart"/>
       <w:r>
         <w:rPr>
-          <w:color w:val="000000"/>
-          <w:sz w:val="20"/>
-          <w:szCs w:val="20"/>
-          <w:shd w:val="clear" w:color="auto" w:fill="FFFFFF"/>
-        </w:rPr>
-        <w:t>Science,  359</w:t>
-      </w:r>
+          <w:i/>
+          <w:iCs/>
+          <w:color w:val="000000"/>
+          <w:sz w:val="20"/>
+          <w:szCs w:val="20"/>
+          <w:shd w:val="clear" w:color="auto" w:fill="FFFFFF"/>
+        </w:rPr>
+        <w:t>Science</w:t>
+      </w:r>
+      <w:r>
+        <w:rPr>
+          <w:color w:val="000000"/>
+          <w:sz w:val="20"/>
+          <w:szCs w:val="20"/>
+          <w:shd w:val="clear" w:color="auto" w:fill="FFFFFF"/>
+        </w:rPr>
+        <w:t xml:space="preserve">,  </w:t>
+      </w:r>
+      <w:proofErr w:type="spellStart"/>
+      <w:r>
+        <w:rPr>
+          <w:color w:val="000000"/>
+          <w:sz w:val="20"/>
+          <w:szCs w:val="20"/>
+          <w:shd w:val="clear" w:color="auto" w:fill="FFFFFF"/>
+        </w:rPr>
+        <w:t>vol</w:t>
+      </w:r>
+      <w:proofErr w:type="spellEnd"/>
       <w:proofErr w:type="gramEnd"/>
       <w:r>
         <w:rPr>
@@ -11852,9 +12774,63 @@
           <w:szCs w:val="20"/>
           <w:shd w:val="clear" w:color="auto" w:fill="FFFFFF"/>
         </w:rPr>
-        <w:t>, 418–424 (2018)</w:t>
+        <w:t xml:space="preserve">. </w:t>
+      </w:r>
+      <w:r>
+        <w:rPr>
+          <w:color w:val="000000"/>
+          <w:sz w:val="20"/>
+          <w:szCs w:val="20"/>
+          <w:shd w:val="clear" w:color="auto" w:fill="FFFFFF"/>
+        </w:rPr>
+        <w:t xml:space="preserve">359, </w:t>
+      </w:r>
+      <w:r>
+        <w:rPr>
+          <w:color w:val="000000"/>
+          <w:sz w:val="20"/>
+          <w:szCs w:val="20"/>
+          <w:shd w:val="clear" w:color="auto" w:fill="FFFFFF"/>
+        </w:rPr>
+        <w:t xml:space="preserve">pp. </w:t>
+      </w:r>
+      <w:r>
+        <w:rPr>
+          <w:color w:val="000000"/>
+          <w:sz w:val="20"/>
+          <w:szCs w:val="20"/>
+          <w:shd w:val="clear" w:color="auto" w:fill="FFFFFF"/>
+        </w:rPr>
+        <w:t>418–424</w:t>
+      </w:r>
+      <w:r>
+        <w:rPr>
+          <w:color w:val="000000"/>
+          <w:sz w:val="20"/>
+          <w:szCs w:val="20"/>
+          <w:shd w:val="clear" w:color="auto" w:fill="FFFFFF"/>
+        </w:rPr>
+        <w:t>,</w:t>
+      </w:r>
+      <w:r>
+        <w:rPr>
+          <w:color w:val="000000"/>
+          <w:sz w:val="20"/>
+          <w:szCs w:val="20"/>
+          <w:shd w:val="clear" w:color="auto" w:fill="FFFFFF"/>
+        </w:rPr>
+        <w:t xml:space="preserve"> 2018</w:t>
       </w:r>
       <w:bookmarkEnd w:id="12"/>
+      <w:r>
+        <w:rPr>
+          <w:color w:val="000000"/>
+          <w:sz w:val="20"/>
+          <w:szCs w:val="20"/>
+          <w:shd w:val="clear" w:color="auto" w:fill="FFFFFF"/>
+        </w:rPr>
+        <w:t>.</w:t>
+      </w:r>
     </w:p>
     <w:p>
       <w:pPr>
@@ -11865,6 +12841,7 @@
         </w:numPr>
         <w:spacing w:before="0" w:beforeAutospacing="0" w:after="0" w:afterAutospacing="0"/>
         <w:ind w:right="-20"/>
+        <w:jc w:val="both"/>
         <w:textAlignment w:val="baseline"/>
         <w:rPr>
           <w:color w:val="000000"/>
@@ -11873,34 +12850,54 @@
         </w:rPr>
       </w:pPr>
       <w:bookmarkStart w:id="13" w:name="_Ref58607876"/>
-      <w:proofErr w:type="spellStart"/>
-      <w:r>
-        <w:rPr>
-          <w:color w:val="000000"/>
-          <w:sz w:val="20"/>
-          <w:szCs w:val="20"/>
-        </w:rPr>
-        <w:t>Noam</w:t>
-      </w:r>
-      <w:proofErr w:type="spellEnd"/>
-      <w:r>
-        <w:rPr>
-          <w:color w:val="000000"/>
-          <w:sz w:val="20"/>
-          <w:szCs w:val="20"/>
-        </w:rPr>
-        <w:t xml:space="preserve"> Brown, </w:t>
-      </w:r>
-      <w:proofErr w:type="spellStart"/>
-      <w:r>
-        <w:rPr>
-          <w:color w:val="000000"/>
-          <w:sz w:val="20"/>
-          <w:szCs w:val="20"/>
-        </w:rPr>
-        <w:t>Tuomas</w:t>
-      </w:r>
-      <w:proofErr w:type="spellEnd"/>
+      <w:r>
+        <w:rPr>
+          <w:color w:val="000000"/>
+          <w:sz w:val="20"/>
+          <w:szCs w:val="20"/>
+        </w:rPr>
+        <w:t>N</w:t>
+      </w:r>
+      <w:r>
+        <w:rPr>
+          <w:color w:val="000000"/>
+          <w:sz w:val="20"/>
+          <w:szCs w:val="20"/>
+        </w:rPr>
+        <w:t>.</w:t>
+      </w:r>
+      <w:r>
+        <w:rPr>
+          <w:color w:val="000000"/>
+          <w:sz w:val="20"/>
+          <w:szCs w:val="20"/>
+        </w:rPr>
+        <w:t xml:space="preserve"> Brown</w:t>
+      </w:r>
+      <w:r>
+        <w:rPr>
+          <w:color w:val="000000"/>
+          <w:sz w:val="20"/>
+          <w:szCs w:val="20"/>
+        </w:rPr>
+        <w:t xml:space="preserve"> and</w:t>
+      </w:r>
+      <w:r>
+        <w:rPr>
+          <w:color w:val="000000"/>
+          <w:sz w:val="20"/>
+          <w:szCs w:val="20"/>
+        </w:rPr>
+        <w:t xml:space="preserve"> T</w:t>
+      </w:r>
+      <w:r>
+        <w:rPr>
+          <w:color w:val="000000"/>
+          <w:sz w:val="20"/>
+          <w:szCs w:val="20"/>
+        </w:rPr>
+        <w:t>.</w:t>
+      </w:r>
       <w:r>
         <w:rPr>
           <w:color w:val="000000"/>
@@ -11997,36 +12994,30 @@
           <w:sz w:val="20"/>
           <w:szCs w:val="20"/>
         </w:rPr>
-        <w:t xml:space="preserve">,” 2018, </w:t>
-      </w:r>
-      <w:proofErr w:type="spellStart"/>
-      <w:r>
-        <w:rPr>
-          <w:color w:val="000000"/>
-          <w:sz w:val="20"/>
-          <w:szCs w:val="20"/>
-        </w:rPr>
-        <w:t>Available</w:t>
-      </w:r>
-      <w:proofErr w:type="spellEnd"/>
-      <w:r>
-        <w:rPr>
-          <w:color w:val="000000"/>
-          <w:sz w:val="20"/>
-          <w:szCs w:val="20"/>
-        </w:rPr>
-        <w:t xml:space="preserve">: </w:t>
+        <w:t xml:space="preserve">,” </w:t>
       </w:r>
       <w:proofErr w:type="gramStart"/>
       <w:r>
         <w:rPr>
-          <w:color w:val="000000"/>
-          <w:sz w:val="20"/>
-          <w:szCs w:val="20"/>
-          <w:shd w:val="clear" w:color="auto" w:fill="FFFFFF"/>
-        </w:rPr>
-        <w:t xml:space="preserve">Science,   </w:t>
-      </w:r>
+          <w:i/>
+          <w:iCs/>
+          <w:color w:val="000000"/>
+          <w:sz w:val="20"/>
+          <w:szCs w:val="20"/>
+          <w:shd w:val="clear" w:color="auto" w:fill="FFFFFF"/>
+        </w:rPr>
+        <w:t>Science</w:t>
+      </w:r>
+      <w:r>
+        <w:rPr>
+          <w:color w:val="000000"/>
+          <w:sz w:val="20"/>
+          <w:szCs w:val="20"/>
+          <w:shd w:val="clear" w:color="auto" w:fill="FFFFFF"/>
+        </w:rPr>
+        <w:t xml:space="preserve">,   </w:t>
+      </w:r>
+      <w:proofErr w:type="spellStart"/>
       <w:proofErr w:type="gramEnd"/>
       <w:r>
         <w:rPr>
@@ -12035,9 +13026,100 @@
           <w:szCs w:val="20"/>
           <w:shd w:val="clear" w:color="auto" w:fill="FFFFFF"/>
         </w:rPr>
-        <w:t>365 (6456), 885-890 (2019)</w:t>
+        <w:t>vol</w:t>
+      </w:r>
+      <w:proofErr w:type="spellEnd"/>
+      <w:r>
+        <w:rPr>
+          <w:color w:val="000000"/>
+          <w:sz w:val="20"/>
+          <w:szCs w:val="20"/>
+          <w:shd w:val="clear" w:color="auto" w:fill="FFFFFF"/>
+        </w:rPr>
+        <w:t xml:space="preserve">. </w:t>
+      </w:r>
+      <w:r>
+        <w:rPr>
+          <w:color w:val="000000"/>
+          <w:sz w:val="20"/>
+          <w:szCs w:val="20"/>
+          <w:shd w:val="clear" w:color="auto" w:fill="FFFFFF"/>
+        </w:rPr>
+        <w:t>365</w:t>
+      </w:r>
+      <w:r>
+        <w:rPr>
+          <w:color w:val="000000"/>
+          <w:sz w:val="20"/>
+          <w:szCs w:val="20"/>
+          <w:shd w:val="clear" w:color="auto" w:fill="FFFFFF"/>
+        </w:rPr>
+        <w:t xml:space="preserve">, no. </w:t>
+      </w:r>
+      <w:r>
+        <w:rPr>
+          <w:color w:val="000000"/>
+          <w:sz w:val="20"/>
+          <w:szCs w:val="20"/>
+          <w:shd w:val="clear" w:color="auto" w:fill="FFFFFF"/>
+        </w:rPr>
+        <w:t xml:space="preserve">6456, </w:t>
+      </w:r>
+      <w:r>
+        <w:rPr>
+          <w:color w:val="000000"/>
+          <w:sz w:val="20"/>
+          <w:szCs w:val="20"/>
+          <w:shd w:val="clear" w:color="auto" w:fill="FFFFFF"/>
+        </w:rPr>
+        <w:t>pp.</w:t>
+      </w:r>
+      <w:r>
+        <w:rPr>
+          <w:color w:val="000000"/>
+          <w:sz w:val="20"/>
+          <w:szCs w:val="20"/>
+          <w:shd w:val="clear" w:color="auto" w:fill="FFFFFF"/>
+        </w:rPr>
+        <w:t> </w:t>
+      </w:r>
+      <w:r>
+        <w:rPr>
+          <w:color w:val="000000"/>
+          <w:sz w:val="20"/>
+          <w:szCs w:val="20"/>
+          <w:shd w:val="clear" w:color="auto" w:fill="FFFFFF"/>
+        </w:rPr>
+        <w:t>885-890</w:t>
+      </w:r>
+      <w:r>
+        <w:rPr>
+          <w:color w:val="000000"/>
+          <w:sz w:val="20"/>
+          <w:szCs w:val="20"/>
+          <w:shd w:val="clear" w:color="auto" w:fill="FFFFFF"/>
+        </w:rPr>
+        <w:t xml:space="preserve">, </w:t>
+      </w:r>
+      <w:r>
+        <w:rPr>
+          <w:color w:val="000000"/>
+          <w:sz w:val="20"/>
+          <w:szCs w:val="20"/>
+          <w:shd w:val="clear" w:color="auto" w:fill="FFFFFF"/>
+        </w:rPr>
+        <w:t>2019</w:t>
       </w:r>
       <w:bookmarkEnd w:id="13"/>
+      <w:r>
+        <w:rPr>
+          <w:color w:val="000000"/>
+          <w:sz w:val="20"/>
+          <w:szCs w:val="20"/>
+          <w:shd w:val="clear" w:color="auto" w:fill="FFFFFF"/>
+        </w:rPr>
+        <w:t>.</w:t>
+      </w:r>
     </w:p>
     <w:p>
       <w:pPr>
@@ -12051,19 +13133,24 @@
         <w:autoSpaceDN w:val="0"/>
         <w:adjustRightInd w:val="0"/>
         <w:ind w:right="-20"/>
+        <w:jc w:val="both"/>
         <w:rPr>
           <w:color w:val="000000"/>
         </w:rPr>
       </w:pPr>
       <w:bookmarkStart w:id="14" w:name="_Ref58517743"/>
-      <w:proofErr w:type="spellStart"/>
-      <w:r>
-        <w:rPr>
-          <w:color w:val="000000"/>
-        </w:rPr>
-        <w:t>Daochen</w:t>
-      </w:r>
-      <w:proofErr w:type="spellEnd"/>
+      <w:r>
+        <w:rPr>
+          <w:color w:val="000000"/>
+        </w:rPr>
+        <w:t>D</w:t>
+      </w:r>
+      <w:r>
+        <w:rPr>
+          <w:color w:val="000000"/>
+        </w:rPr>
+        <w:t>.</w:t>
+      </w:r>
       <w:r>
         <w:rPr>
           <w:color w:val="000000"/>
@@ -12082,77 +13169,103 @@
         <w:rPr>
           <w:color w:val="000000"/>
         </w:rPr>
-        <w:t xml:space="preserve">, </w:t>
-      </w:r>
-      <w:proofErr w:type="spellStart"/>
-      <w:r>
-        <w:rPr>
-          <w:color w:val="000000"/>
-        </w:rPr>
-        <w:t>Kwei-Herng</w:t>
-      </w:r>
-      <w:proofErr w:type="spellEnd"/>
-      <w:r>
-        <w:rPr>
-          <w:color w:val="000000"/>
-        </w:rPr>
-        <w:t xml:space="preserve"> Lai, </w:t>
-      </w:r>
-      <w:proofErr w:type="spellStart"/>
-      <w:r>
-        <w:rPr>
-          <w:color w:val="000000"/>
-        </w:rPr>
-        <w:t>Yuanpu</w:t>
-      </w:r>
-      <w:proofErr w:type="spellEnd"/>
-      <w:r>
-        <w:rPr>
-          <w:color w:val="000000"/>
-        </w:rPr>
-        <w:t xml:space="preserve"> Cao, </w:t>
-      </w:r>
-      <w:proofErr w:type="spellStart"/>
-      <w:r>
-        <w:rPr>
-          <w:color w:val="000000"/>
-        </w:rPr>
-        <w:t>Songyi</w:t>
-      </w:r>
-      <w:proofErr w:type="spellEnd"/>
-      <w:r>
-        <w:rPr>
-          <w:color w:val="000000"/>
-        </w:rPr>
-        <w:t xml:space="preserve"> Huang, </w:t>
-      </w:r>
-      <w:proofErr w:type="spellStart"/>
-      <w:r>
-        <w:rPr>
-          <w:color w:val="000000"/>
-        </w:rPr>
-        <w:t>Ruzhe</w:t>
-      </w:r>
-      <w:proofErr w:type="spellEnd"/>
-      <w:r>
-        <w:rPr>
-          <w:color w:val="000000"/>
-        </w:rPr>
-        <w:t xml:space="preserve"> Wei, </w:t>
-      </w:r>
-      <w:proofErr w:type="spellStart"/>
-      <w:r>
-        <w:rPr>
-          <w:color w:val="000000"/>
-        </w:rPr>
-        <w:t>Junyu</w:t>
-      </w:r>
-      <w:proofErr w:type="spellEnd"/>
-      <w:r>
-        <w:rPr>
-          <w:color w:val="000000"/>
-        </w:rPr>
-        <w:t xml:space="preserve"> Guo and Xia Hu, “</w:t>
+        <w:t>, K</w:t>
+      </w:r>
+      <w:r>
+        <w:rPr>
+          <w:color w:val="000000"/>
+        </w:rPr>
+        <w:t>.</w:t>
+      </w:r>
+      <w:r>
+        <w:rPr>
+          <w:color w:val="000000"/>
+        </w:rPr>
+        <w:t>-H</w:t>
+      </w:r>
+      <w:r>
+        <w:rPr>
+          <w:color w:val="000000"/>
+        </w:rPr>
+        <w:t>.</w:t>
+      </w:r>
+      <w:r>
+        <w:rPr>
+          <w:color w:val="000000"/>
+        </w:rPr>
+        <w:t xml:space="preserve"> Lai, Y</w:t>
+      </w:r>
+      <w:r>
+        <w:rPr>
+          <w:color w:val="000000"/>
+        </w:rPr>
+        <w:t>.</w:t>
+      </w:r>
+      <w:r>
+        <w:rPr>
+          <w:color w:val="000000"/>
+        </w:rPr>
+        <w:t xml:space="preserve"> Cao, S</w:t>
+      </w:r>
+      <w:r>
+        <w:rPr>
+          <w:color w:val="000000"/>
+        </w:rPr>
+        <w:t xml:space="preserve">. </w:t>
+      </w:r>
+      <w:r>
+        <w:rPr>
+          <w:color w:val="000000"/>
+        </w:rPr>
+        <w:t>Huang, R</w:t>
+      </w:r>
+      <w:r>
+        <w:rPr>
+          <w:color w:val="000000"/>
+        </w:rPr>
+        <w:t>.</w:t>
+      </w:r>
+      <w:r>
+        <w:rPr>
+          <w:color w:val="000000"/>
+        </w:rPr>
+        <w:t xml:space="preserve"> Wei, J</w:t>
+      </w:r>
+      <w:r>
+        <w:rPr>
+          <w:color w:val="000000"/>
+        </w:rPr>
+        <w:t>.</w:t>
+      </w:r>
+      <w:r>
+        <w:rPr>
+          <w:color w:val="000000"/>
+        </w:rPr>
+        <w:t xml:space="preserve"> Guo</w:t>
+      </w:r>
+      <w:r>
+        <w:rPr>
+          <w:color w:val="000000"/>
+        </w:rPr>
+        <w:t>,</w:t>
+      </w:r>
+      <w:r>
+        <w:rPr>
+          <w:color w:val="000000"/>
+        </w:rPr>
+        <w:t xml:space="preserve"> and X</w:t>
+      </w:r>
+      <w:r>
+        <w:rPr>
+          <w:color w:val="000000"/>
+        </w:rPr>
+        <w:t>.</w:t>
+      </w:r>
+      <w:r>
+        <w:rPr>
+          <w:color w:val="000000"/>
+        </w:rPr>
+        <w:t xml:space="preserve"> Hu, “</w:t>
       </w:r>
       <w:proofErr w:type="spellStart"/>
       <w:r>
@@ -12178,16 +13291,42 @@
         <w:rPr>
           <w:color w:val="000000"/>
         </w:rPr>
-        <w:t xml:space="preserve">” 2020, [Online]. Available: </w:t>
-      </w:r>
-      <w:r>
-        <w:rPr>
-          <w:color w:val="000000"/>
-        </w:rPr>
-        <w:t>arXiv:1910.04376.</w:t>
+        <w:t>”</w:t>
+      </w:r>
+      <w:r>
+        <w:rPr>
+          <w:color w:val="000000"/>
+        </w:rPr>
+        <w:t xml:space="preserve"> </w:t>
+      </w:r>
+      <w:r>
+        <w:rPr>
+          <w:i/>
+          <w:iCs/>
+          <w:color w:val="000000"/>
+        </w:rPr>
+        <w:t>Proceedings of the Twenty-Ninth International Joint Conference on Artificial Intelligence (IJCAI-20)</w:t>
+      </w:r>
+      <w:r>
+        <w:rPr>
+          <w:color w:val="000000"/>
+        </w:rPr>
+        <w:t>,</w:t>
+      </w:r>
+      <w:r>
+        <w:rPr>
+          <w:color w:val="000000"/>
+        </w:rPr>
+        <w:t xml:space="preserve"> 2020</w:t>
       </w:r>
       <w:bookmarkEnd w:id="8"/>
       <w:bookmarkEnd w:id="14"/>
+      <w:r>
+        <w:rPr>
+          <w:color w:val="000000"/>
+        </w:rPr>
+        <w:t>.</w:t>
+      </w:r>
     </w:p>
     <w:p>
       <w:pPr>
@@ -12201,6 +13340,7 @@
         <w:autoSpaceDN w:val="0"/>
         <w:adjustRightInd w:val="0"/>
         <w:ind w:right="-20"/>
+        <w:jc w:val="both"/>
         <w:rPr>
           <w:color w:val="000000"/>
         </w:rPr>
@@ -12210,7 +13350,55 @@
         <w:rPr>
           <w:color w:val="000000"/>
         </w:rPr>
-        <w:t xml:space="preserve">Finnegan Southey, Michael P. Bowling, Bryce Larson, Carmelo </w:t>
+        <w:t>F</w:t>
+      </w:r>
+      <w:r>
+        <w:rPr>
+          <w:color w:val="000000"/>
+        </w:rPr>
+        <w:t>.</w:t>
+      </w:r>
+      <w:r>
+        <w:rPr>
+          <w:color w:val="000000"/>
+        </w:rPr>
+        <w:t xml:space="preserve"> Southey, M</w:t>
+      </w:r>
+      <w:r>
+        <w:rPr>
+          <w:color w:val="000000"/>
+        </w:rPr>
+        <w:t>.</w:t>
+      </w:r>
+      <w:r>
+        <w:rPr>
+          <w:color w:val="000000"/>
+        </w:rPr>
+        <w:t xml:space="preserve"> P. Bowling, B</w:t>
+      </w:r>
+      <w:r>
+        <w:rPr>
+          <w:color w:val="000000"/>
+        </w:rPr>
+        <w:t>.</w:t>
+      </w:r>
+      <w:r>
+        <w:rPr>
+          <w:color w:val="000000"/>
+        </w:rPr>
+        <w:t xml:space="preserve"> Larson, C</w:t>
+      </w:r>
+      <w:r>
+        <w:rPr>
+          <w:color w:val="000000"/>
+        </w:rPr>
+        <w:t>.</w:t>
+      </w:r>
+      <w:r>
+        <w:rPr>
+          <w:color w:val="000000"/>
+        </w:rPr>
+        <w:t xml:space="preserve"> </w:t>
       </w:r>
       <w:proofErr w:type="spellStart"/>
       <w:r>
@@ -12224,16 +13412,26 @@
         <w:rPr>
           <w:color w:val="000000"/>
         </w:rPr>
-        <w:t xml:space="preserve">, Neil Burch, </w:t>
-      </w:r>
-      <w:proofErr w:type="spellStart"/>
-      <w:r>
-        <w:rPr>
-          <w:color w:val="000000"/>
-        </w:rPr>
-        <w:t>Darse</w:t>
-      </w:r>
-      <w:proofErr w:type="spellEnd"/>
+        <w:t>, N</w:t>
+      </w:r>
+      <w:r>
+        <w:rPr>
+          <w:color w:val="000000"/>
+        </w:rPr>
+        <w:t>.</w:t>
+      </w:r>
+      <w:r>
+        <w:rPr>
+          <w:color w:val="000000"/>
+        </w:rPr>
+        <w:t xml:space="preserve"> Burch, D</w:t>
+      </w:r>
+      <w:r>
+        <w:rPr>
+          <w:color w:val="000000"/>
+        </w:rPr>
+        <w:t>.</w:t>
+      </w:r>
       <w:r>
         <w:rPr>
           <w:color w:val="000000"/>
@@ -12244,7 +13442,25 @@
         <w:rPr>
           <w:color w:val="000000"/>
         </w:rPr>
-        <w:t xml:space="preserve"> and Chris Rayner</w:t>
+        <w:t>,</w:t>
+      </w:r>
+      <w:r>
+        <w:rPr>
+          <w:color w:val="000000"/>
+        </w:rPr>
+        <w:t xml:space="preserve"> and C</w:t>
+      </w:r>
+      <w:r>
+        <w:rPr>
+          <w:color w:val="000000"/>
+        </w:rPr>
+        <w:t>.</w:t>
+      </w:r>
+      <w:r>
+        <w:rPr>
+          <w:color w:val="000000"/>
+        </w:rPr>
+        <w:t xml:space="preserve"> Rayner</w:t>
       </w:r>
       <w:r>
         <w:rPr>
@@ -12268,27 +13484,25 @@
         <w:rPr>
           <w:color w:val="000000"/>
         </w:rPr>
-        <w:t>” 2012</w:t>
-      </w:r>
-      <w:r>
-        <w:rPr>
-          <w:color w:val="000000"/>
-        </w:rPr>
-        <w:t>, [Online]. Available:</w:t>
-      </w:r>
-      <w:r>
-        <w:rPr>
-          <w:color w:val="000000"/>
-        </w:rPr>
-        <w:t xml:space="preserve"> a</w:t>
-      </w:r>
-      <w:r>
-        <w:rPr>
-          <w:color w:val="000000"/>
-        </w:rPr>
-        <w:t>rXiv:1207.1411</w:t>
+        <w:t xml:space="preserve">” </w:t>
       </w:r>
       <w:bookmarkEnd w:id="15"/>
+      <w:proofErr w:type="spellStart"/>
+      <w:r>
+        <w:rPr>
+          <w:i/>
+          <w:iCs/>
+          <w:color w:val="000000"/>
+        </w:rPr>
+        <w:t>ArXiv</w:t>
+      </w:r>
+      <w:proofErr w:type="spellEnd"/>
+      <w:r>
+        <w:rPr>
+          <w:color w:val="000000"/>
+        </w:rPr>
+        <w:t xml:space="preserve"> abs/1207.1411 (2005)</w:t>
+      </w:r>
     </w:p>
     <w:p>
       <w:pPr>
@@ -12302,6 +13516,7 @@
         <w:autoSpaceDN w:val="0"/>
         <w:adjustRightInd w:val="0"/>
         <w:ind w:right="-20"/>
+        <w:jc w:val="both"/>
         <w:rPr>
           <w:color w:val="000000"/>
         </w:rPr>
@@ -12333,7 +13548,7 @@
         </w:rPr>
         <w:t xml:space="preserve"> [Source code]. </w:t>
       </w:r>
-      <w:hyperlink r:id="rId14" w:history="1">
+      <w:hyperlink r:id="rId12" w:history="1">
         <w:r>
           <w:rPr>
             <w:color w:val="000000"/>
@@ -12355,6 +13570,7 @@
         <w:autoSpaceDN w:val="0"/>
         <w:adjustRightInd w:val="0"/>
         <w:ind w:right="-20"/>
+        <w:jc w:val="both"/>
         <w:rPr>
           <w:color w:val="000000"/>
         </w:rPr>
@@ -12398,7 +13614,19 @@
         <w:rPr>
           <w:color w:val="000000"/>
         </w:rPr>
-        <w:t xml:space="preserve">, </w:t>
+        <w:t>,</w:t>
+      </w:r>
+      <w:r>
+        <w:rPr>
+          <w:color w:val="000000"/>
+        </w:rPr>
+        <w:t xml:space="preserve"> and</w:t>
+      </w:r>
+      <w:r>
+        <w:rPr>
+          <w:color w:val="000000"/>
+        </w:rPr>
+        <w:t xml:space="preserve"> </w:t>
       </w:r>
       <w:r>
         <w:rPr>
@@ -12448,13 +13676,43 @@
         <w:rPr>
           <w:color w:val="000000"/>
         </w:rPr>
-        <w:t xml:space="preserve"> 518, 529–533</w:t>
-      </w:r>
-      <w:r>
-        <w:rPr>
-          <w:color w:val="000000"/>
-        </w:rPr>
-        <w:t xml:space="preserve">, Feb. </w:t>
+        <w:t>,</w:t>
+      </w:r>
+      <w:r>
+        <w:rPr>
+          <w:color w:val="000000"/>
+        </w:rPr>
+        <w:t xml:space="preserve"> </w:t>
+      </w:r>
+      <w:r>
+        <w:rPr>
+          <w:color w:val="000000"/>
+        </w:rPr>
+        <w:t xml:space="preserve">vol. </w:t>
+      </w:r>
+      <w:r>
+        <w:rPr>
+          <w:color w:val="000000"/>
+        </w:rPr>
+        <w:t xml:space="preserve">518, </w:t>
+      </w:r>
+      <w:r>
+        <w:rPr>
+          <w:color w:val="000000"/>
+        </w:rPr>
+        <w:t xml:space="preserve">pp. </w:t>
+      </w:r>
+      <w:r>
+        <w:rPr>
+          <w:color w:val="000000"/>
+        </w:rPr>
+        <w:t>529–533</w:t>
+      </w:r>
+      <w:r>
+        <w:rPr>
+          <w:color w:val="000000"/>
+        </w:rPr>
+        <w:t xml:space="preserve">, </w:t>
       </w:r>
       <w:r>
         <w:rPr>
@@ -12476,6 +13734,7 @@
         <w:autoSpaceDN w:val="0"/>
         <w:adjustRightInd w:val="0"/>
         <w:ind w:right="-20"/>
+        <w:jc w:val="both"/>
         <w:rPr>
           <w:color w:val="000000"/>
         </w:rPr>
@@ -12485,7 +13744,19 @@
         <w:rPr>
           <w:color w:val="000000"/>
         </w:rPr>
-        <w:t>Ankit Choudhary</w:t>
+        <w:t>A</w:t>
+      </w:r>
+      <w:r>
+        <w:rPr>
+          <w:color w:val="000000"/>
+        </w:rPr>
+        <w:t xml:space="preserve">. </w:t>
+      </w:r>
+      <w:r>
+        <w:rPr>
+          <w:color w:val="000000"/>
+        </w:rPr>
+        <w:t>Choudhary</w:t>
       </w:r>
       <w:r>
         <w:rPr>
@@ -12519,7 +13790,7 @@
         </w:rPr>
         <w:t xml:space="preserve">”, 2019, [Online]. Available: </w:t>
       </w:r>
-      <w:hyperlink r:id="rId15" w:history="1">
+      <w:hyperlink r:id="rId13" w:history="1">
         <w:r>
           <w:rPr>
             <w:color w:val="000000"/>
@@ -12541,6 +13812,7 @@
         <w:autoSpaceDN w:val="0"/>
         <w:adjustRightInd w:val="0"/>
         <w:ind w:right="-20"/>
+        <w:jc w:val="both"/>
         <w:rPr>
           <w:color w:val="000000"/>
         </w:rPr>
@@ -12550,7 +13822,19 @@
         <w:rPr>
           <w:color w:val="000000"/>
         </w:rPr>
-        <w:t xml:space="preserve">Martin </w:t>
+        <w:t>M</w:t>
+      </w:r>
+      <w:r>
+        <w:rPr>
+          <w:color w:val="000000"/>
+        </w:rPr>
+        <w:t>.</w:t>
+      </w:r>
+      <w:r>
+        <w:rPr>
+          <w:color w:val="000000"/>
+        </w:rPr>
+        <w:t xml:space="preserve"> </w:t>
       </w:r>
       <w:proofErr w:type="spellStart"/>
       <w:r>
@@ -12564,7 +13848,13 @@
         <w:rPr>
           <w:color w:val="000000"/>
         </w:rPr>
-        <w:t xml:space="preserve">, Michael </w:t>
+        <w:t>, M</w:t>
+      </w:r>
+      <w:r>
+        <w:rPr>
+          <w:color w:val="000000"/>
+        </w:rPr>
+        <w:t xml:space="preserve">. </w:t>
       </w:r>
       <w:proofErr w:type="spellStart"/>
       <w:r>
@@ -12578,7 +13868,43 @@
         <w:rPr>
           <w:color w:val="000000"/>
         </w:rPr>
-        <w:t xml:space="preserve">, Michael Bowling and Carmelo </w:t>
+        <w:t>, M</w:t>
+      </w:r>
+      <w:r>
+        <w:rPr>
+          <w:color w:val="000000"/>
+        </w:rPr>
+        <w:t>.</w:t>
+      </w:r>
+      <w:r>
+        <w:rPr>
+          <w:color w:val="000000"/>
+        </w:rPr>
+        <w:t xml:space="preserve"> Bowling</w:t>
+      </w:r>
+      <w:r>
+        <w:rPr>
+          <w:color w:val="000000"/>
+        </w:rPr>
+        <w:t>,</w:t>
+      </w:r>
+      <w:r>
+        <w:rPr>
+          <w:color w:val="000000"/>
+        </w:rPr>
+        <w:t xml:space="preserve"> and C</w:t>
+      </w:r>
+      <w:r>
+        <w:rPr>
+          <w:color w:val="000000"/>
+        </w:rPr>
+        <w:t>.</w:t>
+      </w:r>
+      <w:r>
+        <w:rPr>
+          <w:color w:val="000000"/>
+        </w:rPr>
+        <w:t xml:space="preserve"> </w:t>
       </w:r>
       <w:proofErr w:type="spellStart"/>
       <w:r>
@@ -12632,12 +13958,24 @@
         <w:t>Advances in Neural Information Processing Systems 20 (NIPS)</w:t>
       </w:r>
       <w:r>
-        <w:t>, pages 905–912</w:t>
-      </w:r>
-      <w:r>
-        <w:t xml:space="preserve"> (2008)</w:t>
+        <w:t>, p</w:t>
+      </w:r>
+      <w:r>
+        <w:t>p.</w:t>
+      </w:r>
+      <w:r>
+        <w:t xml:space="preserve"> 905–912</w:t>
+      </w:r>
+      <w:r>
+        <w:t>,</w:t>
+      </w:r>
+      <w:r>
+        <w:t xml:space="preserve"> 2008</w:t>
       </w:r>
       <w:bookmarkEnd w:id="19"/>
+      <w:r>
+        <w:t>.</w:t>
+      </w:r>
     </w:p>
     <w:p>
       <w:pPr>
@@ -12651,6 +13989,7 @@
         <w:autoSpaceDN w:val="0"/>
         <w:adjustRightInd w:val="0"/>
         <w:ind w:right="-20"/>
+        <w:jc w:val="both"/>
         <w:rPr>
           <w:color w:val="000000"/>
         </w:rPr>
@@ -12660,7 +13999,19 @@
         <w:rPr>
           <w:color w:val="000000"/>
         </w:rPr>
-        <w:t>Noam Brown</w:t>
+        <w:t>N</w:t>
+      </w:r>
+      <w:r>
+        <w:rPr>
+          <w:color w:val="000000"/>
+        </w:rPr>
+        <w:t>.</w:t>
+      </w:r>
+      <w:r>
+        <w:rPr>
+          <w:color w:val="000000"/>
+        </w:rPr>
+        <w:t xml:space="preserve"> Brown</w:t>
       </w:r>
       <w:r>
         <w:rPr>
@@ -12672,7 +14023,19 @@
         <w:rPr>
           <w:color w:val="000000"/>
         </w:rPr>
-        <w:t xml:space="preserve"> Adam </w:t>
+        <w:t xml:space="preserve"> A</w:t>
+      </w:r>
+      <w:r>
+        <w:rPr>
+          <w:color w:val="000000"/>
+        </w:rPr>
+        <w:t>.</w:t>
+      </w:r>
+      <w:r>
+        <w:rPr>
+          <w:color w:val="000000"/>
+        </w:rPr>
+        <w:t xml:space="preserve"> </w:t>
       </w:r>
       <w:proofErr w:type="spellStart"/>
       <w:r>
@@ -12692,16 +14055,38 @@
         <w:rPr>
           <w:color w:val="000000"/>
         </w:rPr>
-        <w:t xml:space="preserve"> Sam Gross and </w:t>
-      </w:r>
-      <w:proofErr w:type="spellStart"/>
-      <w:r>
-        <w:rPr>
-          <w:color w:val="000000"/>
-        </w:rPr>
-        <w:t>Tuomas</w:t>
-      </w:r>
-      <w:proofErr w:type="spellEnd"/>
+        <w:t xml:space="preserve"> S</w:t>
+      </w:r>
+      <w:r>
+        <w:rPr>
+          <w:color w:val="000000"/>
+        </w:rPr>
+        <w:t>.</w:t>
+      </w:r>
+      <w:r>
+        <w:rPr>
+          <w:color w:val="000000"/>
+        </w:rPr>
+        <w:t xml:space="preserve"> Gross</w:t>
+      </w:r>
+      <w:r>
+        <w:rPr>
+          <w:color w:val="000000"/>
+        </w:rPr>
+        <w:t>,</w:t>
+      </w:r>
+      <w:r>
+        <w:rPr>
+          <w:color w:val="000000"/>
+        </w:rPr>
+        <w:t xml:space="preserve"> and T</w:t>
+      </w:r>
+      <w:r>
+        <w:rPr>
+          <w:color w:val="000000"/>
+        </w:rPr>
+        <w:t>.</w:t>
+      </w:r>
       <w:r>
         <w:rPr>
           <w:color w:val="000000"/>
@@ -12732,15 +14117,29 @@
         <w:rPr>
           <w:color w:val="000000"/>
         </w:rPr>
-        <w:t xml:space="preserve">,” 2019, [Online]. Available: </w:t>
-      </w:r>
-      <w:r>
-        <w:rPr>
-          <w:color w:val="000000"/>
-        </w:rPr>
-        <w:t>arXiv:1811.00164</w:t>
+        <w:t xml:space="preserve">,” </w:t>
       </w:r>
       <w:bookmarkEnd w:id="20"/>
+      <w:r>
+        <w:rPr>
+          <w:i/>
+          <w:iCs/>
+          <w:color w:val="000000"/>
+        </w:rPr>
+        <w:t>International conference on machine learning</w:t>
+      </w:r>
+      <w:r>
+        <w:rPr>
+          <w:color w:val="000000"/>
+        </w:rPr>
+        <w:t>, 2019</w:t>
+      </w:r>
+      <w:r>
+        <w:rPr>
+          <w:color w:val="000000"/>
+        </w:rPr>
+        <w:t>.</w:t>
+      </w:r>
     </w:p>
     <w:p>
       <w:pPr>
@@ -14891,7 +16290,7 @@
     <w:lsdException w:name="Hyperlink" w:semiHidden="1" w:unhideWhenUsed="1"/>
     <w:lsdException w:name="FollowedHyperlink" w:semiHidden="1" w:unhideWhenUsed="1"/>
     <w:lsdException w:name="Strong" w:qFormat="1"/>
-    <w:lsdException w:name="Emphasis" w:qFormat="1"/>
+    <w:lsdException w:name="Emphasis" w:uiPriority="20" w:qFormat="1"/>
     <w:lsdException w:name="Document Map" w:semiHidden="1" w:unhideWhenUsed="1"/>
     <w:lsdException w:name="Plain Text" w:semiHidden="1" w:unhideWhenUsed="1"/>
     <w:lsdException w:name="E-mail Signature" w:semiHidden="1" w:unhideWhenUsed="1"/>
@@ -15975,6 +17374,17 @@
       <w:contextualSpacing/>
     </w:pPr>
   </w:style>
+  <w:style w:type="character" w:styleId="Kiemels">
+    <w:name w:val="Emphasis"/>
+    <w:basedOn w:val="Bekezdsalapbettpusa"/>
+    <w:uiPriority w:val="20"/>
+    <w:qFormat/>
+    <w:rsid w:val="00272F9B"/>
+    <w:rPr>
+      <w:i/>
+      <w:iCs/>
+    </w:rPr>
+  </w:style>
 </w:styles>
 </file>
 

</xml_diff>